<commit_message>
modifiche a relazione 2
</commit_message>
<xml_diff>
--- a/relazione arduino 2.docx
+++ b/relazione arduino 2.docx
@@ -1827,6 +1827,22 @@
           <w:rFonts w:ascii="Times New Roman" w:eastAsia="Times New Roman" w:hAnsi="Times New Roman" w:cs="Times New Roman"/>
           <w:b/>
           <w:bCs/>
+          <w:color w:val="000000"/>
+          <w:kern w:val="36"/>
+          <w:sz w:val="36"/>
+          <w:szCs w:val="36"/>
+          <w:lang w:eastAsia="it-IT"/>
+        </w:rPr>
+      </w:pPr>
+    </w:p>
+    <w:p>
+      <w:pPr>
+        <w:spacing w:before="320" w:after="0" w:line="240" w:lineRule="auto"/>
+        <w:outlineLvl w:val="0"/>
+        <w:rPr>
+          <w:rFonts w:ascii="Times New Roman" w:eastAsia="Times New Roman" w:hAnsi="Times New Roman" w:cs="Times New Roman"/>
+          <w:b/>
+          <w:bCs/>
           <w:kern w:val="36"/>
           <w:sz w:val="48"/>
           <w:szCs w:val="48"/>
@@ -1844,6 +1860,7 @@
           <w:szCs w:val="36"/>
           <w:lang w:eastAsia="it-IT"/>
         </w:rPr>
+        <w:lastRenderedPageBreak/>
         <w:t>Diario di progetto</w:t>
       </w:r>
     </w:p>
@@ -1871,9 +1888,9 @@
       </w:tblPr>
       <w:tblGrid>
         <w:gridCol w:w="1402"/>
-        <w:gridCol w:w="3669"/>
-        <w:gridCol w:w="740"/>
-        <w:gridCol w:w="2775"/>
+        <w:gridCol w:w="4229"/>
+        <w:gridCol w:w="920"/>
+        <w:gridCol w:w="2547"/>
         <w:gridCol w:w="740"/>
       </w:tblGrid>
       <w:tr>
@@ -1897,6 +1914,170 @@
           <w:p>
             <w:pPr>
               <w:spacing w:after="0" w:line="0" w:lineRule="atLeast"/>
+              <w:rPr>
+                <w:rFonts w:ascii="Times New Roman" w:eastAsia="Times New Roman" w:hAnsi="Times New Roman" w:cs="Times New Roman"/>
+                <w:sz w:val="24"/>
+                <w:szCs w:val="24"/>
+                <w:lang w:eastAsia="it-IT"/>
+              </w:rPr>
+            </w:pPr>
+            <w:r>
+              <w:rPr>
+                <w:rFonts w:ascii="Arial" w:eastAsia="Times New Roman" w:hAnsi="Arial" w:cs="Arial"/>
+                <w:b/>
+                <w:bCs/>
+                <w:color w:val="666666"/>
+                <w:sz w:val="24"/>
+                <w:szCs w:val="24"/>
+                <w:lang w:eastAsia="it-IT"/>
+              </w:rPr>
+              <w:t>Data</w:t>
+            </w:r>
+          </w:p>
+        </w:tc>
+        <w:tc>
+          <w:tcPr>
+            <w:tcW w:w="0" w:type="auto"/>
+            <w:tcBorders>
+              <w:top w:val="single" w:sz="8" w:space="0" w:color="000000"/>
+              <w:left w:val="single" w:sz="8" w:space="0" w:color="000000"/>
+              <w:bottom w:val="single" w:sz="8" w:space="0" w:color="000000"/>
+              <w:right w:val="single" w:sz="8" w:space="0" w:color="000000"/>
+            </w:tcBorders>
+            <w:tcMar>
+              <w:top w:w="100" w:type="dxa"/>
+              <w:left w:w="100" w:type="dxa"/>
+              <w:bottom w:w="100" w:type="dxa"/>
+              <w:right w:w="100" w:type="dxa"/>
+            </w:tcMar>
+            <w:hideMark/>
+          </w:tcPr>
+          <w:p>
+            <w:pPr>
+              <w:spacing w:after="0" w:line="0" w:lineRule="atLeast"/>
+              <w:rPr>
+                <w:rFonts w:ascii="Times New Roman" w:eastAsia="Times New Roman" w:hAnsi="Times New Roman" w:cs="Times New Roman"/>
+                <w:sz w:val="24"/>
+                <w:szCs w:val="24"/>
+                <w:lang w:eastAsia="it-IT"/>
+              </w:rPr>
+            </w:pPr>
+            <w:r>
+              <w:rPr>
+                <w:rFonts w:ascii="Arial" w:eastAsia="Times New Roman" w:hAnsi="Arial" w:cs="Arial"/>
+                <w:b/>
+                <w:bCs/>
+                <w:color w:val="666666"/>
+                <w:sz w:val="24"/>
+                <w:szCs w:val="24"/>
+                <w:lang w:eastAsia="it-IT"/>
+              </w:rPr>
+              <w:t>Cose fatte</w:t>
+            </w:r>
+          </w:p>
+        </w:tc>
+        <w:tc>
+          <w:tcPr>
+            <w:tcW w:w="0" w:type="auto"/>
+            <w:tcBorders>
+              <w:top w:val="single" w:sz="8" w:space="0" w:color="000000"/>
+              <w:left w:val="single" w:sz="8" w:space="0" w:color="000000"/>
+              <w:bottom w:val="single" w:sz="8" w:space="0" w:color="000000"/>
+              <w:right w:val="single" w:sz="8" w:space="0" w:color="000000"/>
+            </w:tcBorders>
+            <w:tcMar>
+              <w:top w:w="100" w:type="dxa"/>
+              <w:left w:w="100" w:type="dxa"/>
+              <w:bottom w:w="100" w:type="dxa"/>
+              <w:right w:w="100" w:type="dxa"/>
+            </w:tcMar>
+            <w:hideMark/>
+          </w:tcPr>
+          <w:p>
+            <w:pPr>
+              <w:spacing w:after="0" w:line="0" w:lineRule="atLeast"/>
+              <w:rPr>
+                <w:rFonts w:ascii="Times New Roman" w:eastAsia="Times New Roman" w:hAnsi="Times New Roman" w:cs="Times New Roman"/>
+                <w:sz w:val="24"/>
+                <w:szCs w:val="24"/>
+                <w:lang w:eastAsia="it-IT"/>
+              </w:rPr>
+            </w:pPr>
+            <w:r>
+              <w:rPr>
+                <w:rFonts w:ascii="Arial" w:eastAsia="Times New Roman" w:hAnsi="Arial" w:cs="Arial"/>
+                <w:b/>
+                <w:bCs/>
+                <w:color w:val="666666"/>
+                <w:sz w:val="24"/>
+                <w:szCs w:val="24"/>
+                <w:lang w:eastAsia="it-IT"/>
+              </w:rPr>
+              <w:t>tempo</w:t>
+            </w:r>
+          </w:p>
+        </w:tc>
+        <w:tc>
+          <w:tcPr>
+            <w:tcW w:w="0" w:type="auto"/>
+            <w:tcBorders>
+              <w:top w:val="single" w:sz="8" w:space="0" w:color="000000"/>
+              <w:left w:val="single" w:sz="8" w:space="0" w:color="000000"/>
+              <w:bottom w:val="single" w:sz="8" w:space="0" w:color="000000"/>
+              <w:right w:val="single" w:sz="8" w:space="0" w:color="000000"/>
+            </w:tcBorders>
+            <w:tcMar>
+              <w:top w:w="100" w:type="dxa"/>
+              <w:left w:w="100" w:type="dxa"/>
+              <w:bottom w:w="100" w:type="dxa"/>
+              <w:right w:w="100" w:type="dxa"/>
+            </w:tcMar>
+            <w:hideMark/>
+          </w:tcPr>
+          <w:p>
+            <w:pPr>
+              <w:spacing w:after="0" w:line="0" w:lineRule="atLeast"/>
+              <w:rPr>
+                <w:rFonts w:ascii="Times New Roman" w:eastAsia="Times New Roman" w:hAnsi="Times New Roman" w:cs="Times New Roman"/>
+                <w:sz w:val="24"/>
+                <w:szCs w:val="24"/>
+                <w:lang w:eastAsia="it-IT"/>
+              </w:rPr>
+            </w:pPr>
+            <w:r>
+              <w:rPr>
+                <w:rFonts w:ascii="Arial" w:eastAsia="Times New Roman" w:hAnsi="Arial" w:cs="Arial"/>
+                <w:b/>
+                <w:bCs/>
+                <w:color w:val="666666"/>
+                <w:sz w:val="24"/>
+                <w:szCs w:val="24"/>
+                <w:lang w:eastAsia="it-IT"/>
+              </w:rPr>
+              <w:t>Cose da fare</w:t>
+            </w:r>
+          </w:p>
+        </w:tc>
+        <w:tc>
+          <w:tcPr>
+            <w:tcW w:w="0" w:type="auto"/>
+            <w:tcBorders>
+              <w:top w:val="single" w:sz="8" w:space="0" w:color="000000"/>
+              <w:left w:val="single" w:sz="8" w:space="0" w:color="000000"/>
+              <w:bottom w:val="single" w:sz="8" w:space="0" w:color="000000"/>
+              <w:right w:val="single" w:sz="8" w:space="0" w:color="000000"/>
+            </w:tcBorders>
+            <w:tcMar>
+              <w:top w:w="100" w:type="dxa"/>
+              <w:left w:w="100" w:type="dxa"/>
+              <w:bottom w:w="100" w:type="dxa"/>
+              <w:right w:w="100" w:type="dxa"/>
+            </w:tcMar>
+            <w:hideMark/>
+          </w:tcPr>
+          <w:p>
+            <w:pPr>
+              <w:spacing w:after="0" w:line="240" w:lineRule="auto"/>
               <w:rPr>
                 <w:rFonts w:ascii="Times New Roman" w:eastAsia="Times New Roman" w:hAnsi="Times New Roman" w:cs="Times New Roman"/>
                 <w:sz w:val="24"/>
@@ -1914,170 +2095,6 @@
                 <w:szCs w:val="18"/>
                 <w:lang w:eastAsia="it-IT"/>
               </w:rPr>
-              <w:t>Data</w:t>
-            </w:r>
-          </w:p>
-        </w:tc>
-        <w:tc>
-          <w:tcPr>
-            <w:tcW w:w="0" w:type="auto"/>
-            <w:tcBorders>
-              <w:top w:val="single" w:sz="8" w:space="0" w:color="000000"/>
-              <w:left w:val="single" w:sz="8" w:space="0" w:color="000000"/>
-              <w:bottom w:val="single" w:sz="8" w:space="0" w:color="000000"/>
-              <w:right w:val="single" w:sz="8" w:space="0" w:color="000000"/>
-            </w:tcBorders>
-            <w:tcMar>
-              <w:top w:w="100" w:type="dxa"/>
-              <w:left w:w="100" w:type="dxa"/>
-              <w:bottom w:w="100" w:type="dxa"/>
-              <w:right w:w="100" w:type="dxa"/>
-            </w:tcMar>
-            <w:hideMark/>
-          </w:tcPr>
-          <w:p>
-            <w:pPr>
-              <w:spacing w:after="0" w:line="0" w:lineRule="atLeast"/>
-              <w:rPr>
-                <w:rFonts w:ascii="Times New Roman" w:eastAsia="Times New Roman" w:hAnsi="Times New Roman" w:cs="Times New Roman"/>
-                <w:sz w:val="24"/>
-                <w:szCs w:val="24"/>
-                <w:lang w:eastAsia="it-IT"/>
-              </w:rPr>
-            </w:pPr>
-            <w:r>
-              <w:rPr>
-                <w:rFonts w:ascii="Arial" w:eastAsia="Times New Roman" w:hAnsi="Arial" w:cs="Arial"/>
-                <w:b/>
-                <w:bCs/>
-                <w:color w:val="666666"/>
-                <w:sz w:val="18"/>
-                <w:szCs w:val="18"/>
-                <w:lang w:eastAsia="it-IT"/>
-              </w:rPr>
-              <w:t>Cose fatte</w:t>
-            </w:r>
-          </w:p>
-        </w:tc>
-        <w:tc>
-          <w:tcPr>
-            <w:tcW w:w="0" w:type="auto"/>
-            <w:tcBorders>
-              <w:top w:val="single" w:sz="8" w:space="0" w:color="000000"/>
-              <w:left w:val="single" w:sz="8" w:space="0" w:color="000000"/>
-              <w:bottom w:val="single" w:sz="8" w:space="0" w:color="000000"/>
-              <w:right w:val="single" w:sz="8" w:space="0" w:color="000000"/>
-            </w:tcBorders>
-            <w:tcMar>
-              <w:top w:w="100" w:type="dxa"/>
-              <w:left w:w="100" w:type="dxa"/>
-              <w:bottom w:w="100" w:type="dxa"/>
-              <w:right w:w="100" w:type="dxa"/>
-            </w:tcMar>
-            <w:hideMark/>
-          </w:tcPr>
-          <w:p>
-            <w:pPr>
-              <w:spacing w:after="0" w:line="0" w:lineRule="atLeast"/>
-              <w:rPr>
-                <w:rFonts w:ascii="Times New Roman" w:eastAsia="Times New Roman" w:hAnsi="Times New Roman" w:cs="Times New Roman"/>
-                <w:sz w:val="24"/>
-                <w:szCs w:val="24"/>
-                <w:lang w:eastAsia="it-IT"/>
-              </w:rPr>
-            </w:pPr>
-            <w:r>
-              <w:rPr>
-                <w:rFonts w:ascii="Arial" w:eastAsia="Times New Roman" w:hAnsi="Arial" w:cs="Arial"/>
-                <w:b/>
-                <w:bCs/>
-                <w:color w:val="666666"/>
-                <w:sz w:val="18"/>
-                <w:szCs w:val="18"/>
-                <w:lang w:eastAsia="it-IT"/>
-              </w:rPr>
-              <w:t>tempo</w:t>
-            </w:r>
-          </w:p>
-        </w:tc>
-        <w:tc>
-          <w:tcPr>
-            <w:tcW w:w="0" w:type="auto"/>
-            <w:tcBorders>
-              <w:top w:val="single" w:sz="8" w:space="0" w:color="000000"/>
-              <w:left w:val="single" w:sz="8" w:space="0" w:color="000000"/>
-              <w:bottom w:val="single" w:sz="8" w:space="0" w:color="000000"/>
-              <w:right w:val="single" w:sz="8" w:space="0" w:color="000000"/>
-            </w:tcBorders>
-            <w:tcMar>
-              <w:top w:w="100" w:type="dxa"/>
-              <w:left w:w="100" w:type="dxa"/>
-              <w:bottom w:w="100" w:type="dxa"/>
-              <w:right w:w="100" w:type="dxa"/>
-            </w:tcMar>
-            <w:hideMark/>
-          </w:tcPr>
-          <w:p>
-            <w:pPr>
-              <w:spacing w:after="0" w:line="0" w:lineRule="atLeast"/>
-              <w:rPr>
-                <w:rFonts w:ascii="Times New Roman" w:eastAsia="Times New Roman" w:hAnsi="Times New Roman" w:cs="Times New Roman"/>
-                <w:sz w:val="24"/>
-                <w:szCs w:val="24"/>
-                <w:lang w:eastAsia="it-IT"/>
-              </w:rPr>
-            </w:pPr>
-            <w:r>
-              <w:rPr>
-                <w:rFonts w:ascii="Arial" w:eastAsia="Times New Roman" w:hAnsi="Arial" w:cs="Arial"/>
-                <w:b/>
-                <w:bCs/>
-                <w:color w:val="666666"/>
-                <w:sz w:val="18"/>
-                <w:szCs w:val="18"/>
-                <w:lang w:eastAsia="it-IT"/>
-              </w:rPr>
-              <w:t>Cose da fare</w:t>
-            </w:r>
-          </w:p>
-        </w:tc>
-        <w:tc>
-          <w:tcPr>
-            <w:tcW w:w="0" w:type="auto"/>
-            <w:tcBorders>
-              <w:top w:val="single" w:sz="8" w:space="0" w:color="000000"/>
-              <w:left w:val="single" w:sz="8" w:space="0" w:color="000000"/>
-              <w:bottom w:val="single" w:sz="8" w:space="0" w:color="000000"/>
-              <w:right w:val="single" w:sz="8" w:space="0" w:color="000000"/>
-            </w:tcBorders>
-            <w:tcMar>
-              <w:top w:w="100" w:type="dxa"/>
-              <w:left w:w="100" w:type="dxa"/>
-              <w:bottom w:w="100" w:type="dxa"/>
-              <w:right w:w="100" w:type="dxa"/>
-            </w:tcMar>
-            <w:hideMark/>
-          </w:tcPr>
-          <w:p>
-            <w:pPr>
-              <w:spacing w:after="0" w:line="240" w:lineRule="auto"/>
-              <w:rPr>
-                <w:rFonts w:ascii="Times New Roman" w:eastAsia="Times New Roman" w:hAnsi="Times New Roman" w:cs="Times New Roman"/>
-                <w:sz w:val="24"/>
-                <w:szCs w:val="24"/>
-                <w:lang w:eastAsia="it-IT"/>
-              </w:rPr>
-            </w:pPr>
-            <w:r>
-              <w:rPr>
-                <w:rFonts w:ascii="Arial" w:eastAsia="Times New Roman" w:hAnsi="Arial" w:cs="Arial"/>
-                <w:b/>
-                <w:bCs/>
-                <w:color w:val="666666"/>
-                <w:sz w:val="18"/>
-                <w:szCs w:val="18"/>
-                <w:lang w:eastAsia="it-IT"/>
-              </w:rPr>
               <w:t>tempo</w:t>
             </w:r>
           </w:p>
@@ -2353,16 +2370,7 @@
                 <w:szCs w:val="24"/>
                 <w:lang w:eastAsia="it-IT"/>
               </w:rPr>
-              <w:t>15</w:t>
-            </w:r>
-            <w:r>
-              <w:rPr>
-                <w:rFonts w:ascii="Times New Roman" w:eastAsia="Times New Roman" w:hAnsi="Times New Roman" w:cs="Times New Roman"/>
-                <w:sz w:val="24"/>
-                <w:szCs w:val="24"/>
-                <w:lang w:eastAsia="it-IT"/>
-              </w:rPr>
-              <w:t>/01/2026</w:t>
+              <w:t>15/01/2026</w:t>
             </w:r>
           </w:p>
         </w:tc>
@@ -2437,36 +2445,45 @@
               <w:spacing w:after="0" w:line="240" w:lineRule="auto"/>
               <w:rPr>
                 <w:rFonts w:ascii="Times New Roman" w:eastAsia="Times New Roman" w:hAnsi="Times New Roman" w:cs="Times New Roman"/>
-                <w:sz w:val="1"/>
-                <w:szCs w:val="24"/>
-                <w:lang w:eastAsia="it-IT"/>
-              </w:rPr>
-            </w:pPr>
-          </w:p>
-        </w:tc>
-        <w:tc>
-          <w:tcPr>
-            <w:tcW w:w="0" w:type="auto"/>
-            <w:tcBorders>
-              <w:top w:val="single" w:sz="8" w:space="0" w:color="000000"/>
-              <w:left w:val="single" w:sz="8" w:space="0" w:color="000000"/>
-              <w:bottom w:val="single" w:sz="8" w:space="0" w:color="000000"/>
-              <w:right w:val="single" w:sz="8" w:space="0" w:color="000000"/>
-            </w:tcBorders>
-            <w:tcMar>
-              <w:top w:w="100" w:type="dxa"/>
-              <w:left w:w="100" w:type="dxa"/>
-              <w:bottom w:w="100" w:type="dxa"/>
-              <w:right w:w="100" w:type="dxa"/>
-            </w:tcMar>
-            <w:hideMark/>
-          </w:tcPr>
-          <w:p>
-            <w:pPr>
-              <w:spacing w:after="0" w:line="240" w:lineRule="auto"/>
-              <w:rPr>
-                <w:rFonts w:ascii="Times New Roman" w:eastAsia="Times New Roman" w:hAnsi="Times New Roman" w:cs="Times New Roman"/>
-                <w:sz w:val="1"/>
+                <w:sz w:val="24"/>
+                <w:szCs w:val="24"/>
+                <w:lang w:eastAsia="it-IT"/>
+              </w:rPr>
+            </w:pPr>
+            <w:r>
+              <w:rPr>
+                <w:rFonts w:ascii="Times New Roman" w:eastAsia="Times New Roman" w:hAnsi="Times New Roman" w:cs="Times New Roman"/>
+                <w:sz w:val="24"/>
+                <w:szCs w:val="24"/>
+                <w:lang w:eastAsia="it-IT"/>
+              </w:rPr>
+              <w:t>1 h</w:t>
+            </w:r>
+          </w:p>
+        </w:tc>
+        <w:tc>
+          <w:tcPr>
+            <w:tcW w:w="0" w:type="auto"/>
+            <w:tcBorders>
+              <w:top w:val="single" w:sz="8" w:space="0" w:color="000000"/>
+              <w:left w:val="single" w:sz="8" w:space="0" w:color="000000"/>
+              <w:bottom w:val="single" w:sz="8" w:space="0" w:color="000000"/>
+              <w:right w:val="single" w:sz="8" w:space="0" w:color="000000"/>
+            </w:tcBorders>
+            <w:tcMar>
+              <w:top w:w="100" w:type="dxa"/>
+              <w:left w:w="100" w:type="dxa"/>
+              <w:bottom w:w="100" w:type="dxa"/>
+              <w:right w:w="100" w:type="dxa"/>
+            </w:tcMar>
+            <w:hideMark/>
+          </w:tcPr>
+          <w:p>
+            <w:pPr>
+              <w:spacing w:after="0" w:line="240" w:lineRule="auto"/>
+              <w:rPr>
+                <w:rFonts w:ascii="Times New Roman" w:eastAsia="Times New Roman" w:hAnsi="Times New Roman" w:cs="Times New Roman"/>
+                <w:sz w:val="24"/>
                 <w:szCs w:val="24"/>
                 <w:lang w:eastAsia="it-IT"/>
               </w:rPr>
@@ -2526,98 +2543,146 @@
               <w:spacing w:after="0" w:line="240" w:lineRule="auto"/>
               <w:rPr>
                 <w:rFonts w:ascii="Times New Roman" w:eastAsia="Times New Roman" w:hAnsi="Times New Roman" w:cs="Times New Roman"/>
-                <w:sz w:val="1"/>
-                <w:szCs w:val="24"/>
-                <w:lang w:eastAsia="it-IT"/>
-              </w:rPr>
-            </w:pPr>
-          </w:p>
-        </w:tc>
-        <w:tc>
-          <w:tcPr>
-            <w:tcW w:w="0" w:type="auto"/>
-            <w:tcBorders>
-              <w:top w:val="single" w:sz="8" w:space="0" w:color="000000"/>
-              <w:left w:val="single" w:sz="8" w:space="0" w:color="000000"/>
-              <w:bottom w:val="single" w:sz="8" w:space="0" w:color="000000"/>
-              <w:right w:val="single" w:sz="8" w:space="0" w:color="000000"/>
-            </w:tcBorders>
-            <w:tcMar>
-              <w:top w:w="100" w:type="dxa"/>
-              <w:left w:w="100" w:type="dxa"/>
-              <w:bottom w:w="100" w:type="dxa"/>
-              <w:right w:w="100" w:type="dxa"/>
-            </w:tcMar>
-            <w:hideMark/>
-          </w:tcPr>
-          <w:p>
-            <w:pPr>
-              <w:spacing w:after="0" w:line="240" w:lineRule="auto"/>
-              <w:rPr>
-                <w:rFonts w:ascii="Times New Roman" w:eastAsia="Times New Roman" w:hAnsi="Times New Roman" w:cs="Times New Roman"/>
-                <w:sz w:val="1"/>
-                <w:szCs w:val="24"/>
-                <w:lang w:eastAsia="it-IT"/>
-              </w:rPr>
-            </w:pPr>
-          </w:p>
-        </w:tc>
-        <w:tc>
-          <w:tcPr>
-            <w:tcW w:w="0" w:type="auto"/>
-            <w:tcBorders>
-              <w:top w:val="single" w:sz="8" w:space="0" w:color="000000"/>
-              <w:left w:val="single" w:sz="8" w:space="0" w:color="000000"/>
-              <w:bottom w:val="single" w:sz="8" w:space="0" w:color="000000"/>
-              <w:right w:val="single" w:sz="8" w:space="0" w:color="000000"/>
-            </w:tcBorders>
-            <w:tcMar>
-              <w:top w:w="100" w:type="dxa"/>
-              <w:left w:w="100" w:type="dxa"/>
-              <w:bottom w:w="100" w:type="dxa"/>
-              <w:right w:w="100" w:type="dxa"/>
-            </w:tcMar>
-            <w:hideMark/>
-          </w:tcPr>
-          <w:p>
-            <w:pPr>
-              <w:spacing w:after="0" w:line="240" w:lineRule="auto"/>
-              <w:rPr>
-                <w:rFonts w:ascii="Times New Roman" w:eastAsia="Times New Roman" w:hAnsi="Times New Roman" w:cs="Times New Roman"/>
-                <w:sz w:val="1"/>
-                <w:szCs w:val="24"/>
-                <w:lang w:eastAsia="it-IT"/>
-              </w:rPr>
-            </w:pPr>
-          </w:p>
-        </w:tc>
-        <w:tc>
-          <w:tcPr>
-            <w:tcW w:w="0" w:type="auto"/>
-            <w:tcBorders>
-              <w:top w:val="single" w:sz="8" w:space="0" w:color="000000"/>
-              <w:left w:val="single" w:sz="8" w:space="0" w:color="000000"/>
-              <w:bottom w:val="single" w:sz="8" w:space="0" w:color="000000"/>
-              <w:right w:val="single" w:sz="8" w:space="0" w:color="000000"/>
-            </w:tcBorders>
-            <w:tcMar>
-              <w:top w:w="100" w:type="dxa"/>
-              <w:left w:w="100" w:type="dxa"/>
-              <w:bottom w:w="100" w:type="dxa"/>
-              <w:right w:w="100" w:type="dxa"/>
-            </w:tcMar>
-            <w:hideMark/>
-          </w:tcPr>
-          <w:p>
-            <w:pPr>
-              <w:spacing w:after="0" w:line="240" w:lineRule="auto"/>
-              <w:rPr>
-                <w:rFonts w:ascii="Times New Roman" w:eastAsia="Times New Roman" w:hAnsi="Times New Roman" w:cs="Times New Roman"/>
-                <w:sz w:val="1"/>
-                <w:szCs w:val="24"/>
-                <w:lang w:eastAsia="it-IT"/>
-              </w:rPr>
-            </w:pPr>
+                <w:sz w:val="24"/>
+                <w:szCs w:val="24"/>
+                <w:lang w:eastAsia="it-IT"/>
+              </w:rPr>
+            </w:pPr>
+            <w:r>
+              <w:rPr>
+                <w:rFonts w:ascii="Times New Roman" w:eastAsia="Times New Roman" w:hAnsi="Times New Roman" w:cs="Times New Roman"/>
+                <w:sz w:val="24"/>
+                <w:szCs w:val="24"/>
+                <w:lang w:eastAsia="it-IT"/>
+              </w:rPr>
+              <w:t>22/01/2026</w:t>
+            </w:r>
+          </w:p>
+        </w:tc>
+        <w:tc>
+          <w:tcPr>
+            <w:tcW w:w="0" w:type="auto"/>
+            <w:tcBorders>
+              <w:top w:val="single" w:sz="8" w:space="0" w:color="000000"/>
+              <w:left w:val="single" w:sz="8" w:space="0" w:color="000000"/>
+              <w:bottom w:val="single" w:sz="8" w:space="0" w:color="000000"/>
+              <w:right w:val="single" w:sz="8" w:space="0" w:color="000000"/>
+            </w:tcBorders>
+            <w:tcMar>
+              <w:top w:w="100" w:type="dxa"/>
+              <w:left w:w="100" w:type="dxa"/>
+              <w:bottom w:w="100" w:type="dxa"/>
+              <w:right w:w="100" w:type="dxa"/>
+            </w:tcMar>
+            <w:hideMark/>
+          </w:tcPr>
+          <w:p>
+            <w:pPr>
+              <w:spacing w:after="0" w:line="240" w:lineRule="auto"/>
+              <w:rPr>
+                <w:rFonts w:ascii="Times New Roman" w:eastAsia="Times New Roman" w:hAnsi="Times New Roman" w:cs="Times New Roman"/>
+                <w:sz w:val="24"/>
+                <w:szCs w:val="24"/>
+                <w:lang w:eastAsia="it-IT"/>
+              </w:rPr>
+            </w:pPr>
+            <w:proofErr w:type="spellStart"/>
+            <w:r>
+              <w:rPr>
+                <w:rFonts w:ascii="Times New Roman" w:eastAsia="Times New Roman" w:hAnsi="Times New Roman" w:cs="Times New Roman"/>
+                <w:sz w:val="24"/>
+                <w:szCs w:val="24"/>
+                <w:lang w:eastAsia="it-IT"/>
+              </w:rPr>
+              <w:t>Breadbord</w:t>
+            </w:r>
+            <w:proofErr w:type="spellEnd"/>
+            <w:r>
+              <w:rPr>
+                <w:rFonts w:ascii="Times New Roman" w:eastAsia="Times New Roman" w:hAnsi="Times New Roman" w:cs="Times New Roman"/>
+                <w:sz w:val="24"/>
+                <w:szCs w:val="24"/>
+                <w:lang w:eastAsia="it-IT"/>
+              </w:rPr>
+              <w:t xml:space="preserve"> completata e aggiustamento codice</w:t>
+            </w:r>
+          </w:p>
+        </w:tc>
+        <w:tc>
+          <w:tcPr>
+            <w:tcW w:w="0" w:type="auto"/>
+            <w:tcBorders>
+              <w:top w:val="single" w:sz="8" w:space="0" w:color="000000"/>
+              <w:left w:val="single" w:sz="8" w:space="0" w:color="000000"/>
+              <w:bottom w:val="single" w:sz="8" w:space="0" w:color="000000"/>
+              <w:right w:val="single" w:sz="8" w:space="0" w:color="000000"/>
+            </w:tcBorders>
+            <w:tcMar>
+              <w:top w:w="100" w:type="dxa"/>
+              <w:left w:w="100" w:type="dxa"/>
+              <w:bottom w:w="100" w:type="dxa"/>
+              <w:right w:w="100" w:type="dxa"/>
+            </w:tcMar>
+            <w:hideMark/>
+          </w:tcPr>
+          <w:p>
+            <w:pPr>
+              <w:spacing w:after="0" w:line="240" w:lineRule="auto"/>
+              <w:rPr>
+                <w:rFonts w:ascii="Times New Roman" w:eastAsia="Times New Roman" w:hAnsi="Times New Roman" w:cs="Times New Roman"/>
+                <w:sz w:val="24"/>
+                <w:szCs w:val="24"/>
+                <w:lang w:eastAsia="it-IT"/>
+              </w:rPr>
+            </w:pPr>
+            <w:r>
+              <w:rPr>
+                <w:rFonts w:ascii="Times New Roman" w:eastAsia="Times New Roman" w:hAnsi="Times New Roman" w:cs="Times New Roman"/>
+                <w:sz w:val="24"/>
+                <w:szCs w:val="24"/>
+                <w:lang w:eastAsia="it-IT"/>
+              </w:rPr>
+              <w:t>1 h</w:t>
+            </w:r>
+          </w:p>
+        </w:tc>
+        <w:tc>
+          <w:tcPr>
+            <w:tcW w:w="0" w:type="auto"/>
+            <w:tcBorders>
+              <w:top w:val="single" w:sz="8" w:space="0" w:color="000000"/>
+              <w:left w:val="single" w:sz="8" w:space="0" w:color="000000"/>
+              <w:bottom w:val="single" w:sz="8" w:space="0" w:color="000000"/>
+              <w:right w:val="single" w:sz="8" w:space="0" w:color="000000"/>
+            </w:tcBorders>
+            <w:tcMar>
+              <w:top w:w="100" w:type="dxa"/>
+              <w:left w:w="100" w:type="dxa"/>
+              <w:bottom w:w="100" w:type="dxa"/>
+              <w:right w:w="100" w:type="dxa"/>
+            </w:tcMar>
+            <w:hideMark/>
+          </w:tcPr>
+          <w:p>
+            <w:pPr>
+              <w:spacing w:after="0" w:line="240" w:lineRule="auto"/>
+              <w:rPr>
+                <w:rFonts w:ascii="Times New Roman" w:eastAsia="Times New Roman" w:hAnsi="Times New Roman" w:cs="Times New Roman"/>
+                <w:sz w:val="24"/>
+                <w:szCs w:val="24"/>
+                <w:u w:val="single"/>
+                <w:lang w:eastAsia="it-IT"/>
+              </w:rPr>
+            </w:pPr>
+            <w:r>
+              <w:rPr>
+                <w:rFonts w:ascii="Times New Roman" w:eastAsia="Times New Roman" w:hAnsi="Times New Roman" w:cs="Times New Roman"/>
+                <w:sz w:val="24"/>
+                <w:szCs w:val="24"/>
+                <w:lang w:eastAsia="it-IT"/>
+              </w:rPr>
+              <w:t>Adattare il codice</w:t>
+            </w:r>
           </w:p>
         </w:tc>
         <w:tc>
@@ -2673,94 +2738,94 @@
               <w:spacing w:after="0" w:line="240" w:lineRule="auto"/>
               <w:rPr>
                 <w:rFonts w:ascii="Times New Roman" w:eastAsia="Times New Roman" w:hAnsi="Times New Roman" w:cs="Times New Roman"/>
-                <w:sz w:val="1"/>
-                <w:szCs w:val="24"/>
-                <w:lang w:eastAsia="it-IT"/>
-              </w:rPr>
-            </w:pPr>
-          </w:p>
-        </w:tc>
-        <w:tc>
-          <w:tcPr>
-            <w:tcW w:w="0" w:type="auto"/>
-            <w:tcBorders>
-              <w:top w:val="single" w:sz="8" w:space="0" w:color="000000"/>
-              <w:left w:val="single" w:sz="8" w:space="0" w:color="000000"/>
-              <w:bottom w:val="single" w:sz="8" w:space="0" w:color="000000"/>
-              <w:right w:val="single" w:sz="8" w:space="0" w:color="000000"/>
-            </w:tcBorders>
-            <w:tcMar>
-              <w:top w:w="100" w:type="dxa"/>
-              <w:left w:w="100" w:type="dxa"/>
-              <w:bottom w:w="100" w:type="dxa"/>
-              <w:right w:w="100" w:type="dxa"/>
-            </w:tcMar>
-            <w:hideMark/>
-          </w:tcPr>
-          <w:p>
-            <w:pPr>
-              <w:spacing w:after="0" w:line="240" w:lineRule="auto"/>
-              <w:rPr>
-                <w:rFonts w:ascii="Times New Roman" w:eastAsia="Times New Roman" w:hAnsi="Times New Roman" w:cs="Times New Roman"/>
-                <w:sz w:val="1"/>
-                <w:szCs w:val="24"/>
-                <w:lang w:eastAsia="it-IT"/>
-              </w:rPr>
-            </w:pPr>
-          </w:p>
-        </w:tc>
-        <w:tc>
-          <w:tcPr>
-            <w:tcW w:w="0" w:type="auto"/>
-            <w:tcBorders>
-              <w:top w:val="single" w:sz="8" w:space="0" w:color="000000"/>
-              <w:left w:val="single" w:sz="8" w:space="0" w:color="000000"/>
-              <w:bottom w:val="single" w:sz="8" w:space="0" w:color="000000"/>
-              <w:right w:val="single" w:sz="8" w:space="0" w:color="000000"/>
-            </w:tcBorders>
-            <w:tcMar>
-              <w:top w:w="100" w:type="dxa"/>
-              <w:left w:w="100" w:type="dxa"/>
-              <w:bottom w:w="100" w:type="dxa"/>
-              <w:right w:w="100" w:type="dxa"/>
-            </w:tcMar>
-            <w:hideMark/>
-          </w:tcPr>
-          <w:p>
-            <w:pPr>
-              <w:spacing w:after="0" w:line="240" w:lineRule="auto"/>
-              <w:rPr>
-                <w:rFonts w:ascii="Times New Roman" w:eastAsia="Times New Roman" w:hAnsi="Times New Roman" w:cs="Times New Roman"/>
-                <w:sz w:val="1"/>
-                <w:szCs w:val="24"/>
-                <w:lang w:eastAsia="it-IT"/>
-              </w:rPr>
-            </w:pPr>
-          </w:p>
-        </w:tc>
-        <w:tc>
-          <w:tcPr>
-            <w:tcW w:w="0" w:type="auto"/>
-            <w:tcBorders>
-              <w:top w:val="single" w:sz="8" w:space="0" w:color="000000"/>
-              <w:left w:val="single" w:sz="8" w:space="0" w:color="000000"/>
-              <w:bottom w:val="single" w:sz="8" w:space="0" w:color="000000"/>
-              <w:right w:val="single" w:sz="8" w:space="0" w:color="000000"/>
-            </w:tcBorders>
-            <w:tcMar>
-              <w:top w:w="100" w:type="dxa"/>
-              <w:left w:w="100" w:type="dxa"/>
-              <w:bottom w:w="100" w:type="dxa"/>
-              <w:right w:w="100" w:type="dxa"/>
-            </w:tcMar>
-            <w:hideMark/>
-          </w:tcPr>
-          <w:p>
-            <w:pPr>
-              <w:spacing w:after="0" w:line="240" w:lineRule="auto"/>
-              <w:rPr>
-                <w:rFonts w:ascii="Times New Roman" w:eastAsia="Times New Roman" w:hAnsi="Times New Roman" w:cs="Times New Roman"/>
-                <w:sz w:val="1"/>
+                <w:sz w:val="24"/>
+                <w:szCs w:val="24"/>
+                <w:lang w:eastAsia="it-IT"/>
+              </w:rPr>
+            </w:pPr>
+          </w:p>
+        </w:tc>
+        <w:tc>
+          <w:tcPr>
+            <w:tcW w:w="0" w:type="auto"/>
+            <w:tcBorders>
+              <w:top w:val="single" w:sz="8" w:space="0" w:color="000000"/>
+              <w:left w:val="single" w:sz="8" w:space="0" w:color="000000"/>
+              <w:bottom w:val="single" w:sz="8" w:space="0" w:color="000000"/>
+              <w:right w:val="single" w:sz="8" w:space="0" w:color="000000"/>
+            </w:tcBorders>
+            <w:tcMar>
+              <w:top w:w="100" w:type="dxa"/>
+              <w:left w:w="100" w:type="dxa"/>
+              <w:bottom w:w="100" w:type="dxa"/>
+              <w:right w:w="100" w:type="dxa"/>
+            </w:tcMar>
+            <w:hideMark/>
+          </w:tcPr>
+          <w:p>
+            <w:pPr>
+              <w:spacing w:after="0" w:line="240" w:lineRule="auto"/>
+              <w:rPr>
+                <w:rFonts w:ascii="Times New Roman" w:eastAsia="Times New Roman" w:hAnsi="Times New Roman" w:cs="Times New Roman"/>
+                <w:sz w:val="24"/>
+                <w:szCs w:val="24"/>
+                <w:lang w:eastAsia="it-IT"/>
+              </w:rPr>
+            </w:pPr>
+          </w:p>
+        </w:tc>
+        <w:tc>
+          <w:tcPr>
+            <w:tcW w:w="0" w:type="auto"/>
+            <w:tcBorders>
+              <w:top w:val="single" w:sz="8" w:space="0" w:color="000000"/>
+              <w:left w:val="single" w:sz="8" w:space="0" w:color="000000"/>
+              <w:bottom w:val="single" w:sz="8" w:space="0" w:color="000000"/>
+              <w:right w:val="single" w:sz="8" w:space="0" w:color="000000"/>
+            </w:tcBorders>
+            <w:tcMar>
+              <w:top w:w="100" w:type="dxa"/>
+              <w:left w:w="100" w:type="dxa"/>
+              <w:bottom w:w="100" w:type="dxa"/>
+              <w:right w:w="100" w:type="dxa"/>
+            </w:tcMar>
+            <w:hideMark/>
+          </w:tcPr>
+          <w:p>
+            <w:pPr>
+              <w:spacing w:after="0" w:line="240" w:lineRule="auto"/>
+              <w:rPr>
+                <w:rFonts w:ascii="Times New Roman" w:eastAsia="Times New Roman" w:hAnsi="Times New Roman" w:cs="Times New Roman"/>
+                <w:sz w:val="24"/>
+                <w:szCs w:val="24"/>
+                <w:lang w:eastAsia="it-IT"/>
+              </w:rPr>
+            </w:pPr>
+          </w:p>
+        </w:tc>
+        <w:tc>
+          <w:tcPr>
+            <w:tcW w:w="0" w:type="auto"/>
+            <w:tcBorders>
+              <w:top w:val="single" w:sz="8" w:space="0" w:color="000000"/>
+              <w:left w:val="single" w:sz="8" w:space="0" w:color="000000"/>
+              <w:bottom w:val="single" w:sz="8" w:space="0" w:color="000000"/>
+              <w:right w:val="single" w:sz="8" w:space="0" w:color="000000"/>
+            </w:tcBorders>
+            <w:tcMar>
+              <w:top w:w="100" w:type="dxa"/>
+              <w:left w:w="100" w:type="dxa"/>
+              <w:bottom w:w="100" w:type="dxa"/>
+              <w:right w:w="100" w:type="dxa"/>
+            </w:tcMar>
+            <w:hideMark/>
+          </w:tcPr>
+          <w:p>
+            <w:pPr>
+              <w:spacing w:after="0" w:line="240" w:lineRule="auto"/>
+              <w:rPr>
+                <w:rFonts w:ascii="Times New Roman" w:eastAsia="Times New Roman" w:hAnsi="Times New Roman" w:cs="Times New Roman"/>
+                <w:sz w:val="24"/>
                 <w:szCs w:val="24"/>
                 <w:lang w:eastAsia="it-IT"/>
               </w:rPr>
@@ -2820,94 +2885,94 @@
               <w:spacing w:after="0" w:line="240" w:lineRule="auto"/>
               <w:rPr>
                 <w:rFonts w:ascii="Times New Roman" w:eastAsia="Times New Roman" w:hAnsi="Times New Roman" w:cs="Times New Roman"/>
-                <w:sz w:val="1"/>
-                <w:szCs w:val="24"/>
-                <w:lang w:eastAsia="it-IT"/>
-              </w:rPr>
-            </w:pPr>
-          </w:p>
-        </w:tc>
-        <w:tc>
-          <w:tcPr>
-            <w:tcW w:w="0" w:type="auto"/>
-            <w:tcBorders>
-              <w:top w:val="single" w:sz="8" w:space="0" w:color="000000"/>
-              <w:left w:val="single" w:sz="8" w:space="0" w:color="000000"/>
-              <w:bottom w:val="single" w:sz="8" w:space="0" w:color="000000"/>
-              <w:right w:val="single" w:sz="8" w:space="0" w:color="000000"/>
-            </w:tcBorders>
-            <w:tcMar>
-              <w:top w:w="100" w:type="dxa"/>
-              <w:left w:w="100" w:type="dxa"/>
-              <w:bottom w:w="100" w:type="dxa"/>
-              <w:right w:w="100" w:type="dxa"/>
-            </w:tcMar>
-            <w:hideMark/>
-          </w:tcPr>
-          <w:p>
-            <w:pPr>
-              <w:spacing w:after="0" w:line="240" w:lineRule="auto"/>
-              <w:rPr>
-                <w:rFonts w:ascii="Times New Roman" w:eastAsia="Times New Roman" w:hAnsi="Times New Roman" w:cs="Times New Roman"/>
-                <w:sz w:val="1"/>
-                <w:szCs w:val="24"/>
-                <w:lang w:eastAsia="it-IT"/>
-              </w:rPr>
-            </w:pPr>
-          </w:p>
-        </w:tc>
-        <w:tc>
-          <w:tcPr>
-            <w:tcW w:w="0" w:type="auto"/>
-            <w:tcBorders>
-              <w:top w:val="single" w:sz="8" w:space="0" w:color="000000"/>
-              <w:left w:val="single" w:sz="8" w:space="0" w:color="000000"/>
-              <w:bottom w:val="single" w:sz="8" w:space="0" w:color="000000"/>
-              <w:right w:val="single" w:sz="8" w:space="0" w:color="000000"/>
-            </w:tcBorders>
-            <w:tcMar>
-              <w:top w:w="100" w:type="dxa"/>
-              <w:left w:w="100" w:type="dxa"/>
-              <w:bottom w:w="100" w:type="dxa"/>
-              <w:right w:w="100" w:type="dxa"/>
-            </w:tcMar>
-            <w:hideMark/>
-          </w:tcPr>
-          <w:p>
-            <w:pPr>
-              <w:spacing w:after="0" w:line="240" w:lineRule="auto"/>
-              <w:rPr>
-                <w:rFonts w:ascii="Times New Roman" w:eastAsia="Times New Roman" w:hAnsi="Times New Roman" w:cs="Times New Roman"/>
-                <w:sz w:val="1"/>
-                <w:szCs w:val="24"/>
-                <w:lang w:eastAsia="it-IT"/>
-              </w:rPr>
-            </w:pPr>
-          </w:p>
-        </w:tc>
-        <w:tc>
-          <w:tcPr>
-            <w:tcW w:w="0" w:type="auto"/>
-            <w:tcBorders>
-              <w:top w:val="single" w:sz="8" w:space="0" w:color="000000"/>
-              <w:left w:val="single" w:sz="8" w:space="0" w:color="000000"/>
-              <w:bottom w:val="single" w:sz="8" w:space="0" w:color="000000"/>
-              <w:right w:val="single" w:sz="8" w:space="0" w:color="000000"/>
-            </w:tcBorders>
-            <w:tcMar>
-              <w:top w:w="100" w:type="dxa"/>
-              <w:left w:w="100" w:type="dxa"/>
-              <w:bottom w:w="100" w:type="dxa"/>
-              <w:right w:w="100" w:type="dxa"/>
-            </w:tcMar>
-            <w:hideMark/>
-          </w:tcPr>
-          <w:p>
-            <w:pPr>
-              <w:spacing w:after="0" w:line="240" w:lineRule="auto"/>
-              <w:rPr>
-                <w:rFonts w:ascii="Times New Roman" w:eastAsia="Times New Roman" w:hAnsi="Times New Roman" w:cs="Times New Roman"/>
-                <w:sz w:val="1"/>
+                <w:sz w:val="24"/>
+                <w:szCs w:val="24"/>
+                <w:lang w:eastAsia="it-IT"/>
+              </w:rPr>
+            </w:pPr>
+          </w:p>
+        </w:tc>
+        <w:tc>
+          <w:tcPr>
+            <w:tcW w:w="0" w:type="auto"/>
+            <w:tcBorders>
+              <w:top w:val="single" w:sz="8" w:space="0" w:color="000000"/>
+              <w:left w:val="single" w:sz="8" w:space="0" w:color="000000"/>
+              <w:bottom w:val="single" w:sz="8" w:space="0" w:color="000000"/>
+              <w:right w:val="single" w:sz="8" w:space="0" w:color="000000"/>
+            </w:tcBorders>
+            <w:tcMar>
+              <w:top w:w="100" w:type="dxa"/>
+              <w:left w:w="100" w:type="dxa"/>
+              <w:bottom w:w="100" w:type="dxa"/>
+              <w:right w:w="100" w:type="dxa"/>
+            </w:tcMar>
+            <w:hideMark/>
+          </w:tcPr>
+          <w:p>
+            <w:pPr>
+              <w:spacing w:after="0" w:line="240" w:lineRule="auto"/>
+              <w:rPr>
+                <w:rFonts w:ascii="Times New Roman" w:eastAsia="Times New Roman" w:hAnsi="Times New Roman" w:cs="Times New Roman"/>
+                <w:sz w:val="24"/>
+                <w:szCs w:val="24"/>
+                <w:lang w:eastAsia="it-IT"/>
+              </w:rPr>
+            </w:pPr>
+          </w:p>
+        </w:tc>
+        <w:tc>
+          <w:tcPr>
+            <w:tcW w:w="0" w:type="auto"/>
+            <w:tcBorders>
+              <w:top w:val="single" w:sz="8" w:space="0" w:color="000000"/>
+              <w:left w:val="single" w:sz="8" w:space="0" w:color="000000"/>
+              <w:bottom w:val="single" w:sz="8" w:space="0" w:color="000000"/>
+              <w:right w:val="single" w:sz="8" w:space="0" w:color="000000"/>
+            </w:tcBorders>
+            <w:tcMar>
+              <w:top w:w="100" w:type="dxa"/>
+              <w:left w:w="100" w:type="dxa"/>
+              <w:bottom w:w="100" w:type="dxa"/>
+              <w:right w:w="100" w:type="dxa"/>
+            </w:tcMar>
+            <w:hideMark/>
+          </w:tcPr>
+          <w:p>
+            <w:pPr>
+              <w:spacing w:after="0" w:line="240" w:lineRule="auto"/>
+              <w:rPr>
+                <w:rFonts w:ascii="Times New Roman" w:eastAsia="Times New Roman" w:hAnsi="Times New Roman" w:cs="Times New Roman"/>
+                <w:sz w:val="24"/>
+                <w:szCs w:val="24"/>
+                <w:lang w:eastAsia="it-IT"/>
+              </w:rPr>
+            </w:pPr>
+          </w:p>
+        </w:tc>
+        <w:tc>
+          <w:tcPr>
+            <w:tcW w:w="0" w:type="auto"/>
+            <w:tcBorders>
+              <w:top w:val="single" w:sz="8" w:space="0" w:color="000000"/>
+              <w:left w:val="single" w:sz="8" w:space="0" w:color="000000"/>
+              <w:bottom w:val="single" w:sz="8" w:space="0" w:color="000000"/>
+              <w:right w:val="single" w:sz="8" w:space="0" w:color="000000"/>
+            </w:tcBorders>
+            <w:tcMar>
+              <w:top w:w="100" w:type="dxa"/>
+              <w:left w:w="100" w:type="dxa"/>
+              <w:bottom w:w="100" w:type="dxa"/>
+              <w:right w:w="100" w:type="dxa"/>
+            </w:tcMar>
+            <w:hideMark/>
+          </w:tcPr>
+          <w:p>
+            <w:pPr>
+              <w:spacing w:after="0" w:line="240" w:lineRule="auto"/>
+              <w:rPr>
+                <w:rFonts w:ascii="Times New Roman" w:eastAsia="Times New Roman" w:hAnsi="Times New Roman" w:cs="Times New Roman"/>
+                <w:sz w:val="24"/>
                 <w:szCs w:val="24"/>
                 <w:lang w:eastAsia="it-IT"/>
               </w:rPr>
@@ -2967,94 +3032,94 @@
               <w:spacing w:after="0" w:line="240" w:lineRule="auto"/>
               <w:rPr>
                 <w:rFonts w:ascii="Times New Roman" w:eastAsia="Times New Roman" w:hAnsi="Times New Roman" w:cs="Times New Roman"/>
-                <w:sz w:val="1"/>
-                <w:szCs w:val="24"/>
-                <w:lang w:eastAsia="it-IT"/>
-              </w:rPr>
-            </w:pPr>
-          </w:p>
-        </w:tc>
-        <w:tc>
-          <w:tcPr>
-            <w:tcW w:w="0" w:type="auto"/>
-            <w:tcBorders>
-              <w:top w:val="single" w:sz="8" w:space="0" w:color="000000"/>
-              <w:left w:val="single" w:sz="8" w:space="0" w:color="000000"/>
-              <w:bottom w:val="single" w:sz="8" w:space="0" w:color="000000"/>
-              <w:right w:val="single" w:sz="8" w:space="0" w:color="000000"/>
-            </w:tcBorders>
-            <w:tcMar>
-              <w:top w:w="100" w:type="dxa"/>
-              <w:left w:w="100" w:type="dxa"/>
-              <w:bottom w:w="100" w:type="dxa"/>
-              <w:right w:w="100" w:type="dxa"/>
-            </w:tcMar>
-            <w:hideMark/>
-          </w:tcPr>
-          <w:p>
-            <w:pPr>
-              <w:spacing w:after="0" w:line="240" w:lineRule="auto"/>
-              <w:rPr>
-                <w:rFonts w:ascii="Times New Roman" w:eastAsia="Times New Roman" w:hAnsi="Times New Roman" w:cs="Times New Roman"/>
-                <w:sz w:val="1"/>
-                <w:szCs w:val="24"/>
-                <w:lang w:eastAsia="it-IT"/>
-              </w:rPr>
-            </w:pPr>
-          </w:p>
-        </w:tc>
-        <w:tc>
-          <w:tcPr>
-            <w:tcW w:w="0" w:type="auto"/>
-            <w:tcBorders>
-              <w:top w:val="single" w:sz="8" w:space="0" w:color="000000"/>
-              <w:left w:val="single" w:sz="8" w:space="0" w:color="000000"/>
-              <w:bottom w:val="single" w:sz="8" w:space="0" w:color="000000"/>
-              <w:right w:val="single" w:sz="8" w:space="0" w:color="000000"/>
-            </w:tcBorders>
-            <w:tcMar>
-              <w:top w:w="100" w:type="dxa"/>
-              <w:left w:w="100" w:type="dxa"/>
-              <w:bottom w:w="100" w:type="dxa"/>
-              <w:right w:w="100" w:type="dxa"/>
-            </w:tcMar>
-            <w:hideMark/>
-          </w:tcPr>
-          <w:p>
-            <w:pPr>
-              <w:spacing w:after="0" w:line="240" w:lineRule="auto"/>
-              <w:rPr>
-                <w:rFonts w:ascii="Times New Roman" w:eastAsia="Times New Roman" w:hAnsi="Times New Roman" w:cs="Times New Roman"/>
-                <w:sz w:val="1"/>
-                <w:szCs w:val="24"/>
-                <w:lang w:eastAsia="it-IT"/>
-              </w:rPr>
-            </w:pPr>
-          </w:p>
-        </w:tc>
-        <w:tc>
-          <w:tcPr>
-            <w:tcW w:w="0" w:type="auto"/>
-            <w:tcBorders>
-              <w:top w:val="single" w:sz="8" w:space="0" w:color="000000"/>
-              <w:left w:val="single" w:sz="8" w:space="0" w:color="000000"/>
-              <w:bottom w:val="single" w:sz="8" w:space="0" w:color="000000"/>
-              <w:right w:val="single" w:sz="8" w:space="0" w:color="000000"/>
-            </w:tcBorders>
-            <w:tcMar>
-              <w:top w:w="100" w:type="dxa"/>
-              <w:left w:w="100" w:type="dxa"/>
-              <w:bottom w:w="100" w:type="dxa"/>
-              <w:right w:w="100" w:type="dxa"/>
-            </w:tcMar>
-            <w:hideMark/>
-          </w:tcPr>
-          <w:p>
-            <w:pPr>
-              <w:spacing w:after="0" w:line="240" w:lineRule="auto"/>
-              <w:rPr>
-                <w:rFonts w:ascii="Times New Roman" w:eastAsia="Times New Roman" w:hAnsi="Times New Roman" w:cs="Times New Roman"/>
-                <w:sz w:val="1"/>
+                <w:sz w:val="24"/>
+                <w:szCs w:val="24"/>
+                <w:lang w:eastAsia="it-IT"/>
+              </w:rPr>
+            </w:pPr>
+          </w:p>
+        </w:tc>
+        <w:tc>
+          <w:tcPr>
+            <w:tcW w:w="0" w:type="auto"/>
+            <w:tcBorders>
+              <w:top w:val="single" w:sz="8" w:space="0" w:color="000000"/>
+              <w:left w:val="single" w:sz="8" w:space="0" w:color="000000"/>
+              <w:bottom w:val="single" w:sz="8" w:space="0" w:color="000000"/>
+              <w:right w:val="single" w:sz="8" w:space="0" w:color="000000"/>
+            </w:tcBorders>
+            <w:tcMar>
+              <w:top w:w="100" w:type="dxa"/>
+              <w:left w:w="100" w:type="dxa"/>
+              <w:bottom w:w="100" w:type="dxa"/>
+              <w:right w:w="100" w:type="dxa"/>
+            </w:tcMar>
+            <w:hideMark/>
+          </w:tcPr>
+          <w:p>
+            <w:pPr>
+              <w:spacing w:after="0" w:line="240" w:lineRule="auto"/>
+              <w:rPr>
+                <w:rFonts w:ascii="Times New Roman" w:eastAsia="Times New Roman" w:hAnsi="Times New Roman" w:cs="Times New Roman"/>
+                <w:sz w:val="24"/>
+                <w:szCs w:val="24"/>
+                <w:lang w:eastAsia="it-IT"/>
+              </w:rPr>
+            </w:pPr>
+          </w:p>
+        </w:tc>
+        <w:tc>
+          <w:tcPr>
+            <w:tcW w:w="0" w:type="auto"/>
+            <w:tcBorders>
+              <w:top w:val="single" w:sz="8" w:space="0" w:color="000000"/>
+              <w:left w:val="single" w:sz="8" w:space="0" w:color="000000"/>
+              <w:bottom w:val="single" w:sz="8" w:space="0" w:color="000000"/>
+              <w:right w:val="single" w:sz="8" w:space="0" w:color="000000"/>
+            </w:tcBorders>
+            <w:tcMar>
+              <w:top w:w="100" w:type="dxa"/>
+              <w:left w:w="100" w:type="dxa"/>
+              <w:bottom w:w="100" w:type="dxa"/>
+              <w:right w:w="100" w:type="dxa"/>
+            </w:tcMar>
+            <w:hideMark/>
+          </w:tcPr>
+          <w:p>
+            <w:pPr>
+              <w:spacing w:after="0" w:line="240" w:lineRule="auto"/>
+              <w:rPr>
+                <w:rFonts w:ascii="Times New Roman" w:eastAsia="Times New Roman" w:hAnsi="Times New Roman" w:cs="Times New Roman"/>
+                <w:sz w:val="24"/>
+                <w:szCs w:val="24"/>
+                <w:lang w:eastAsia="it-IT"/>
+              </w:rPr>
+            </w:pPr>
+          </w:p>
+        </w:tc>
+        <w:tc>
+          <w:tcPr>
+            <w:tcW w:w="0" w:type="auto"/>
+            <w:tcBorders>
+              <w:top w:val="single" w:sz="8" w:space="0" w:color="000000"/>
+              <w:left w:val="single" w:sz="8" w:space="0" w:color="000000"/>
+              <w:bottom w:val="single" w:sz="8" w:space="0" w:color="000000"/>
+              <w:right w:val="single" w:sz="8" w:space="0" w:color="000000"/>
+            </w:tcBorders>
+            <w:tcMar>
+              <w:top w:w="100" w:type="dxa"/>
+              <w:left w:w="100" w:type="dxa"/>
+              <w:bottom w:w="100" w:type="dxa"/>
+              <w:right w:w="100" w:type="dxa"/>
+            </w:tcMar>
+            <w:hideMark/>
+          </w:tcPr>
+          <w:p>
+            <w:pPr>
+              <w:spacing w:after="0" w:line="240" w:lineRule="auto"/>
+              <w:rPr>
+                <w:rFonts w:ascii="Times New Roman" w:eastAsia="Times New Roman" w:hAnsi="Times New Roman" w:cs="Times New Roman"/>
+                <w:sz w:val="24"/>
                 <w:szCs w:val="24"/>
                 <w:lang w:eastAsia="it-IT"/>
               </w:rPr>
@@ -3114,94 +3179,94 @@
               <w:spacing w:after="0" w:line="240" w:lineRule="auto"/>
               <w:rPr>
                 <w:rFonts w:ascii="Times New Roman" w:eastAsia="Times New Roman" w:hAnsi="Times New Roman" w:cs="Times New Roman"/>
-                <w:sz w:val="1"/>
-                <w:szCs w:val="24"/>
-                <w:lang w:eastAsia="it-IT"/>
-              </w:rPr>
-            </w:pPr>
-          </w:p>
-        </w:tc>
-        <w:tc>
-          <w:tcPr>
-            <w:tcW w:w="0" w:type="auto"/>
-            <w:tcBorders>
-              <w:top w:val="single" w:sz="8" w:space="0" w:color="000000"/>
-              <w:left w:val="single" w:sz="8" w:space="0" w:color="000000"/>
-              <w:bottom w:val="single" w:sz="8" w:space="0" w:color="000000"/>
-              <w:right w:val="single" w:sz="8" w:space="0" w:color="000000"/>
-            </w:tcBorders>
-            <w:tcMar>
-              <w:top w:w="100" w:type="dxa"/>
-              <w:left w:w="100" w:type="dxa"/>
-              <w:bottom w:w="100" w:type="dxa"/>
-              <w:right w:w="100" w:type="dxa"/>
-            </w:tcMar>
-            <w:hideMark/>
-          </w:tcPr>
-          <w:p>
-            <w:pPr>
-              <w:spacing w:after="0" w:line="240" w:lineRule="auto"/>
-              <w:rPr>
-                <w:rFonts w:ascii="Times New Roman" w:eastAsia="Times New Roman" w:hAnsi="Times New Roman" w:cs="Times New Roman"/>
-                <w:sz w:val="1"/>
-                <w:szCs w:val="24"/>
-                <w:lang w:eastAsia="it-IT"/>
-              </w:rPr>
-            </w:pPr>
-          </w:p>
-        </w:tc>
-        <w:tc>
-          <w:tcPr>
-            <w:tcW w:w="0" w:type="auto"/>
-            <w:tcBorders>
-              <w:top w:val="single" w:sz="8" w:space="0" w:color="000000"/>
-              <w:left w:val="single" w:sz="8" w:space="0" w:color="000000"/>
-              <w:bottom w:val="single" w:sz="8" w:space="0" w:color="000000"/>
-              <w:right w:val="single" w:sz="8" w:space="0" w:color="000000"/>
-            </w:tcBorders>
-            <w:tcMar>
-              <w:top w:w="100" w:type="dxa"/>
-              <w:left w:w="100" w:type="dxa"/>
-              <w:bottom w:w="100" w:type="dxa"/>
-              <w:right w:w="100" w:type="dxa"/>
-            </w:tcMar>
-            <w:hideMark/>
-          </w:tcPr>
-          <w:p>
-            <w:pPr>
-              <w:spacing w:after="0" w:line="240" w:lineRule="auto"/>
-              <w:rPr>
-                <w:rFonts w:ascii="Times New Roman" w:eastAsia="Times New Roman" w:hAnsi="Times New Roman" w:cs="Times New Roman"/>
-                <w:sz w:val="1"/>
-                <w:szCs w:val="24"/>
-                <w:lang w:eastAsia="it-IT"/>
-              </w:rPr>
-            </w:pPr>
-          </w:p>
-        </w:tc>
-        <w:tc>
-          <w:tcPr>
-            <w:tcW w:w="0" w:type="auto"/>
-            <w:tcBorders>
-              <w:top w:val="single" w:sz="8" w:space="0" w:color="000000"/>
-              <w:left w:val="single" w:sz="8" w:space="0" w:color="000000"/>
-              <w:bottom w:val="single" w:sz="8" w:space="0" w:color="000000"/>
-              <w:right w:val="single" w:sz="8" w:space="0" w:color="000000"/>
-            </w:tcBorders>
-            <w:tcMar>
-              <w:top w:w="100" w:type="dxa"/>
-              <w:left w:w="100" w:type="dxa"/>
-              <w:bottom w:w="100" w:type="dxa"/>
-              <w:right w:w="100" w:type="dxa"/>
-            </w:tcMar>
-            <w:hideMark/>
-          </w:tcPr>
-          <w:p>
-            <w:pPr>
-              <w:spacing w:after="0" w:line="240" w:lineRule="auto"/>
-              <w:rPr>
-                <w:rFonts w:ascii="Times New Roman" w:eastAsia="Times New Roman" w:hAnsi="Times New Roman" w:cs="Times New Roman"/>
-                <w:sz w:val="1"/>
+                <w:sz w:val="24"/>
+                <w:szCs w:val="24"/>
+                <w:lang w:eastAsia="it-IT"/>
+              </w:rPr>
+            </w:pPr>
+          </w:p>
+        </w:tc>
+        <w:tc>
+          <w:tcPr>
+            <w:tcW w:w="0" w:type="auto"/>
+            <w:tcBorders>
+              <w:top w:val="single" w:sz="8" w:space="0" w:color="000000"/>
+              <w:left w:val="single" w:sz="8" w:space="0" w:color="000000"/>
+              <w:bottom w:val="single" w:sz="8" w:space="0" w:color="000000"/>
+              <w:right w:val="single" w:sz="8" w:space="0" w:color="000000"/>
+            </w:tcBorders>
+            <w:tcMar>
+              <w:top w:w="100" w:type="dxa"/>
+              <w:left w:w="100" w:type="dxa"/>
+              <w:bottom w:w="100" w:type="dxa"/>
+              <w:right w:w="100" w:type="dxa"/>
+            </w:tcMar>
+            <w:hideMark/>
+          </w:tcPr>
+          <w:p>
+            <w:pPr>
+              <w:spacing w:after="0" w:line="240" w:lineRule="auto"/>
+              <w:rPr>
+                <w:rFonts w:ascii="Times New Roman" w:eastAsia="Times New Roman" w:hAnsi="Times New Roman" w:cs="Times New Roman"/>
+                <w:sz w:val="24"/>
+                <w:szCs w:val="24"/>
+                <w:lang w:eastAsia="it-IT"/>
+              </w:rPr>
+            </w:pPr>
+          </w:p>
+        </w:tc>
+        <w:tc>
+          <w:tcPr>
+            <w:tcW w:w="0" w:type="auto"/>
+            <w:tcBorders>
+              <w:top w:val="single" w:sz="8" w:space="0" w:color="000000"/>
+              <w:left w:val="single" w:sz="8" w:space="0" w:color="000000"/>
+              <w:bottom w:val="single" w:sz="8" w:space="0" w:color="000000"/>
+              <w:right w:val="single" w:sz="8" w:space="0" w:color="000000"/>
+            </w:tcBorders>
+            <w:tcMar>
+              <w:top w:w="100" w:type="dxa"/>
+              <w:left w:w="100" w:type="dxa"/>
+              <w:bottom w:w="100" w:type="dxa"/>
+              <w:right w:w="100" w:type="dxa"/>
+            </w:tcMar>
+            <w:hideMark/>
+          </w:tcPr>
+          <w:p>
+            <w:pPr>
+              <w:spacing w:after="0" w:line="240" w:lineRule="auto"/>
+              <w:rPr>
+                <w:rFonts w:ascii="Times New Roman" w:eastAsia="Times New Roman" w:hAnsi="Times New Roman" w:cs="Times New Roman"/>
+                <w:sz w:val="24"/>
+                <w:szCs w:val="24"/>
+                <w:lang w:eastAsia="it-IT"/>
+              </w:rPr>
+            </w:pPr>
+          </w:p>
+        </w:tc>
+        <w:tc>
+          <w:tcPr>
+            <w:tcW w:w="0" w:type="auto"/>
+            <w:tcBorders>
+              <w:top w:val="single" w:sz="8" w:space="0" w:color="000000"/>
+              <w:left w:val="single" w:sz="8" w:space="0" w:color="000000"/>
+              <w:bottom w:val="single" w:sz="8" w:space="0" w:color="000000"/>
+              <w:right w:val="single" w:sz="8" w:space="0" w:color="000000"/>
+            </w:tcBorders>
+            <w:tcMar>
+              <w:top w:w="100" w:type="dxa"/>
+              <w:left w:w="100" w:type="dxa"/>
+              <w:bottom w:w="100" w:type="dxa"/>
+              <w:right w:w="100" w:type="dxa"/>
+            </w:tcMar>
+            <w:hideMark/>
+          </w:tcPr>
+          <w:p>
+            <w:pPr>
+              <w:spacing w:after="0" w:line="240" w:lineRule="auto"/>
+              <w:rPr>
+                <w:rFonts w:ascii="Times New Roman" w:eastAsia="Times New Roman" w:hAnsi="Times New Roman" w:cs="Times New Roman"/>
+                <w:sz w:val="24"/>
                 <w:szCs w:val="24"/>
                 <w:lang w:eastAsia="it-IT"/>
               </w:rPr>
@@ -3261,94 +3326,94 @@
               <w:spacing w:after="0" w:line="240" w:lineRule="auto"/>
               <w:rPr>
                 <w:rFonts w:ascii="Times New Roman" w:eastAsia="Times New Roman" w:hAnsi="Times New Roman" w:cs="Times New Roman"/>
-                <w:sz w:val="1"/>
-                <w:szCs w:val="24"/>
-                <w:lang w:eastAsia="it-IT"/>
-              </w:rPr>
-            </w:pPr>
-          </w:p>
-        </w:tc>
-        <w:tc>
-          <w:tcPr>
-            <w:tcW w:w="0" w:type="auto"/>
-            <w:tcBorders>
-              <w:top w:val="single" w:sz="8" w:space="0" w:color="000000"/>
-              <w:left w:val="single" w:sz="8" w:space="0" w:color="000000"/>
-              <w:bottom w:val="single" w:sz="8" w:space="0" w:color="000000"/>
-              <w:right w:val="single" w:sz="8" w:space="0" w:color="000000"/>
-            </w:tcBorders>
-            <w:tcMar>
-              <w:top w:w="100" w:type="dxa"/>
-              <w:left w:w="100" w:type="dxa"/>
-              <w:bottom w:w="100" w:type="dxa"/>
-              <w:right w:w="100" w:type="dxa"/>
-            </w:tcMar>
-            <w:hideMark/>
-          </w:tcPr>
-          <w:p>
-            <w:pPr>
-              <w:spacing w:after="0" w:line="240" w:lineRule="auto"/>
-              <w:rPr>
-                <w:rFonts w:ascii="Times New Roman" w:eastAsia="Times New Roman" w:hAnsi="Times New Roman" w:cs="Times New Roman"/>
-                <w:sz w:val="1"/>
-                <w:szCs w:val="24"/>
-                <w:lang w:eastAsia="it-IT"/>
-              </w:rPr>
-            </w:pPr>
-          </w:p>
-        </w:tc>
-        <w:tc>
-          <w:tcPr>
-            <w:tcW w:w="0" w:type="auto"/>
-            <w:tcBorders>
-              <w:top w:val="single" w:sz="8" w:space="0" w:color="000000"/>
-              <w:left w:val="single" w:sz="8" w:space="0" w:color="000000"/>
-              <w:bottom w:val="single" w:sz="8" w:space="0" w:color="000000"/>
-              <w:right w:val="single" w:sz="8" w:space="0" w:color="000000"/>
-            </w:tcBorders>
-            <w:tcMar>
-              <w:top w:w="100" w:type="dxa"/>
-              <w:left w:w="100" w:type="dxa"/>
-              <w:bottom w:w="100" w:type="dxa"/>
-              <w:right w:w="100" w:type="dxa"/>
-            </w:tcMar>
-            <w:hideMark/>
-          </w:tcPr>
-          <w:p>
-            <w:pPr>
-              <w:spacing w:after="0" w:line="240" w:lineRule="auto"/>
-              <w:rPr>
-                <w:rFonts w:ascii="Times New Roman" w:eastAsia="Times New Roman" w:hAnsi="Times New Roman" w:cs="Times New Roman"/>
-                <w:sz w:val="1"/>
-                <w:szCs w:val="24"/>
-                <w:lang w:eastAsia="it-IT"/>
-              </w:rPr>
-            </w:pPr>
-          </w:p>
-        </w:tc>
-        <w:tc>
-          <w:tcPr>
-            <w:tcW w:w="0" w:type="auto"/>
-            <w:tcBorders>
-              <w:top w:val="single" w:sz="8" w:space="0" w:color="000000"/>
-              <w:left w:val="single" w:sz="8" w:space="0" w:color="000000"/>
-              <w:bottom w:val="single" w:sz="8" w:space="0" w:color="000000"/>
-              <w:right w:val="single" w:sz="8" w:space="0" w:color="000000"/>
-            </w:tcBorders>
-            <w:tcMar>
-              <w:top w:w="100" w:type="dxa"/>
-              <w:left w:w="100" w:type="dxa"/>
-              <w:bottom w:w="100" w:type="dxa"/>
-              <w:right w:w="100" w:type="dxa"/>
-            </w:tcMar>
-            <w:hideMark/>
-          </w:tcPr>
-          <w:p>
-            <w:pPr>
-              <w:spacing w:after="0" w:line="240" w:lineRule="auto"/>
-              <w:rPr>
-                <w:rFonts w:ascii="Times New Roman" w:eastAsia="Times New Roman" w:hAnsi="Times New Roman" w:cs="Times New Roman"/>
-                <w:sz w:val="1"/>
+                <w:sz w:val="24"/>
+                <w:szCs w:val="24"/>
+                <w:lang w:eastAsia="it-IT"/>
+              </w:rPr>
+            </w:pPr>
+          </w:p>
+        </w:tc>
+        <w:tc>
+          <w:tcPr>
+            <w:tcW w:w="0" w:type="auto"/>
+            <w:tcBorders>
+              <w:top w:val="single" w:sz="8" w:space="0" w:color="000000"/>
+              <w:left w:val="single" w:sz="8" w:space="0" w:color="000000"/>
+              <w:bottom w:val="single" w:sz="8" w:space="0" w:color="000000"/>
+              <w:right w:val="single" w:sz="8" w:space="0" w:color="000000"/>
+            </w:tcBorders>
+            <w:tcMar>
+              <w:top w:w="100" w:type="dxa"/>
+              <w:left w:w="100" w:type="dxa"/>
+              <w:bottom w:w="100" w:type="dxa"/>
+              <w:right w:w="100" w:type="dxa"/>
+            </w:tcMar>
+            <w:hideMark/>
+          </w:tcPr>
+          <w:p>
+            <w:pPr>
+              <w:spacing w:after="0" w:line="240" w:lineRule="auto"/>
+              <w:rPr>
+                <w:rFonts w:ascii="Times New Roman" w:eastAsia="Times New Roman" w:hAnsi="Times New Roman" w:cs="Times New Roman"/>
+                <w:sz w:val="24"/>
+                <w:szCs w:val="24"/>
+                <w:lang w:eastAsia="it-IT"/>
+              </w:rPr>
+            </w:pPr>
+          </w:p>
+        </w:tc>
+        <w:tc>
+          <w:tcPr>
+            <w:tcW w:w="0" w:type="auto"/>
+            <w:tcBorders>
+              <w:top w:val="single" w:sz="8" w:space="0" w:color="000000"/>
+              <w:left w:val="single" w:sz="8" w:space="0" w:color="000000"/>
+              <w:bottom w:val="single" w:sz="8" w:space="0" w:color="000000"/>
+              <w:right w:val="single" w:sz="8" w:space="0" w:color="000000"/>
+            </w:tcBorders>
+            <w:tcMar>
+              <w:top w:w="100" w:type="dxa"/>
+              <w:left w:w="100" w:type="dxa"/>
+              <w:bottom w:w="100" w:type="dxa"/>
+              <w:right w:w="100" w:type="dxa"/>
+            </w:tcMar>
+            <w:hideMark/>
+          </w:tcPr>
+          <w:p>
+            <w:pPr>
+              <w:spacing w:after="0" w:line="240" w:lineRule="auto"/>
+              <w:rPr>
+                <w:rFonts w:ascii="Times New Roman" w:eastAsia="Times New Roman" w:hAnsi="Times New Roman" w:cs="Times New Roman"/>
+                <w:sz w:val="24"/>
+                <w:szCs w:val="24"/>
+                <w:lang w:eastAsia="it-IT"/>
+              </w:rPr>
+            </w:pPr>
+          </w:p>
+        </w:tc>
+        <w:tc>
+          <w:tcPr>
+            <w:tcW w:w="0" w:type="auto"/>
+            <w:tcBorders>
+              <w:top w:val="single" w:sz="8" w:space="0" w:color="000000"/>
+              <w:left w:val="single" w:sz="8" w:space="0" w:color="000000"/>
+              <w:bottom w:val="single" w:sz="8" w:space="0" w:color="000000"/>
+              <w:right w:val="single" w:sz="8" w:space="0" w:color="000000"/>
+            </w:tcBorders>
+            <w:tcMar>
+              <w:top w:w="100" w:type="dxa"/>
+              <w:left w:w="100" w:type="dxa"/>
+              <w:bottom w:w="100" w:type="dxa"/>
+              <w:right w:w="100" w:type="dxa"/>
+            </w:tcMar>
+            <w:hideMark/>
+          </w:tcPr>
+          <w:p>
+            <w:pPr>
+              <w:spacing w:after="0" w:line="240" w:lineRule="auto"/>
+              <w:rPr>
+                <w:rFonts w:ascii="Times New Roman" w:eastAsia="Times New Roman" w:hAnsi="Times New Roman" w:cs="Times New Roman"/>
+                <w:sz w:val="24"/>
                 <w:szCs w:val="24"/>
                 <w:lang w:eastAsia="it-IT"/>
               </w:rPr>
@@ -3408,94 +3473,94 @@
               <w:spacing w:after="0" w:line="240" w:lineRule="auto"/>
               <w:rPr>
                 <w:rFonts w:ascii="Times New Roman" w:eastAsia="Times New Roman" w:hAnsi="Times New Roman" w:cs="Times New Roman"/>
-                <w:sz w:val="1"/>
-                <w:szCs w:val="24"/>
-                <w:lang w:eastAsia="it-IT"/>
-              </w:rPr>
-            </w:pPr>
-          </w:p>
-        </w:tc>
-        <w:tc>
-          <w:tcPr>
-            <w:tcW w:w="0" w:type="auto"/>
-            <w:tcBorders>
-              <w:top w:val="single" w:sz="8" w:space="0" w:color="000000"/>
-              <w:left w:val="single" w:sz="8" w:space="0" w:color="000000"/>
-              <w:bottom w:val="single" w:sz="8" w:space="0" w:color="000000"/>
-              <w:right w:val="single" w:sz="8" w:space="0" w:color="000000"/>
-            </w:tcBorders>
-            <w:tcMar>
-              <w:top w:w="100" w:type="dxa"/>
-              <w:left w:w="100" w:type="dxa"/>
-              <w:bottom w:w="100" w:type="dxa"/>
-              <w:right w:w="100" w:type="dxa"/>
-            </w:tcMar>
-            <w:hideMark/>
-          </w:tcPr>
-          <w:p>
-            <w:pPr>
-              <w:spacing w:after="0" w:line="240" w:lineRule="auto"/>
-              <w:rPr>
-                <w:rFonts w:ascii="Times New Roman" w:eastAsia="Times New Roman" w:hAnsi="Times New Roman" w:cs="Times New Roman"/>
-                <w:sz w:val="1"/>
-                <w:szCs w:val="24"/>
-                <w:lang w:eastAsia="it-IT"/>
-              </w:rPr>
-            </w:pPr>
-          </w:p>
-        </w:tc>
-        <w:tc>
-          <w:tcPr>
-            <w:tcW w:w="0" w:type="auto"/>
-            <w:tcBorders>
-              <w:top w:val="single" w:sz="8" w:space="0" w:color="000000"/>
-              <w:left w:val="single" w:sz="8" w:space="0" w:color="000000"/>
-              <w:bottom w:val="single" w:sz="8" w:space="0" w:color="000000"/>
-              <w:right w:val="single" w:sz="8" w:space="0" w:color="000000"/>
-            </w:tcBorders>
-            <w:tcMar>
-              <w:top w:w="100" w:type="dxa"/>
-              <w:left w:w="100" w:type="dxa"/>
-              <w:bottom w:w="100" w:type="dxa"/>
-              <w:right w:w="100" w:type="dxa"/>
-            </w:tcMar>
-            <w:hideMark/>
-          </w:tcPr>
-          <w:p>
-            <w:pPr>
-              <w:spacing w:after="0" w:line="240" w:lineRule="auto"/>
-              <w:rPr>
-                <w:rFonts w:ascii="Times New Roman" w:eastAsia="Times New Roman" w:hAnsi="Times New Roman" w:cs="Times New Roman"/>
-                <w:sz w:val="1"/>
-                <w:szCs w:val="24"/>
-                <w:lang w:eastAsia="it-IT"/>
-              </w:rPr>
-            </w:pPr>
-          </w:p>
-        </w:tc>
-        <w:tc>
-          <w:tcPr>
-            <w:tcW w:w="0" w:type="auto"/>
-            <w:tcBorders>
-              <w:top w:val="single" w:sz="8" w:space="0" w:color="000000"/>
-              <w:left w:val="single" w:sz="8" w:space="0" w:color="000000"/>
-              <w:bottom w:val="single" w:sz="8" w:space="0" w:color="000000"/>
-              <w:right w:val="single" w:sz="8" w:space="0" w:color="000000"/>
-            </w:tcBorders>
-            <w:tcMar>
-              <w:top w:w="100" w:type="dxa"/>
-              <w:left w:w="100" w:type="dxa"/>
-              <w:bottom w:w="100" w:type="dxa"/>
-              <w:right w:w="100" w:type="dxa"/>
-            </w:tcMar>
-            <w:hideMark/>
-          </w:tcPr>
-          <w:p>
-            <w:pPr>
-              <w:spacing w:after="0" w:line="240" w:lineRule="auto"/>
-              <w:rPr>
-                <w:rFonts w:ascii="Times New Roman" w:eastAsia="Times New Roman" w:hAnsi="Times New Roman" w:cs="Times New Roman"/>
-                <w:sz w:val="1"/>
+                <w:sz w:val="24"/>
+                <w:szCs w:val="24"/>
+                <w:lang w:eastAsia="it-IT"/>
+              </w:rPr>
+            </w:pPr>
+          </w:p>
+        </w:tc>
+        <w:tc>
+          <w:tcPr>
+            <w:tcW w:w="0" w:type="auto"/>
+            <w:tcBorders>
+              <w:top w:val="single" w:sz="8" w:space="0" w:color="000000"/>
+              <w:left w:val="single" w:sz="8" w:space="0" w:color="000000"/>
+              <w:bottom w:val="single" w:sz="8" w:space="0" w:color="000000"/>
+              <w:right w:val="single" w:sz="8" w:space="0" w:color="000000"/>
+            </w:tcBorders>
+            <w:tcMar>
+              <w:top w:w="100" w:type="dxa"/>
+              <w:left w:w="100" w:type="dxa"/>
+              <w:bottom w:w="100" w:type="dxa"/>
+              <w:right w:w="100" w:type="dxa"/>
+            </w:tcMar>
+            <w:hideMark/>
+          </w:tcPr>
+          <w:p>
+            <w:pPr>
+              <w:spacing w:after="0" w:line="240" w:lineRule="auto"/>
+              <w:rPr>
+                <w:rFonts w:ascii="Times New Roman" w:eastAsia="Times New Roman" w:hAnsi="Times New Roman" w:cs="Times New Roman"/>
+                <w:sz w:val="24"/>
+                <w:szCs w:val="24"/>
+                <w:lang w:eastAsia="it-IT"/>
+              </w:rPr>
+            </w:pPr>
+          </w:p>
+        </w:tc>
+        <w:tc>
+          <w:tcPr>
+            <w:tcW w:w="0" w:type="auto"/>
+            <w:tcBorders>
+              <w:top w:val="single" w:sz="8" w:space="0" w:color="000000"/>
+              <w:left w:val="single" w:sz="8" w:space="0" w:color="000000"/>
+              <w:bottom w:val="single" w:sz="8" w:space="0" w:color="000000"/>
+              <w:right w:val="single" w:sz="8" w:space="0" w:color="000000"/>
+            </w:tcBorders>
+            <w:tcMar>
+              <w:top w:w="100" w:type="dxa"/>
+              <w:left w:w="100" w:type="dxa"/>
+              <w:bottom w:w="100" w:type="dxa"/>
+              <w:right w:w="100" w:type="dxa"/>
+            </w:tcMar>
+            <w:hideMark/>
+          </w:tcPr>
+          <w:p>
+            <w:pPr>
+              <w:spacing w:after="0" w:line="240" w:lineRule="auto"/>
+              <w:rPr>
+                <w:rFonts w:ascii="Times New Roman" w:eastAsia="Times New Roman" w:hAnsi="Times New Roman" w:cs="Times New Roman"/>
+                <w:sz w:val="24"/>
+                <w:szCs w:val="24"/>
+                <w:lang w:eastAsia="it-IT"/>
+              </w:rPr>
+            </w:pPr>
+          </w:p>
+        </w:tc>
+        <w:tc>
+          <w:tcPr>
+            <w:tcW w:w="0" w:type="auto"/>
+            <w:tcBorders>
+              <w:top w:val="single" w:sz="8" w:space="0" w:color="000000"/>
+              <w:left w:val="single" w:sz="8" w:space="0" w:color="000000"/>
+              <w:bottom w:val="single" w:sz="8" w:space="0" w:color="000000"/>
+              <w:right w:val="single" w:sz="8" w:space="0" w:color="000000"/>
+            </w:tcBorders>
+            <w:tcMar>
+              <w:top w:w="100" w:type="dxa"/>
+              <w:left w:w="100" w:type="dxa"/>
+              <w:bottom w:w="100" w:type="dxa"/>
+              <w:right w:w="100" w:type="dxa"/>
+            </w:tcMar>
+            <w:hideMark/>
+          </w:tcPr>
+          <w:p>
+            <w:pPr>
+              <w:spacing w:after="0" w:line="240" w:lineRule="auto"/>
+              <w:rPr>
+                <w:rFonts w:ascii="Times New Roman" w:eastAsia="Times New Roman" w:hAnsi="Times New Roman" w:cs="Times New Roman"/>
+                <w:sz w:val="24"/>
                 <w:szCs w:val="24"/>
                 <w:lang w:eastAsia="it-IT"/>
               </w:rPr>
@@ -3555,94 +3620,94 @@
               <w:spacing w:after="0" w:line="240" w:lineRule="auto"/>
               <w:rPr>
                 <w:rFonts w:ascii="Times New Roman" w:eastAsia="Times New Roman" w:hAnsi="Times New Roman" w:cs="Times New Roman"/>
-                <w:sz w:val="1"/>
-                <w:szCs w:val="24"/>
-                <w:lang w:eastAsia="it-IT"/>
-              </w:rPr>
-            </w:pPr>
-          </w:p>
-        </w:tc>
-        <w:tc>
-          <w:tcPr>
-            <w:tcW w:w="0" w:type="auto"/>
-            <w:tcBorders>
-              <w:top w:val="single" w:sz="8" w:space="0" w:color="000000"/>
-              <w:left w:val="single" w:sz="8" w:space="0" w:color="000000"/>
-              <w:bottom w:val="single" w:sz="8" w:space="0" w:color="000000"/>
-              <w:right w:val="single" w:sz="8" w:space="0" w:color="000000"/>
-            </w:tcBorders>
-            <w:tcMar>
-              <w:top w:w="100" w:type="dxa"/>
-              <w:left w:w="100" w:type="dxa"/>
-              <w:bottom w:w="100" w:type="dxa"/>
-              <w:right w:w="100" w:type="dxa"/>
-            </w:tcMar>
-            <w:hideMark/>
-          </w:tcPr>
-          <w:p>
-            <w:pPr>
-              <w:spacing w:after="0" w:line="240" w:lineRule="auto"/>
-              <w:rPr>
-                <w:rFonts w:ascii="Times New Roman" w:eastAsia="Times New Roman" w:hAnsi="Times New Roman" w:cs="Times New Roman"/>
-                <w:sz w:val="1"/>
-                <w:szCs w:val="24"/>
-                <w:lang w:eastAsia="it-IT"/>
-              </w:rPr>
-            </w:pPr>
-          </w:p>
-        </w:tc>
-        <w:tc>
-          <w:tcPr>
-            <w:tcW w:w="0" w:type="auto"/>
-            <w:tcBorders>
-              <w:top w:val="single" w:sz="8" w:space="0" w:color="000000"/>
-              <w:left w:val="single" w:sz="8" w:space="0" w:color="000000"/>
-              <w:bottom w:val="single" w:sz="8" w:space="0" w:color="000000"/>
-              <w:right w:val="single" w:sz="8" w:space="0" w:color="000000"/>
-            </w:tcBorders>
-            <w:tcMar>
-              <w:top w:w="100" w:type="dxa"/>
-              <w:left w:w="100" w:type="dxa"/>
-              <w:bottom w:w="100" w:type="dxa"/>
-              <w:right w:w="100" w:type="dxa"/>
-            </w:tcMar>
-            <w:hideMark/>
-          </w:tcPr>
-          <w:p>
-            <w:pPr>
-              <w:spacing w:after="0" w:line="240" w:lineRule="auto"/>
-              <w:rPr>
-                <w:rFonts w:ascii="Times New Roman" w:eastAsia="Times New Roman" w:hAnsi="Times New Roman" w:cs="Times New Roman"/>
-                <w:sz w:val="1"/>
-                <w:szCs w:val="24"/>
-                <w:lang w:eastAsia="it-IT"/>
-              </w:rPr>
-            </w:pPr>
-          </w:p>
-        </w:tc>
-        <w:tc>
-          <w:tcPr>
-            <w:tcW w:w="0" w:type="auto"/>
-            <w:tcBorders>
-              <w:top w:val="single" w:sz="8" w:space="0" w:color="000000"/>
-              <w:left w:val="single" w:sz="8" w:space="0" w:color="000000"/>
-              <w:bottom w:val="single" w:sz="8" w:space="0" w:color="000000"/>
-              <w:right w:val="single" w:sz="8" w:space="0" w:color="000000"/>
-            </w:tcBorders>
-            <w:tcMar>
-              <w:top w:w="100" w:type="dxa"/>
-              <w:left w:w="100" w:type="dxa"/>
-              <w:bottom w:w="100" w:type="dxa"/>
-              <w:right w:w="100" w:type="dxa"/>
-            </w:tcMar>
-            <w:hideMark/>
-          </w:tcPr>
-          <w:p>
-            <w:pPr>
-              <w:spacing w:after="0" w:line="240" w:lineRule="auto"/>
-              <w:rPr>
-                <w:rFonts w:ascii="Times New Roman" w:eastAsia="Times New Roman" w:hAnsi="Times New Roman" w:cs="Times New Roman"/>
-                <w:sz w:val="1"/>
+                <w:sz w:val="24"/>
+                <w:szCs w:val="24"/>
+                <w:lang w:eastAsia="it-IT"/>
+              </w:rPr>
+            </w:pPr>
+          </w:p>
+        </w:tc>
+        <w:tc>
+          <w:tcPr>
+            <w:tcW w:w="0" w:type="auto"/>
+            <w:tcBorders>
+              <w:top w:val="single" w:sz="8" w:space="0" w:color="000000"/>
+              <w:left w:val="single" w:sz="8" w:space="0" w:color="000000"/>
+              <w:bottom w:val="single" w:sz="8" w:space="0" w:color="000000"/>
+              <w:right w:val="single" w:sz="8" w:space="0" w:color="000000"/>
+            </w:tcBorders>
+            <w:tcMar>
+              <w:top w:w="100" w:type="dxa"/>
+              <w:left w:w="100" w:type="dxa"/>
+              <w:bottom w:w="100" w:type="dxa"/>
+              <w:right w:w="100" w:type="dxa"/>
+            </w:tcMar>
+            <w:hideMark/>
+          </w:tcPr>
+          <w:p>
+            <w:pPr>
+              <w:spacing w:after="0" w:line="240" w:lineRule="auto"/>
+              <w:rPr>
+                <w:rFonts w:ascii="Times New Roman" w:eastAsia="Times New Roman" w:hAnsi="Times New Roman" w:cs="Times New Roman"/>
+                <w:sz w:val="24"/>
+                <w:szCs w:val="24"/>
+                <w:lang w:eastAsia="it-IT"/>
+              </w:rPr>
+            </w:pPr>
+          </w:p>
+        </w:tc>
+        <w:tc>
+          <w:tcPr>
+            <w:tcW w:w="0" w:type="auto"/>
+            <w:tcBorders>
+              <w:top w:val="single" w:sz="8" w:space="0" w:color="000000"/>
+              <w:left w:val="single" w:sz="8" w:space="0" w:color="000000"/>
+              <w:bottom w:val="single" w:sz="8" w:space="0" w:color="000000"/>
+              <w:right w:val="single" w:sz="8" w:space="0" w:color="000000"/>
+            </w:tcBorders>
+            <w:tcMar>
+              <w:top w:w="100" w:type="dxa"/>
+              <w:left w:w="100" w:type="dxa"/>
+              <w:bottom w:w="100" w:type="dxa"/>
+              <w:right w:w="100" w:type="dxa"/>
+            </w:tcMar>
+            <w:hideMark/>
+          </w:tcPr>
+          <w:p>
+            <w:pPr>
+              <w:spacing w:after="0" w:line="240" w:lineRule="auto"/>
+              <w:rPr>
+                <w:rFonts w:ascii="Times New Roman" w:eastAsia="Times New Roman" w:hAnsi="Times New Roman" w:cs="Times New Roman"/>
+                <w:sz w:val="24"/>
+                <w:szCs w:val="24"/>
+                <w:lang w:eastAsia="it-IT"/>
+              </w:rPr>
+            </w:pPr>
+          </w:p>
+        </w:tc>
+        <w:tc>
+          <w:tcPr>
+            <w:tcW w:w="0" w:type="auto"/>
+            <w:tcBorders>
+              <w:top w:val="single" w:sz="8" w:space="0" w:color="000000"/>
+              <w:left w:val="single" w:sz="8" w:space="0" w:color="000000"/>
+              <w:bottom w:val="single" w:sz="8" w:space="0" w:color="000000"/>
+              <w:right w:val="single" w:sz="8" w:space="0" w:color="000000"/>
+            </w:tcBorders>
+            <w:tcMar>
+              <w:top w:w="100" w:type="dxa"/>
+              <w:left w:w="100" w:type="dxa"/>
+              <w:bottom w:w="100" w:type="dxa"/>
+              <w:right w:w="100" w:type="dxa"/>
+            </w:tcMar>
+            <w:hideMark/>
+          </w:tcPr>
+          <w:p>
+            <w:pPr>
+              <w:spacing w:after="0" w:line="240" w:lineRule="auto"/>
+              <w:rPr>
+                <w:rFonts w:ascii="Times New Roman" w:eastAsia="Times New Roman" w:hAnsi="Times New Roman" w:cs="Times New Roman"/>
+                <w:sz w:val="24"/>
                 <w:szCs w:val="24"/>
                 <w:lang w:eastAsia="it-IT"/>
               </w:rPr>
@@ -3702,94 +3767,94 @@
               <w:spacing w:after="0" w:line="240" w:lineRule="auto"/>
               <w:rPr>
                 <w:rFonts w:ascii="Times New Roman" w:eastAsia="Times New Roman" w:hAnsi="Times New Roman" w:cs="Times New Roman"/>
-                <w:sz w:val="1"/>
-                <w:szCs w:val="24"/>
-                <w:lang w:eastAsia="it-IT"/>
-              </w:rPr>
-            </w:pPr>
-          </w:p>
-        </w:tc>
-        <w:tc>
-          <w:tcPr>
-            <w:tcW w:w="0" w:type="auto"/>
-            <w:tcBorders>
-              <w:top w:val="single" w:sz="8" w:space="0" w:color="000000"/>
-              <w:left w:val="single" w:sz="8" w:space="0" w:color="000000"/>
-              <w:bottom w:val="single" w:sz="8" w:space="0" w:color="000000"/>
-              <w:right w:val="single" w:sz="8" w:space="0" w:color="000000"/>
-            </w:tcBorders>
-            <w:tcMar>
-              <w:top w:w="100" w:type="dxa"/>
-              <w:left w:w="100" w:type="dxa"/>
-              <w:bottom w:w="100" w:type="dxa"/>
-              <w:right w:w="100" w:type="dxa"/>
-            </w:tcMar>
-            <w:hideMark/>
-          </w:tcPr>
-          <w:p>
-            <w:pPr>
-              <w:spacing w:after="0" w:line="240" w:lineRule="auto"/>
-              <w:rPr>
-                <w:rFonts w:ascii="Times New Roman" w:eastAsia="Times New Roman" w:hAnsi="Times New Roman" w:cs="Times New Roman"/>
-                <w:sz w:val="1"/>
-                <w:szCs w:val="24"/>
-                <w:lang w:eastAsia="it-IT"/>
-              </w:rPr>
-            </w:pPr>
-          </w:p>
-        </w:tc>
-        <w:tc>
-          <w:tcPr>
-            <w:tcW w:w="0" w:type="auto"/>
-            <w:tcBorders>
-              <w:top w:val="single" w:sz="8" w:space="0" w:color="000000"/>
-              <w:left w:val="single" w:sz="8" w:space="0" w:color="000000"/>
-              <w:bottom w:val="single" w:sz="8" w:space="0" w:color="000000"/>
-              <w:right w:val="single" w:sz="8" w:space="0" w:color="000000"/>
-            </w:tcBorders>
-            <w:tcMar>
-              <w:top w:w="100" w:type="dxa"/>
-              <w:left w:w="100" w:type="dxa"/>
-              <w:bottom w:w="100" w:type="dxa"/>
-              <w:right w:w="100" w:type="dxa"/>
-            </w:tcMar>
-            <w:hideMark/>
-          </w:tcPr>
-          <w:p>
-            <w:pPr>
-              <w:spacing w:after="0" w:line="240" w:lineRule="auto"/>
-              <w:rPr>
-                <w:rFonts w:ascii="Times New Roman" w:eastAsia="Times New Roman" w:hAnsi="Times New Roman" w:cs="Times New Roman"/>
-                <w:sz w:val="1"/>
-                <w:szCs w:val="24"/>
-                <w:lang w:eastAsia="it-IT"/>
-              </w:rPr>
-            </w:pPr>
-          </w:p>
-        </w:tc>
-        <w:tc>
-          <w:tcPr>
-            <w:tcW w:w="0" w:type="auto"/>
-            <w:tcBorders>
-              <w:top w:val="single" w:sz="8" w:space="0" w:color="000000"/>
-              <w:left w:val="single" w:sz="8" w:space="0" w:color="000000"/>
-              <w:bottom w:val="single" w:sz="8" w:space="0" w:color="000000"/>
-              <w:right w:val="single" w:sz="8" w:space="0" w:color="000000"/>
-            </w:tcBorders>
-            <w:tcMar>
-              <w:top w:w="100" w:type="dxa"/>
-              <w:left w:w="100" w:type="dxa"/>
-              <w:bottom w:w="100" w:type="dxa"/>
-              <w:right w:w="100" w:type="dxa"/>
-            </w:tcMar>
-            <w:hideMark/>
-          </w:tcPr>
-          <w:p>
-            <w:pPr>
-              <w:spacing w:after="0" w:line="240" w:lineRule="auto"/>
-              <w:rPr>
-                <w:rFonts w:ascii="Times New Roman" w:eastAsia="Times New Roman" w:hAnsi="Times New Roman" w:cs="Times New Roman"/>
-                <w:sz w:val="1"/>
+                <w:sz w:val="24"/>
+                <w:szCs w:val="24"/>
+                <w:lang w:eastAsia="it-IT"/>
+              </w:rPr>
+            </w:pPr>
+          </w:p>
+        </w:tc>
+        <w:tc>
+          <w:tcPr>
+            <w:tcW w:w="0" w:type="auto"/>
+            <w:tcBorders>
+              <w:top w:val="single" w:sz="8" w:space="0" w:color="000000"/>
+              <w:left w:val="single" w:sz="8" w:space="0" w:color="000000"/>
+              <w:bottom w:val="single" w:sz="8" w:space="0" w:color="000000"/>
+              <w:right w:val="single" w:sz="8" w:space="0" w:color="000000"/>
+            </w:tcBorders>
+            <w:tcMar>
+              <w:top w:w="100" w:type="dxa"/>
+              <w:left w:w="100" w:type="dxa"/>
+              <w:bottom w:w="100" w:type="dxa"/>
+              <w:right w:w="100" w:type="dxa"/>
+            </w:tcMar>
+            <w:hideMark/>
+          </w:tcPr>
+          <w:p>
+            <w:pPr>
+              <w:spacing w:after="0" w:line="240" w:lineRule="auto"/>
+              <w:rPr>
+                <w:rFonts w:ascii="Times New Roman" w:eastAsia="Times New Roman" w:hAnsi="Times New Roman" w:cs="Times New Roman"/>
+                <w:sz w:val="24"/>
+                <w:szCs w:val="24"/>
+                <w:lang w:eastAsia="it-IT"/>
+              </w:rPr>
+            </w:pPr>
+          </w:p>
+        </w:tc>
+        <w:tc>
+          <w:tcPr>
+            <w:tcW w:w="0" w:type="auto"/>
+            <w:tcBorders>
+              <w:top w:val="single" w:sz="8" w:space="0" w:color="000000"/>
+              <w:left w:val="single" w:sz="8" w:space="0" w:color="000000"/>
+              <w:bottom w:val="single" w:sz="8" w:space="0" w:color="000000"/>
+              <w:right w:val="single" w:sz="8" w:space="0" w:color="000000"/>
+            </w:tcBorders>
+            <w:tcMar>
+              <w:top w:w="100" w:type="dxa"/>
+              <w:left w:w="100" w:type="dxa"/>
+              <w:bottom w:w="100" w:type="dxa"/>
+              <w:right w:w="100" w:type="dxa"/>
+            </w:tcMar>
+            <w:hideMark/>
+          </w:tcPr>
+          <w:p>
+            <w:pPr>
+              <w:spacing w:after="0" w:line="240" w:lineRule="auto"/>
+              <w:rPr>
+                <w:rFonts w:ascii="Times New Roman" w:eastAsia="Times New Roman" w:hAnsi="Times New Roman" w:cs="Times New Roman"/>
+                <w:sz w:val="24"/>
+                <w:szCs w:val="24"/>
+                <w:lang w:eastAsia="it-IT"/>
+              </w:rPr>
+            </w:pPr>
+          </w:p>
+        </w:tc>
+        <w:tc>
+          <w:tcPr>
+            <w:tcW w:w="0" w:type="auto"/>
+            <w:tcBorders>
+              <w:top w:val="single" w:sz="8" w:space="0" w:color="000000"/>
+              <w:left w:val="single" w:sz="8" w:space="0" w:color="000000"/>
+              <w:bottom w:val="single" w:sz="8" w:space="0" w:color="000000"/>
+              <w:right w:val="single" w:sz="8" w:space="0" w:color="000000"/>
+            </w:tcBorders>
+            <w:tcMar>
+              <w:top w:w="100" w:type="dxa"/>
+              <w:left w:w="100" w:type="dxa"/>
+              <w:bottom w:w="100" w:type="dxa"/>
+              <w:right w:w="100" w:type="dxa"/>
+            </w:tcMar>
+            <w:hideMark/>
+          </w:tcPr>
+          <w:p>
+            <w:pPr>
+              <w:spacing w:after="0" w:line="240" w:lineRule="auto"/>
+              <w:rPr>
+                <w:rFonts w:ascii="Times New Roman" w:eastAsia="Times New Roman" w:hAnsi="Times New Roman" w:cs="Times New Roman"/>
+                <w:sz w:val="24"/>
                 <w:szCs w:val="24"/>
                 <w:lang w:eastAsia="it-IT"/>
               </w:rPr>

</xml_diff>

<commit_message>
relazione: aggiunta tabella dei costi + cose mancanti
</commit_message>
<xml_diff>
--- a/relazione arduino 2.docx
+++ b/relazione arduino 2.docx
@@ -188,42 +188,8 @@
                 <w:szCs w:val="24"/>
                 <w:lang w:eastAsia="it-IT"/>
               </w:rPr>
-              <w:t xml:space="preserve">Davide Gabriele </w:t>
-            </w:r>
-            <w:proofErr w:type="spellStart"/>
-            <w:r>
-              <w:rPr>
-                <w:rFonts w:ascii="Arial" w:eastAsia="Times New Roman" w:hAnsi="Arial" w:cs="Arial"/>
-                <w:color w:val="666666"/>
-                <w:sz w:val="24"/>
-                <w:szCs w:val="24"/>
-                <w:lang w:eastAsia="it-IT"/>
-              </w:rPr>
-              <w:t>Tedone</w:t>
-            </w:r>
-            <w:proofErr w:type="spellEnd"/>
-            <w:r>
-              <w:rPr>
-                <w:rFonts w:ascii="Arial" w:eastAsia="Times New Roman" w:hAnsi="Arial" w:cs="Arial"/>
-                <w:color w:val="666666"/>
-                <w:sz w:val="24"/>
-                <w:szCs w:val="24"/>
-                <w:lang w:eastAsia="it-IT"/>
-              </w:rPr>
-              <w:t>,  Alessandro D’</w:t>
-            </w:r>
-            <w:proofErr w:type="spellStart"/>
-            <w:r>
-              <w:rPr>
-                <w:rFonts w:ascii="Arial" w:eastAsia="Times New Roman" w:hAnsi="Arial" w:cs="Arial"/>
-                <w:color w:val="666666"/>
-                <w:sz w:val="24"/>
-                <w:szCs w:val="24"/>
-                <w:lang w:eastAsia="it-IT"/>
-              </w:rPr>
-              <w:t>Orazi</w:t>
-            </w:r>
-            <w:proofErr w:type="spellEnd"/>
+              <w:t>Davide Gabriele Tedone,  Alessandro D’Orazi</w:t>
+            </w:r>
           </w:p>
         </w:tc>
       </w:tr>
@@ -576,6 +542,24 @@
           <w:lang w:eastAsia="it-IT"/>
         </w:rPr>
       </w:pPr>
+      <w:r>
+        <w:rPr>
+          <w:rFonts w:ascii="Times New Roman" w:eastAsia="Times New Roman" w:hAnsi="Times New Roman" w:cs="Times New Roman"/>
+          <w:sz w:val="24"/>
+          <w:szCs w:val="24"/>
+          <w:lang w:eastAsia="it-IT"/>
+        </w:rPr>
+        <w:t xml:space="preserve">Dopo aver utilizzato </w:t>
+      </w:r>
+      <w:r>
+        <w:rPr>
+          <w:rFonts w:ascii="Times New Roman" w:eastAsia="Times New Roman" w:hAnsi="Times New Roman" w:cs="Times New Roman"/>
+          <w:sz w:val="24"/>
+          <w:szCs w:val="24"/>
+          <w:lang w:eastAsia="it-IT"/>
+        </w:rPr>
+        <w:t>2 sensori da attivare con due interruttori diversi nel progetto “Arduino 1”, in questo nuovo progetto abbiamo aggiunto un terzo sensore (di vibrazione) e aggiustato sia il circuito che il codice per farlo funzionare come i precedenti.</w:t>
+      </w:r>
     </w:p>
     <w:p>
       <w:pPr>
@@ -628,8 +612,8 @@
         <w:tblLook w:val="04A0"/>
       </w:tblPr>
       <w:tblGrid>
-        <w:gridCol w:w="1423"/>
-        <w:gridCol w:w="1056"/>
+        <w:gridCol w:w="2895"/>
+        <w:gridCol w:w="1802"/>
         <w:gridCol w:w="1067"/>
         <w:gridCol w:w="767"/>
         <w:gridCol w:w="1034"/>
@@ -862,129 +846,162 @@
           <w:p>
             <w:pPr>
               <w:spacing w:after="0" w:line="240" w:lineRule="auto"/>
-              <w:rPr>
-                <w:rFonts w:ascii="Times New Roman" w:eastAsia="Times New Roman" w:hAnsi="Times New Roman" w:cs="Times New Roman"/>
-                <w:sz w:val="1"/>
-                <w:szCs w:val="24"/>
-                <w:lang w:eastAsia="it-IT"/>
-              </w:rPr>
-            </w:pPr>
-          </w:p>
-        </w:tc>
-        <w:tc>
-          <w:tcPr>
-            <w:tcW w:w="0" w:type="auto"/>
-            <w:tcBorders>
-              <w:top w:val="single" w:sz="8" w:space="0" w:color="000000"/>
-              <w:left w:val="single" w:sz="8" w:space="0" w:color="000000"/>
-              <w:bottom w:val="single" w:sz="8" w:space="0" w:color="000000"/>
-              <w:right w:val="single" w:sz="8" w:space="0" w:color="000000"/>
-            </w:tcBorders>
-            <w:tcMar>
-              <w:top w:w="100" w:type="dxa"/>
-              <w:left w:w="100" w:type="dxa"/>
-              <w:bottom w:w="100" w:type="dxa"/>
-              <w:right w:w="100" w:type="dxa"/>
-            </w:tcMar>
-            <w:hideMark/>
-          </w:tcPr>
-          <w:p>
-            <w:pPr>
-              <w:spacing w:after="0" w:line="240" w:lineRule="auto"/>
-              <w:rPr>
-                <w:rFonts w:ascii="Times New Roman" w:eastAsia="Times New Roman" w:hAnsi="Times New Roman" w:cs="Times New Roman"/>
-                <w:sz w:val="1"/>
-                <w:szCs w:val="24"/>
-                <w:lang w:eastAsia="it-IT"/>
-              </w:rPr>
-            </w:pPr>
-          </w:p>
-        </w:tc>
-        <w:tc>
-          <w:tcPr>
-            <w:tcW w:w="0" w:type="auto"/>
-            <w:tcBorders>
-              <w:top w:val="single" w:sz="8" w:space="0" w:color="000000"/>
-              <w:left w:val="single" w:sz="8" w:space="0" w:color="000000"/>
-              <w:bottom w:val="single" w:sz="8" w:space="0" w:color="000000"/>
-              <w:right w:val="single" w:sz="8" w:space="0" w:color="000000"/>
-            </w:tcBorders>
-            <w:tcMar>
-              <w:top w:w="100" w:type="dxa"/>
-              <w:left w:w="100" w:type="dxa"/>
-              <w:bottom w:w="100" w:type="dxa"/>
-              <w:right w:w="100" w:type="dxa"/>
-            </w:tcMar>
-            <w:hideMark/>
-          </w:tcPr>
-          <w:p>
-            <w:pPr>
-              <w:spacing w:after="0" w:line="240" w:lineRule="auto"/>
-              <w:rPr>
-                <w:rFonts w:ascii="Times New Roman" w:eastAsia="Times New Roman" w:hAnsi="Times New Roman" w:cs="Times New Roman"/>
-                <w:sz w:val="1"/>
-                <w:szCs w:val="24"/>
-                <w:lang w:eastAsia="it-IT"/>
-              </w:rPr>
-            </w:pPr>
-          </w:p>
-        </w:tc>
-        <w:tc>
-          <w:tcPr>
-            <w:tcW w:w="0" w:type="auto"/>
-            <w:tcBorders>
-              <w:top w:val="single" w:sz="8" w:space="0" w:color="000000"/>
-              <w:left w:val="single" w:sz="8" w:space="0" w:color="000000"/>
-              <w:bottom w:val="single" w:sz="8" w:space="0" w:color="000000"/>
-              <w:right w:val="single" w:sz="8" w:space="0" w:color="000000"/>
-            </w:tcBorders>
-            <w:tcMar>
-              <w:top w:w="100" w:type="dxa"/>
-              <w:left w:w="100" w:type="dxa"/>
-              <w:bottom w:w="100" w:type="dxa"/>
-              <w:right w:w="100" w:type="dxa"/>
-            </w:tcMar>
-            <w:hideMark/>
-          </w:tcPr>
-          <w:p>
-            <w:pPr>
-              <w:spacing w:after="0" w:line="240" w:lineRule="auto"/>
-              <w:rPr>
-                <w:rFonts w:ascii="Times New Roman" w:eastAsia="Times New Roman" w:hAnsi="Times New Roman" w:cs="Times New Roman"/>
-                <w:sz w:val="1"/>
-                <w:szCs w:val="24"/>
-                <w:lang w:eastAsia="it-IT"/>
-              </w:rPr>
-            </w:pPr>
-          </w:p>
-        </w:tc>
-        <w:tc>
-          <w:tcPr>
-            <w:tcW w:w="0" w:type="auto"/>
-            <w:tcBorders>
-              <w:top w:val="single" w:sz="8" w:space="0" w:color="000000"/>
-              <w:left w:val="single" w:sz="8" w:space="0" w:color="000000"/>
-              <w:bottom w:val="single" w:sz="8" w:space="0" w:color="000000"/>
-              <w:right w:val="single" w:sz="8" w:space="0" w:color="000000"/>
-            </w:tcBorders>
-            <w:tcMar>
-              <w:top w:w="100" w:type="dxa"/>
-              <w:left w:w="100" w:type="dxa"/>
-              <w:bottom w:w="100" w:type="dxa"/>
-              <w:right w:w="100" w:type="dxa"/>
-            </w:tcMar>
-            <w:hideMark/>
-          </w:tcPr>
-          <w:p>
-            <w:pPr>
-              <w:spacing w:after="0" w:line="240" w:lineRule="auto"/>
-              <w:rPr>
-                <w:rFonts w:ascii="Times New Roman" w:eastAsia="Times New Roman" w:hAnsi="Times New Roman" w:cs="Times New Roman"/>
-                <w:sz w:val="1"/>
-                <w:szCs w:val="24"/>
-                <w:lang w:eastAsia="it-IT"/>
-              </w:rPr>
-            </w:pPr>
+              <w:jc w:val="center"/>
+              <w:rPr>
+                <w:rFonts w:ascii="Times New Roman" w:eastAsia="Times New Roman" w:hAnsi="Times New Roman" w:cs="Times New Roman"/>
+                <w:lang w:eastAsia="it-IT"/>
+              </w:rPr>
+            </w:pPr>
+            <w:r>
+              <w:rPr>
+                <w:rFonts w:ascii="Times New Roman" w:eastAsia="Times New Roman" w:hAnsi="Times New Roman" w:cs="Times New Roman"/>
+                <w:lang w:eastAsia="it-IT"/>
+              </w:rPr>
+              <w:t>Arduino</w:t>
+            </w:r>
+          </w:p>
+        </w:tc>
+        <w:tc>
+          <w:tcPr>
+            <w:tcW w:w="0" w:type="auto"/>
+            <w:tcBorders>
+              <w:top w:val="single" w:sz="8" w:space="0" w:color="000000"/>
+              <w:left w:val="single" w:sz="8" w:space="0" w:color="000000"/>
+              <w:bottom w:val="single" w:sz="8" w:space="0" w:color="000000"/>
+              <w:right w:val="single" w:sz="8" w:space="0" w:color="000000"/>
+            </w:tcBorders>
+            <w:tcMar>
+              <w:top w:w="100" w:type="dxa"/>
+              <w:left w:w="100" w:type="dxa"/>
+              <w:bottom w:w="100" w:type="dxa"/>
+              <w:right w:w="100" w:type="dxa"/>
+            </w:tcMar>
+            <w:hideMark/>
+          </w:tcPr>
+          <w:p>
+            <w:pPr>
+              <w:spacing w:after="0" w:line="240" w:lineRule="auto"/>
+              <w:jc w:val="center"/>
+              <w:rPr>
+                <w:rFonts w:ascii="Times New Roman" w:eastAsia="Times New Roman" w:hAnsi="Times New Roman" w:cs="Times New Roman"/>
+                <w:lang w:eastAsia="it-IT"/>
+              </w:rPr>
+            </w:pPr>
+            <w:r>
+              <w:rPr>
+                <w:rFonts w:ascii="Times New Roman" w:eastAsia="Times New Roman" w:hAnsi="Times New Roman" w:cs="Times New Roman"/>
+                <w:lang w:eastAsia="it-IT"/>
+              </w:rPr>
+              <w:t>MKR 1010 WI-FI</w:t>
+            </w:r>
+          </w:p>
+        </w:tc>
+        <w:tc>
+          <w:tcPr>
+            <w:tcW w:w="0" w:type="auto"/>
+            <w:tcBorders>
+              <w:top w:val="single" w:sz="8" w:space="0" w:color="000000"/>
+              <w:left w:val="single" w:sz="8" w:space="0" w:color="000000"/>
+              <w:bottom w:val="single" w:sz="8" w:space="0" w:color="000000"/>
+              <w:right w:val="single" w:sz="8" w:space="0" w:color="000000"/>
+            </w:tcBorders>
+            <w:tcMar>
+              <w:top w:w="100" w:type="dxa"/>
+              <w:left w:w="100" w:type="dxa"/>
+              <w:bottom w:w="100" w:type="dxa"/>
+              <w:right w:w="100" w:type="dxa"/>
+            </w:tcMar>
+            <w:hideMark/>
+          </w:tcPr>
+          <w:p>
+            <w:pPr>
+              <w:spacing w:after="0" w:line="240" w:lineRule="auto"/>
+              <w:jc w:val="center"/>
+              <w:rPr>
+                <w:rFonts w:ascii="Times New Roman" w:eastAsia="Times New Roman" w:hAnsi="Times New Roman" w:cs="Times New Roman"/>
+                <w:lang w:eastAsia="it-IT"/>
+              </w:rPr>
+            </w:pPr>
+            <w:r>
+              <w:rPr>
+                <w:rFonts w:ascii="Times New Roman" w:eastAsia="Times New Roman" w:hAnsi="Times New Roman" w:cs="Times New Roman"/>
+                <w:lang w:eastAsia="it-IT"/>
+              </w:rPr>
+              <w:t>1</w:t>
+            </w:r>
+          </w:p>
+        </w:tc>
+        <w:tc>
+          <w:tcPr>
+            <w:tcW w:w="0" w:type="auto"/>
+            <w:tcBorders>
+              <w:top w:val="single" w:sz="8" w:space="0" w:color="000000"/>
+              <w:left w:val="single" w:sz="8" w:space="0" w:color="000000"/>
+              <w:bottom w:val="single" w:sz="8" w:space="0" w:color="000000"/>
+              <w:right w:val="single" w:sz="8" w:space="0" w:color="000000"/>
+            </w:tcBorders>
+            <w:tcMar>
+              <w:top w:w="100" w:type="dxa"/>
+              <w:left w:w="100" w:type="dxa"/>
+              <w:bottom w:w="100" w:type="dxa"/>
+              <w:right w:w="100" w:type="dxa"/>
+            </w:tcMar>
+            <w:hideMark/>
+          </w:tcPr>
+          <w:p>
+            <w:pPr>
+              <w:spacing w:after="0" w:line="240" w:lineRule="auto"/>
+              <w:jc w:val="center"/>
+              <w:rPr>
+                <w:rFonts w:ascii="Times New Roman" w:eastAsia="Times New Roman" w:hAnsi="Times New Roman" w:cs="Times New Roman"/>
+                <w:lang w:eastAsia="it-IT"/>
+              </w:rPr>
+            </w:pPr>
+            <w:r>
+              <w:rPr>
+                <w:rFonts w:ascii="Times New Roman" w:eastAsia="Times New Roman" w:hAnsi="Times New Roman" w:cs="Times New Roman"/>
+                <w:lang w:eastAsia="it-IT"/>
+              </w:rPr>
+              <w:t>45 €</w:t>
+            </w:r>
+          </w:p>
+        </w:tc>
+        <w:tc>
+          <w:tcPr>
+            <w:tcW w:w="0" w:type="auto"/>
+            <w:tcBorders>
+              <w:top w:val="single" w:sz="8" w:space="0" w:color="000000"/>
+              <w:left w:val="single" w:sz="8" w:space="0" w:color="000000"/>
+              <w:bottom w:val="single" w:sz="8" w:space="0" w:color="000000"/>
+              <w:right w:val="single" w:sz="8" w:space="0" w:color="000000"/>
+            </w:tcBorders>
+            <w:tcMar>
+              <w:top w:w="100" w:type="dxa"/>
+              <w:left w:w="100" w:type="dxa"/>
+              <w:bottom w:w="100" w:type="dxa"/>
+              <w:right w:w="100" w:type="dxa"/>
+            </w:tcMar>
+            <w:hideMark/>
+          </w:tcPr>
+          <w:p>
+            <w:pPr>
+              <w:spacing w:after="0" w:line="240" w:lineRule="auto"/>
+              <w:jc w:val="center"/>
+              <w:rPr>
+                <w:rFonts w:ascii="Times New Roman" w:eastAsia="Times New Roman" w:hAnsi="Times New Roman" w:cs="Times New Roman"/>
+                <w:lang w:eastAsia="it-IT"/>
+              </w:rPr>
+            </w:pPr>
+            <w:hyperlink r:id="rId4" w:history="1">
+              <w:r>
+                <w:rPr>
+                  <w:rStyle w:val="Collegamentoipertestuale"/>
+                  <w:rFonts w:ascii="Times New Roman" w:eastAsia="Times New Roman" w:hAnsi="Times New Roman" w:cs="Times New Roman"/>
+                  <w:lang w:eastAsia="it-IT"/>
+                </w:rPr>
+                <w:t>link</w:t>
+              </w:r>
+            </w:hyperlink>
           </w:p>
         </w:tc>
       </w:tr>
@@ -1009,129 +1026,162 @@
           <w:p>
             <w:pPr>
               <w:spacing w:after="0" w:line="240" w:lineRule="auto"/>
-              <w:rPr>
-                <w:rFonts w:ascii="Times New Roman" w:eastAsia="Times New Roman" w:hAnsi="Times New Roman" w:cs="Times New Roman"/>
-                <w:sz w:val="1"/>
-                <w:szCs w:val="24"/>
-                <w:lang w:eastAsia="it-IT"/>
-              </w:rPr>
-            </w:pPr>
-          </w:p>
-        </w:tc>
-        <w:tc>
-          <w:tcPr>
-            <w:tcW w:w="0" w:type="auto"/>
-            <w:tcBorders>
-              <w:top w:val="single" w:sz="8" w:space="0" w:color="000000"/>
-              <w:left w:val="single" w:sz="8" w:space="0" w:color="000000"/>
-              <w:bottom w:val="single" w:sz="8" w:space="0" w:color="000000"/>
-              <w:right w:val="single" w:sz="8" w:space="0" w:color="000000"/>
-            </w:tcBorders>
-            <w:tcMar>
-              <w:top w:w="100" w:type="dxa"/>
-              <w:left w:w="100" w:type="dxa"/>
-              <w:bottom w:w="100" w:type="dxa"/>
-              <w:right w:w="100" w:type="dxa"/>
-            </w:tcMar>
-            <w:hideMark/>
-          </w:tcPr>
-          <w:p>
-            <w:pPr>
-              <w:spacing w:after="0" w:line="240" w:lineRule="auto"/>
-              <w:rPr>
-                <w:rFonts w:ascii="Times New Roman" w:eastAsia="Times New Roman" w:hAnsi="Times New Roman" w:cs="Times New Roman"/>
-                <w:sz w:val="1"/>
-                <w:szCs w:val="24"/>
-                <w:lang w:eastAsia="it-IT"/>
-              </w:rPr>
-            </w:pPr>
-          </w:p>
-        </w:tc>
-        <w:tc>
-          <w:tcPr>
-            <w:tcW w:w="0" w:type="auto"/>
-            <w:tcBorders>
-              <w:top w:val="single" w:sz="8" w:space="0" w:color="000000"/>
-              <w:left w:val="single" w:sz="8" w:space="0" w:color="000000"/>
-              <w:bottom w:val="single" w:sz="8" w:space="0" w:color="000000"/>
-              <w:right w:val="single" w:sz="8" w:space="0" w:color="000000"/>
-            </w:tcBorders>
-            <w:tcMar>
-              <w:top w:w="100" w:type="dxa"/>
-              <w:left w:w="100" w:type="dxa"/>
-              <w:bottom w:w="100" w:type="dxa"/>
-              <w:right w:w="100" w:type="dxa"/>
-            </w:tcMar>
-            <w:hideMark/>
-          </w:tcPr>
-          <w:p>
-            <w:pPr>
-              <w:spacing w:after="0" w:line="240" w:lineRule="auto"/>
-              <w:rPr>
-                <w:rFonts w:ascii="Times New Roman" w:eastAsia="Times New Roman" w:hAnsi="Times New Roman" w:cs="Times New Roman"/>
-                <w:sz w:val="1"/>
-                <w:szCs w:val="24"/>
-                <w:lang w:eastAsia="it-IT"/>
-              </w:rPr>
-            </w:pPr>
-          </w:p>
-        </w:tc>
-        <w:tc>
-          <w:tcPr>
-            <w:tcW w:w="0" w:type="auto"/>
-            <w:tcBorders>
-              <w:top w:val="single" w:sz="8" w:space="0" w:color="000000"/>
-              <w:left w:val="single" w:sz="8" w:space="0" w:color="000000"/>
-              <w:bottom w:val="single" w:sz="8" w:space="0" w:color="000000"/>
-              <w:right w:val="single" w:sz="8" w:space="0" w:color="000000"/>
-            </w:tcBorders>
-            <w:tcMar>
-              <w:top w:w="100" w:type="dxa"/>
-              <w:left w:w="100" w:type="dxa"/>
-              <w:bottom w:w="100" w:type="dxa"/>
-              <w:right w:w="100" w:type="dxa"/>
-            </w:tcMar>
-            <w:hideMark/>
-          </w:tcPr>
-          <w:p>
-            <w:pPr>
-              <w:spacing w:after="0" w:line="240" w:lineRule="auto"/>
-              <w:rPr>
-                <w:rFonts w:ascii="Times New Roman" w:eastAsia="Times New Roman" w:hAnsi="Times New Roman" w:cs="Times New Roman"/>
-                <w:sz w:val="1"/>
-                <w:szCs w:val="24"/>
-                <w:lang w:eastAsia="it-IT"/>
-              </w:rPr>
-            </w:pPr>
-          </w:p>
-        </w:tc>
-        <w:tc>
-          <w:tcPr>
-            <w:tcW w:w="0" w:type="auto"/>
-            <w:tcBorders>
-              <w:top w:val="single" w:sz="8" w:space="0" w:color="000000"/>
-              <w:left w:val="single" w:sz="8" w:space="0" w:color="000000"/>
-              <w:bottom w:val="single" w:sz="8" w:space="0" w:color="000000"/>
-              <w:right w:val="single" w:sz="8" w:space="0" w:color="000000"/>
-            </w:tcBorders>
-            <w:tcMar>
-              <w:top w:w="100" w:type="dxa"/>
-              <w:left w:w="100" w:type="dxa"/>
-              <w:bottom w:w="100" w:type="dxa"/>
-              <w:right w:w="100" w:type="dxa"/>
-            </w:tcMar>
-            <w:hideMark/>
-          </w:tcPr>
-          <w:p>
-            <w:pPr>
-              <w:spacing w:after="0" w:line="240" w:lineRule="auto"/>
-              <w:rPr>
-                <w:rFonts w:ascii="Times New Roman" w:eastAsia="Times New Roman" w:hAnsi="Times New Roman" w:cs="Times New Roman"/>
-                <w:sz w:val="1"/>
-                <w:szCs w:val="24"/>
-                <w:lang w:eastAsia="it-IT"/>
-              </w:rPr>
-            </w:pPr>
+              <w:jc w:val="center"/>
+              <w:rPr>
+                <w:rFonts w:ascii="Times New Roman" w:eastAsia="Times New Roman" w:hAnsi="Times New Roman" w:cs="Times New Roman"/>
+                <w:lang w:eastAsia="it-IT"/>
+              </w:rPr>
+            </w:pPr>
+            <w:r>
+              <w:rPr>
+                <w:rFonts w:ascii="Times New Roman" w:eastAsia="Times New Roman" w:hAnsi="Times New Roman" w:cs="Times New Roman"/>
+                <w:lang w:eastAsia="it-IT"/>
+              </w:rPr>
+              <w:t>Breadboard</w:t>
+            </w:r>
+          </w:p>
+        </w:tc>
+        <w:tc>
+          <w:tcPr>
+            <w:tcW w:w="0" w:type="auto"/>
+            <w:tcBorders>
+              <w:top w:val="single" w:sz="8" w:space="0" w:color="000000"/>
+              <w:left w:val="single" w:sz="8" w:space="0" w:color="000000"/>
+              <w:bottom w:val="single" w:sz="8" w:space="0" w:color="000000"/>
+              <w:right w:val="single" w:sz="8" w:space="0" w:color="000000"/>
+            </w:tcBorders>
+            <w:tcMar>
+              <w:top w:w="100" w:type="dxa"/>
+              <w:left w:w="100" w:type="dxa"/>
+              <w:bottom w:w="100" w:type="dxa"/>
+              <w:right w:w="100" w:type="dxa"/>
+            </w:tcMar>
+            <w:hideMark/>
+          </w:tcPr>
+          <w:p>
+            <w:pPr>
+              <w:spacing w:after="0" w:line="240" w:lineRule="auto"/>
+              <w:jc w:val="center"/>
+              <w:rPr>
+                <w:rFonts w:ascii="Times New Roman" w:eastAsia="Times New Roman" w:hAnsi="Times New Roman" w:cs="Times New Roman"/>
+                <w:lang w:eastAsia="it-IT"/>
+              </w:rPr>
+            </w:pPr>
+            <w:r>
+              <w:rPr>
+                <w:rFonts w:ascii="Times New Roman" w:eastAsia="Times New Roman" w:hAnsi="Times New Roman" w:cs="Times New Roman"/>
+                <w:lang w:eastAsia="it-IT"/>
+              </w:rPr>
+              <w:t>/</w:t>
+            </w:r>
+          </w:p>
+        </w:tc>
+        <w:tc>
+          <w:tcPr>
+            <w:tcW w:w="0" w:type="auto"/>
+            <w:tcBorders>
+              <w:top w:val="single" w:sz="8" w:space="0" w:color="000000"/>
+              <w:left w:val="single" w:sz="8" w:space="0" w:color="000000"/>
+              <w:bottom w:val="single" w:sz="8" w:space="0" w:color="000000"/>
+              <w:right w:val="single" w:sz="8" w:space="0" w:color="000000"/>
+            </w:tcBorders>
+            <w:tcMar>
+              <w:top w:w="100" w:type="dxa"/>
+              <w:left w:w="100" w:type="dxa"/>
+              <w:bottom w:w="100" w:type="dxa"/>
+              <w:right w:w="100" w:type="dxa"/>
+            </w:tcMar>
+            <w:hideMark/>
+          </w:tcPr>
+          <w:p>
+            <w:pPr>
+              <w:spacing w:after="0" w:line="240" w:lineRule="auto"/>
+              <w:jc w:val="center"/>
+              <w:rPr>
+                <w:rFonts w:ascii="Times New Roman" w:eastAsia="Times New Roman" w:hAnsi="Times New Roman" w:cs="Times New Roman"/>
+                <w:lang w:eastAsia="it-IT"/>
+              </w:rPr>
+            </w:pPr>
+            <w:r>
+              <w:rPr>
+                <w:rFonts w:ascii="Times New Roman" w:eastAsia="Times New Roman" w:hAnsi="Times New Roman" w:cs="Times New Roman"/>
+                <w:lang w:eastAsia="it-IT"/>
+              </w:rPr>
+              <w:t>1</w:t>
+            </w:r>
+          </w:p>
+        </w:tc>
+        <w:tc>
+          <w:tcPr>
+            <w:tcW w:w="0" w:type="auto"/>
+            <w:tcBorders>
+              <w:top w:val="single" w:sz="8" w:space="0" w:color="000000"/>
+              <w:left w:val="single" w:sz="8" w:space="0" w:color="000000"/>
+              <w:bottom w:val="single" w:sz="8" w:space="0" w:color="000000"/>
+              <w:right w:val="single" w:sz="8" w:space="0" w:color="000000"/>
+            </w:tcBorders>
+            <w:tcMar>
+              <w:top w:w="100" w:type="dxa"/>
+              <w:left w:w="100" w:type="dxa"/>
+              <w:bottom w:w="100" w:type="dxa"/>
+              <w:right w:w="100" w:type="dxa"/>
+            </w:tcMar>
+            <w:hideMark/>
+          </w:tcPr>
+          <w:p>
+            <w:pPr>
+              <w:spacing w:after="0" w:line="240" w:lineRule="auto"/>
+              <w:jc w:val="center"/>
+              <w:rPr>
+                <w:rFonts w:ascii="Times New Roman" w:eastAsia="Times New Roman" w:hAnsi="Times New Roman" w:cs="Times New Roman"/>
+                <w:lang w:eastAsia="it-IT"/>
+              </w:rPr>
+            </w:pPr>
+            <w:r>
+              <w:rPr>
+                <w:rFonts w:ascii="Times New Roman" w:eastAsia="Times New Roman" w:hAnsi="Times New Roman" w:cs="Times New Roman"/>
+                <w:lang w:eastAsia="it-IT"/>
+              </w:rPr>
+              <w:t>5€</w:t>
+            </w:r>
+          </w:p>
+        </w:tc>
+        <w:tc>
+          <w:tcPr>
+            <w:tcW w:w="0" w:type="auto"/>
+            <w:tcBorders>
+              <w:top w:val="single" w:sz="8" w:space="0" w:color="000000"/>
+              <w:left w:val="single" w:sz="8" w:space="0" w:color="000000"/>
+              <w:bottom w:val="single" w:sz="8" w:space="0" w:color="000000"/>
+              <w:right w:val="single" w:sz="8" w:space="0" w:color="000000"/>
+            </w:tcBorders>
+            <w:tcMar>
+              <w:top w:w="100" w:type="dxa"/>
+              <w:left w:w="100" w:type="dxa"/>
+              <w:bottom w:w="100" w:type="dxa"/>
+              <w:right w:w="100" w:type="dxa"/>
+            </w:tcMar>
+            <w:hideMark/>
+          </w:tcPr>
+          <w:p>
+            <w:pPr>
+              <w:spacing w:after="0" w:line="240" w:lineRule="auto"/>
+              <w:jc w:val="center"/>
+              <w:rPr>
+                <w:rFonts w:ascii="Times New Roman" w:eastAsia="Times New Roman" w:hAnsi="Times New Roman" w:cs="Times New Roman"/>
+                <w:lang w:eastAsia="it-IT"/>
+              </w:rPr>
+            </w:pPr>
+            <w:hyperlink r:id="rId5" w:history="1">
+              <w:r>
+                <w:rPr>
+                  <w:rStyle w:val="Collegamentoipertestuale"/>
+                  <w:rFonts w:ascii="Times New Roman" w:eastAsia="Times New Roman" w:hAnsi="Times New Roman" w:cs="Times New Roman"/>
+                  <w:lang w:eastAsia="it-IT"/>
+                </w:rPr>
+                <w:t>link</w:t>
+              </w:r>
+            </w:hyperlink>
           </w:p>
         </w:tc>
       </w:tr>
@@ -1156,129 +1206,162 @@
           <w:p>
             <w:pPr>
               <w:spacing w:after="0" w:line="240" w:lineRule="auto"/>
-              <w:rPr>
-                <w:rFonts w:ascii="Times New Roman" w:eastAsia="Times New Roman" w:hAnsi="Times New Roman" w:cs="Times New Roman"/>
-                <w:sz w:val="1"/>
-                <w:szCs w:val="24"/>
-                <w:lang w:eastAsia="it-IT"/>
-              </w:rPr>
-            </w:pPr>
-          </w:p>
-        </w:tc>
-        <w:tc>
-          <w:tcPr>
-            <w:tcW w:w="0" w:type="auto"/>
-            <w:tcBorders>
-              <w:top w:val="single" w:sz="8" w:space="0" w:color="000000"/>
-              <w:left w:val="single" w:sz="8" w:space="0" w:color="000000"/>
-              <w:bottom w:val="single" w:sz="8" w:space="0" w:color="000000"/>
-              <w:right w:val="single" w:sz="8" w:space="0" w:color="000000"/>
-            </w:tcBorders>
-            <w:tcMar>
-              <w:top w:w="100" w:type="dxa"/>
-              <w:left w:w="100" w:type="dxa"/>
-              <w:bottom w:w="100" w:type="dxa"/>
-              <w:right w:w="100" w:type="dxa"/>
-            </w:tcMar>
-            <w:hideMark/>
-          </w:tcPr>
-          <w:p>
-            <w:pPr>
-              <w:spacing w:after="0" w:line="240" w:lineRule="auto"/>
-              <w:rPr>
-                <w:rFonts w:ascii="Times New Roman" w:eastAsia="Times New Roman" w:hAnsi="Times New Roman" w:cs="Times New Roman"/>
-                <w:sz w:val="1"/>
-                <w:szCs w:val="24"/>
-                <w:lang w:eastAsia="it-IT"/>
-              </w:rPr>
-            </w:pPr>
-          </w:p>
-        </w:tc>
-        <w:tc>
-          <w:tcPr>
-            <w:tcW w:w="0" w:type="auto"/>
-            <w:tcBorders>
-              <w:top w:val="single" w:sz="8" w:space="0" w:color="000000"/>
-              <w:left w:val="single" w:sz="8" w:space="0" w:color="000000"/>
-              <w:bottom w:val="single" w:sz="8" w:space="0" w:color="000000"/>
-              <w:right w:val="single" w:sz="8" w:space="0" w:color="000000"/>
-            </w:tcBorders>
-            <w:tcMar>
-              <w:top w:w="100" w:type="dxa"/>
-              <w:left w:w="100" w:type="dxa"/>
-              <w:bottom w:w="100" w:type="dxa"/>
-              <w:right w:w="100" w:type="dxa"/>
-            </w:tcMar>
-            <w:hideMark/>
-          </w:tcPr>
-          <w:p>
-            <w:pPr>
-              <w:spacing w:after="0" w:line="240" w:lineRule="auto"/>
-              <w:rPr>
-                <w:rFonts w:ascii="Times New Roman" w:eastAsia="Times New Roman" w:hAnsi="Times New Roman" w:cs="Times New Roman"/>
-                <w:sz w:val="1"/>
-                <w:szCs w:val="24"/>
-                <w:lang w:eastAsia="it-IT"/>
-              </w:rPr>
-            </w:pPr>
-          </w:p>
-        </w:tc>
-        <w:tc>
-          <w:tcPr>
-            <w:tcW w:w="0" w:type="auto"/>
-            <w:tcBorders>
-              <w:top w:val="single" w:sz="8" w:space="0" w:color="000000"/>
-              <w:left w:val="single" w:sz="8" w:space="0" w:color="000000"/>
-              <w:bottom w:val="single" w:sz="8" w:space="0" w:color="000000"/>
-              <w:right w:val="single" w:sz="8" w:space="0" w:color="000000"/>
-            </w:tcBorders>
-            <w:tcMar>
-              <w:top w:w="100" w:type="dxa"/>
-              <w:left w:w="100" w:type="dxa"/>
-              <w:bottom w:w="100" w:type="dxa"/>
-              <w:right w:w="100" w:type="dxa"/>
-            </w:tcMar>
-            <w:hideMark/>
-          </w:tcPr>
-          <w:p>
-            <w:pPr>
-              <w:spacing w:after="0" w:line="240" w:lineRule="auto"/>
-              <w:rPr>
-                <w:rFonts w:ascii="Times New Roman" w:eastAsia="Times New Roman" w:hAnsi="Times New Roman" w:cs="Times New Roman"/>
-                <w:sz w:val="1"/>
-                <w:szCs w:val="24"/>
-                <w:lang w:eastAsia="it-IT"/>
-              </w:rPr>
-            </w:pPr>
-          </w:p>
-        </w:tc>
-        <w:tc>
-          <w:tcPr>
-            <w:tcW w:w="0" w:type="auto"/>
-            <w:tcBorders>
-              <w:top w:val="single" w:sz="8" w:space="0" w:color="000000"/>
-              <w:left w:val="single" w:sz="8" w:space="0" w:color="000000"/>
-              <w:bottom w:val="single" w:sz="8" w:space="0" w:color="000000"/>
-              <w:right w:val="single" w:sz="8" w:space="0" w:color="000000"/>
-            </w:tcBorders>
-            <w:tcMar>
-              <w:top w:w="100" w:type="dxa"/>
-              <w:left w:w="100" w:type="dxa"/>
-              <w:bottom w:w="100" w:type="dxa"/>
-              <w:right w:w="100" w:type="dxa"/>
-            </w:tcMar>
-            <w:hideMark/>
-          </w:tcPr>
-          <w:p>
-            <w:pPr>
-              <w:spacing w:after="0" w:line="240" w:lineRule="auto"/>
-              <w:rPr>
-                <w:rFonts w:ascii="Times New Roman" w:eastAsia="Times New Roman" w:hAnsi="Times New Roman" w:cs="Times New Roman"/>
-                <w:sz w:val="1"/>
-                <w:szCs w:val="24"/>
-                <w:lang w:eastAsia="it-IT"/>
-              </w:rPr>
-            </w:pPr>
+              <w:jc w:val="center"/>
+              <w:rPr>
+                <w:rFonts w:ascii="Times New Roman" w:eastAsia="Times New Roman" w:hAnsi="Times New Roman" w:cs="Times New Roman"/>
+                <w:lang w:eastAsia="it-IT"/>
+              </w:rPr>
+            </w:pPr>
+            <w:r>
+              <w:rPr>
+                <w:rFonts w:ascii="Times New Roman" w:eastAsia="Times New Roman" w:hAnsi="Times New Roman" w:cs="Times New Roman"/>
+                <w:lang w:eastAsia="it-IT"/>
+              </w:rPr>
+              <w:t>Sensore di umidità analogico</w:t>
+            </w:r>
+          </w:p>
+        </w:tc>
+        <w:tc>
+          <w:tcPr>
+            <w:tcW w:w="0" w:type="auto"/>
+            <w:tcBorders>
+              <w:top w:val="single" w:sz="8" w:space="0" w:color="000000"/>
+              <w:left w:val="single" w:sz="8" w:space="0" w:color="000000"/>
+              <w:bottom w:val="single" w:sz="8" w:space="0" w:color="000000"/>
+              <w:right w:val="single" w:sz="8" w:space="0" w:color="000000"/>
+            </w:tcBorders>
+            <w:tcMar>
+              <w:top w:w="100" w:type="dxa"/>
+              <w:left w:w="100" w:type="dxa"/>
+              <w:bottom w:w="100" w:type="dxa"/>
+              <w:right w:w="100" w:type="dxa"/>
+            </w:tcMar>
+            <w:hideMark/>
+          </w:tcPr>
+          <w:p>
+            <w:pPr>
+              <w:spacing w:after="0" w:line="240" w:lineRule="auto"/>
+              <w:jc w:val="center"/>
+              <w:rPr>
+                <w:rFonts w:ascii="Times New Roman" w:eastAsia="Times New Roman" w:hAnsi="Times New Roman" w:cs="Times New Roman"/>
+                <w:lang w:eastAsia="it-IT"/>
+              </w:rPr>
+            </w:pPr>
+            <w:r>
+              <w:rPr>
+                <w:rFonts w:ascii="Times New Roman" w:eastAsia="Times New Roman" w:hAnsi="Times New Roman" w:cs="Times New Roman"/>
+                <w:lang w:eastAsia="it-IT"/>
+              </w:rPr>
+              <w:t>DFRobot</w:t>
+            </w:r>
+          </w:p>
+        </w:tc>
+        <w:tc>
+          <w:tcPr>
+            <w:tcW w:w="0" w:type="auto"/>
+            <w:tcBorders>
+              <w:top w:val="single" w:sz="8" w:space="0" w:color="000000"/>
+              <w:left w:val="single" w:sz="8" w:space="0" w:color="000000"/>
+              <w:bottom w:val="single" w:sz="8" w:space="0" w:color="000000"/>
+              <w:right w:val="single" w:sz="8" w:space="0" w:color="000000"/>
+            </w:tcBorders>
+            <w:tcMar>
+              <w:top w:w="100" w:type="dxa"/>
+              <w:left w:w="100" w:type="dxa"/>
+              <w:bottom w:w="100" w:type="dxa"/>
+              <w:right w:w="100" w:type="dxa"/>
+            </w:tcMar>
+            <w:hideMark/>
+          </w:tcPr>
+          <w:p>
+            <w:pPr>
+              <w:spacing w:after="0" w:line="240" w:lineRule="auto"/>
+              <w:jc w:val="center"/>
+              <w:rPr>
+                <w:rFonts w:ascii="Times New Roman" w:eastAsia="Times New Roman" w:hAnsi="Times New Roman" w:cs="Times New Roman"/>
+                <w:lang w:eastAsia="it-IT"/>
+              </w:rPr>
+            </w:pPr>
+            <w:r>
+              <w:rPr>
+                <w:rFonts w:ascii="Times New Roman" w:eastAsia="Times New Roman" w:hAnsi="Times New Roman" w:cs="Times New Roman"/>
+                <w:lang w:eastAsia="it-IT"/>
+              </w:rPr>
+              <w:t>1</w:t>
+            </w:r>
+          </w:p>
+        </w:tc>
+        <w:tc>
+          <w:tcPr>
+            <w:tcW w:w="0" w:type="auto"/>
+            <w:tcBorders>
+              <w:top w:val="single" w:sz="8" w:space="0" w:color="000000"/>
+              <w:left w:val="single" w:sz="8" w:space="0" w:color="000000"/>
+              <w:bottom w:val="single" w:sz="8" w:space="0" w:color="000000"/>
+              <w:right w:val="single" w:sz="8" w:space="0" w:color="000000"/>
+            </w:tcBorders>
+            <w:tcMar>
+              <w:top w:w="100" w:type="dxa"/>
+              <w:left w:w="100" w:type="dxa"/>
+              <w:bottom w:w="100" w:type="dxa"/>
+              <w:right w:w="100" w:type="dxa"/>
+            </w:tcMar>
+            <w:hideMark/>
+          </w:tcPr>
+          <w:p>
+            <w:pPr>
+              <w:spacing w:after="0" w:line="240" w:lineRule="auto"/>
+              <w:jc w:val="center"/>
+              <w:rPr>
+                <w:rFonts w:ascii="Times New Roman" w:eastAsia="Times New Roman" w:hAnsi="Times New Roman" w:cs="Times New Roman"/>
+                <w:lang w:eastAsia="it-IT"/>
+              </w:rPr>
+            </w:pPr>
+            <w:r>
+              <w:rPr>
+                <w:rFonts w:ascii="Times New Roman" w:eastAsia="Times New Roman" w:hAnsi="Times New Roman" w:cs="Times New Roman"/>
+                <w:lang w:eastAsia="it-IT"/>
+              </w:rPr>
+              <w:t>3€</w:t>
+            </w:r>
+          </w:p>
+        </w:tc>
+        <w:tc>
+          <w:tcPr>
+            <w:tcW w:w="0" w:type="auto"/>
+            <w:tcBorders>
+              <w:top w:val="single" w:sz="8" w:space="0" w:color="000000"/>
+              <w:left w:val="single" w:sz="8" w:space="0" w:color="000000"/>
+              <w:bottom w:val="single" w:sz="8" w:space="0" w:color="000000"/>
+              <w:right w:val="single" w:sz="8" w:space="0" w:color="000000"/>
+            </w:tcBorders>
+            <w:tcMar>
+              <w:top w:w="100" w:type="dxa"/>
+              <w:left w:w="100" w:type="dxa"/>
+              <w:bottom w:w="100" w:type="dxa"/>
+              <w:right w:w="100" w:type="dxa"/>
+            </w:tcMar>
+            <w:hideMark/>
+          </w:tcPr>
+          <w:p>
+            <w:pPr>
+              <w:spacing w:after="0" w:line="240" w:lineRule="auto"/>
+              <w:jc w:val="center"/>
+              <w:rPr>
+                <w:rFonts w:ascii="Times New Roman" w:eastAsia="Times New Roman" w:hAnsi="Times New Roman" w:cs="Times New Roman"/>
+                <w:lang w:eastAsia="it-IT"/>
+              </w:rPr>
+            </w:pPr>
+            <w:hyperlink r:id="rId6" w:history="1">
+              <w:r>
+                <w:rPr>
+                  <w:rStyle w:val="Collegamentoipertestuale"/>
+                  <w:rFonts w:ascii="Times New Roman" w:eastAsia="Times New Roman" w:hAnsi="Times New Roman" w:cs="Times New Roman"/>
+                  <w:lang w:eastAsia="it-IT"/>
+                </w:rPr>
+                <w:t>link</w:t>
+              </w:r>
+            </w:hyperlink>
           </w:p>
         </w:tc>
       </w:tr>
@@ -1303,129 +1386,162 @@
           <w:p>
             <w:pPr>
               <w:spacing w:after="0" w:line="240" w:lineRule="auto"/>
-              <w:rPr>
-                <w:rFonts w:ascii="Times New Roman" w:eastAsia="Times New Roman" w:hAnsi="Times New Roman" w:cs="Times New Roman"/>
-                <w:sz w:val="1"/>
-                <w:szCs w:val="24"/>
-                <w:lang w:eastAsia="it-IT"/>
-              </w:rPr>
-            </w:pPr>
-          </w:p>
-        </w:tc>
-        <w:tc>
-          <w:tcPr>
-            <w:tcW w:w="0" w:type="auto"/>
-            <w:tcBorders>
-              <w:top w:val="single" w:sz="8" w:space="0" w:color="000000"/>
-              <w:left w:val="single" w:sz="8" w:space="0" w:color="000000"/>
-              <w:bottom w:val="single" w:sz="8" w:space="0" w:color="000000"/>
-              <w:right w:val="single" w:sz="8" w:space="0" w:color="000000"/>
-            </w:tcBorders>
-            <w:tcMar>
-              <w:top w:w="100" w:type="dxa"/>
-              <w:left w:w="100" w:type="dxa"/>
-              <w:bottom w:w="100" w:type="dxa"/>
-              <w:right w:w="100" w:type="dxa"/>
-            </w:tcMar>
-            <w:hideMark/>
-          </w:tcPr>
-          <w:p>
-            <w:pPr>
-              <w:spacing w:after="0" w:line="240" w:lineRule="auto"/>
-              <w:rPr>
-                <w:rFonts w:ascii="Times New Roman" w:eastAsia="Times New Roman" w:hAnsi="Times New Roman" w:cs="Times New Roman"/>
-                <w:sz w:val="1"/>
-                <w:szCs w:val="24"/>
-                <w:lang w:eastAsia="it-IT"/>
-              </w:rPr>
-            </w:pPr>
-          </w:p>
-        </w:tc>
-        <w:tc>
-          <w:tcPr>
-            <w:tcW w:w="0" w:type="auto"/>
-            <w:tcBorders>
-              <w:top w:val="single" w:sz="8" w:space="0" w:color="000000"/>
-              <w:left w:val="single" w:sz="8" w:space="0" w:color="000000"/>
-              <w:bottom w:val="single" w:sz="8" w:space="0" w:color="000000"/>
-              <w:right w:val="single" w:sz="8" w:space="0" w:color="000000"/>
-            </w:tcBorders>
-            <w:tcMar>
-              <w:top w:w="100" w:type="dxa"/>
-              <w:left w:w="100" w:type="dxa"/>
-              <w:bottom w:w="100" w:type="dxa"/>
-              <w:right w:w="100" w:type="dxa"/>
-            </w:tcMar>
-            <w:hideMark/>
-          </w:tcPr>
-          <w:p>
-            <w:pPr>
-              <w:spacing w:after="0" w:line="240" w:lineRule="auto"/>
-              <w:rPr>
-                <w:rFonts w:ascii="Times New Roman" w:eastAsia="Times New Roman" w:hAnsi="Times New Roman" w:cs="Times New Roman"/>
-                <w:sz w:val="1"/>
-                <w:szCs w:val="24"/>
-                <w:lang w:eastAsia="it-IT"/>
-              </w:rPr>
-            </w:pPr>
-          </w:p>
-        </w:tc>
-        <w:tc>
-          <w:tcPr>
-            <w:tcW w:w="0" w:type="auto"/>
-            <w:tcBorders>
-              <w:top w:val="single" w:sz="8" w:space="0" w:color="000000"/>
-              <w:left w:val="single" w:sz="8" w:space="0" w:color="000000"/>
-              <w:bottom w:val="single" w:sz="8" w:space="0" w:color="000000"/>
-              <w:right w:val="single" w:sz="8" w:space="0" w:color="000000"/>
-            </w:tcBorders>
-            <w:tcMar>
-              <w:top w:w="100" w:type="dxa"/>
-              <w:left w:w="100" w:type="dxa"/>
-              <w:bottom w:w="100" w:type="dxa"/>
-              <w:right w:w="100" w:type="dxa"/>
-            </w:tcMar>
-            <w:hideMark/>
-          </w:tcPr>
-          <w:p>
-            <w:pPr>
-              <w:spacing w:after="0" w:line="240" w:lineRule="auto"/>
-              <w:rPr>
-                <w:rFonts w:ascii="Times New Roman" w:eastAsia="Times New Roman" w:hAnsi="Times New Roman" w:cs="Times New Roman"/>
-                <w:sz w:val="1"/>
-                <w:szCs w:val="24"/>
-                <w:lang w:eastAsia="it-IT"/>
-              </w:rPr>
-            </w:pPr>
-          </w:p>
-        </w:tc>
-        <w:tc>
-          <w:tcPr>
-            <w:tcW w:w="0" w:type="auto"/>
-            <w:tcBorders>
-              <w:top w:val="single" w:sz="8" w:space="0" w:color="000000"/>
-              <w:left w:val="single" w:sz="8" w:space="0" w:color="000000"/>
-              <w:bottom w:val="single" w:sz="8" w:space="0" w:color="000000"/>
-              <w:right w:val="single" w:sz="8" w:space="0" w:color="000000"/>
-            </w:tcBorders>
-            <w:tcMar>
-              <w:top w:w="100" w:type="dxa"/>
-              <w:left w:w="100" w:type="dxa"/>
-              <w:bottom w:w="100" w:type="dxa"/>
-              <w:right w:w="100" w:type="dxa"/>
-            </w:tcMar>
-            <w:hideMark/>
-          </w:tcPr>
-          <w:p>
-            <w:pPr>
-              <w:spacing w:after="0" w:line="240" w:lineRule="auto"/>
-              <w:rPr>
-                <w:rFonts w:ascii="Times New Roman" w:eastAsia="Times New Roman" w:hAnsi="Times New Roman" w:cs="Times New Roman"/>
-                <w:sz w:val="1"/>
-                <w:szCs w:val="24"/>
-                <w:lang w:eastAsia="it-IT"/>
-              </w:rPr>
-            </w:pPr>
+              <w:jc w:val="center"/>
+              <w:rPr>
+                <w:rFonts w:ascii="Times New Roman" w:eastAsia="Times New Roman" w:hAnsi="Times New Roman" w:cs="Times New Roman"/>
+                <w:lang w:eastAsia="it-IT"/>
+              </w:rPr>
+            </w:pPr>
+            <w:r>
+              <w:rPr>
+                <w:rFonts w:ascii="Times New Roman" w:eastAsia="Times New Roman" w:hAnsi="Times New Roman" w:cs="Times New Roman"/>
+                <w:lang w:eastAsia="it-IT"/>
+              </w:rPr>
+              <w:t>Sensore di movimento digitale</w:t>
+            </w:r>
+          </w:p>
+        </w:tc>
+        <w:tc>
+          <w:tcPr>
+            <w:tcW w:w="0" w:type="auto"/>
+            <w:tcBorders>
+              <w:top w:val="single" w:sz="8" w:space="0" w:color="000000"/>
+              <w:left w:val="single" w:sz="8" w:space="0" w:color="000000"/>
+              <w:bottom w:val="single" w:sz="8" w:space="0" w:color="000000"/>
+              <w:right w:val="single" w:sz="8" w:space="0" w:color="000000"/>
+            </w:tcBorders>
+            <w:tcMar>
+              <w:top w:w="100" w:type="dxa"/>
+              <w:left w:w="100" w:type="dxa"/>
+              <w:bottom w:w="100" w:type="dxa"/>
+              <w:right w:w="100" w:type="dxa"/>
+            </w:tcMar>
+            <w:hideMark/>
+          </w:tcPr>
+          <w:p>
+            <w:pPr>
+              <w:spacing w:after="0" w:line="240" w:lineRule="auto"/>
+              <w:jc w:val="center"/>
+              <w:rPr>
+                <w:rFonts w:ascii="Times New Roman" w:eastAsia="Times New Roman" w:hAnsi="Times New Roman" w:cs="Times New Roman"/>
+                <w:lang w:eastAsia="it-IT"/>
+              </w:rPr>
+            </w:pPr>
+            <w:r>
+              <w:rPr>
+                <w:rFonts w:ascii="Times New Roman" w:eastAsia="Times New Roman" w:hAnsi="Times New Roman" w:cs="Times New Roman"/>
+                <w:lang w:eastAsia="it-IT"/>
+              </w:rPr>
+              <w:t>DFRobot</w:t>
+            </w:r>
+          </w:p>
+        </w:tc>
+        <w:tc>
+          <w:tcPr>
+            <w:tcW w:w="0" w:type="auto"/>
+            <w:tcBorders>
+              <w:top w:val="single" w:sz="8" w:space="0" w:color="000000"/>
+              <w:left w:val="single" w:sz="8" w:space="0" w:color="000000"/>
+              <w:bottom w:val="single" w:sz="8" w:space="0" w:color="000000"/>
+              <w:right w:val="single" w:sz="8" w:space="0" w:color="000000"/>
+            </w:tcBorders>
+            <w:tcMar>
+              <w:top w:w="100" w:type="dxa"/>
+              <w:left w:w="100" w:type="dxa"/>
+              <w:bottom w:w="100" w:type="dxa"/>
+              <w:right w:w="100" w:type="dxa"/>
+            </w:tcMar>
+            <w:hideMark/>
+          </w:tcPr>
+          <w:p>
+            <w:pPr>
+              <w:spacing w:after="0" w:line="240" w:lineRule="auto"/>
+              <w:jc w:val="center"/>
+              <w:rPr>
+                <w:rFonts w:ascii="Times New Roman" w:eastAsia="Times New Roman" w:hAnsi="Times New Roman" w:cs="Times New Roman"/>
+                <w:lang w:eastAsia="it-IT"/>
+              </w:rPr>
+            </w:pPr>
+            <w:r>
+              <w:rPr>
+                <w:rFonts w:ascii="Times New Roman" w:eastAsia="Times New Roman" w:hAnsi="Times New Roman" w:cs="Times New Roman"/>
+                <w:lang w:eastAsia="it-IT"/>
+              </w:rPr>
+              <w:t>1</w:t>
+            </w:r>
+          </w:p>
+        </w:tc>
+        <w:tc>
+          <w:tcPr>
+            <w:tcW w:w="0" w:type="auto"/>
+            <w:tcBorders>
+              <w:top w:val="single" w:sz="8" w:space="0" w:color="000000"/>
+              <w:left w:val="single" w:sz="8" w:space="0" w:color="000000"/>
+              <w:bottom w:val="single" w:sz="8" w:space="0" w:color="000000"/>
+              <w:right w:val="single" w:sz="8" w:space="0" w:color="000000"/>
+            </w:tcBorders>
+            <w:tcMar>
+              <w:top w:w="100" w:type="dxa"/>
+              <w:left w:w="100" w:type="dxa"/>
+              <w:bottom w:w="100" w:type="dxa"/>
+              <w:right w:w="100" w:type="dxa"/>
+            </w:tcMar>
+            <w:hideMark/>
+          </w:tcPr>
+          <w:p>
+            <w:pPr>
+              <w:spacing w:after="0" w:line="240" w:lineRule="auto"/>
+              <w:jc w:val="center"/>
+              <w:rPr>
+                <w:rFonts w:ascii="Times New Roman" w:eastAsia="Times New Roman" w:hAnsi="Times New Roman" w:cs="Times New Roman"/>
+                <w:lang w:eastAsia="it-IT"/>
+              </w:rPr>
+            </w:pPr>
+            <w:r>
+              <w:rPr>
+                <w:rFonts w:ascii="Times New Roman" w:eastAsia="Times New Roman" w:hAnsi="Times New Roman" w:cs="Times New Roman"/>
+                <w:lang w:eastAsia="it-IT"/>
+              </w:rPr>
+              <w:t>10€</w:t>
+            </w:r>
+          </w:p>
+        </w:tc>
+        <w:tc>
+          <w:tcPr>
+            <w:tcW w:w="0" w:type="auto"/>
+            <w:tcBorders>
+              <w:top w:val="single" w:sz="8" w:space="0" w:color="000000"/>
+              <w:left w:val="single" w:sz="8" w:space="0" w:color="000000"/>
+              <w:bottom w:val="single" w:sz="8" w:space="0" w:color="000000"/>
+              <w:right w:val="single" w:sz="8" w:space="0" w:color="000000"/>
+            </w:tcBorders>
+            <w:tcMar>
+              <w:top w:w="100" w:type="dxa"/>
+              <w:left w:w="100" w:type="dxa"/>
+              <w:bottom w:w="100" w:type="dxa"/>
+              <w:right w:w="100" w:type="dxa"/>
+            </w:tcMar>
+            <w:hideMark/>
+          </w:tcPr>
+          <w:p>
+            <w:pPr>
+              <w:spacing w:after="0" w:line="240" w:lineRule="auto"/>
+              <w:jc w:val="center"/>
+              <w:rPr>
+                <w:rFonts w:ascii="Times New Roman" w:eastAsia="Times New Roman" w:hAnsi="Times New Roman" w:cs="Times New Roman"/>
+                <w:lang w:eastAsia="it-IT"/>
+              </w:rPr>
+            </w:pPr>
+            <w:hyperlink r:id="rId7" w:history="1">
+              <w:r>
+                <w:rPr>
+                  <w:rStyle w:val="Collegamentoipertestuale"/>
+                  <w:rFonts w:ascii="Times New Roman" w:eastAsia="Times New Roman" w:hAnsi="Times New Roman" w:cs="Times New Roman"/>
+                  <w:lang w:eastAsia="it-IT"/>
+                </w:rPr>
+                <w:t>link</w:t>
+              </w:r>
+            </w:hyperlink>
           </w:p>
         </w:tc>
       </w:tr>
@@ -1450,276 +1566,725 @@
           <w:p>
             <w:pPr>
               <w:spacing w:after="0" w:line="240" w:lineRule="auto"/>
-              <w:rPr>
-                <w:rFonts w:ascii="Times New Roman" w:eastAsia="Times New Roman" w:hAnsi="Times New Roman" w:cs="Times New Roman"/>
-                <w:sz w:val="1"/>
-                <w:szCs w:val="24"/>
-                <w:lang w:eastAsia="it-IT"/>
-              </w:rPr>
-            </w:pPr>
-          </w:p>
-        </w:tc>
-        <w:tc>
-          <w:tcPr>
-            <w:tcW w:w="0" w:type="auto"/>
-            <w:tcBorders>
-              <w:top w:val="single" w:sz="8" w:space="0" w:color="000000"/>
-              <w:left w:val="single" w:sz="8" w:space="0" w:color="000000"/>
-              <w:bottom w:val="single" w:sz="8" w:space="0" w:color="000000"/>
-              <w:right w:val="single" w:sz="8" w:space="0" w:color="000000"/>
-            </w:tcBorders>
-            <w:tcMar>
-              <w:top w:w="100" w:type="dxa"/>
-              <w:left w:w="100" w:type="dxa"/>
-              <w:bottom w:w="100" w:type="dxa"/>
-              <w:right w:w="100" w:type="dxa"/>
-            </w:tcMar>
-            <w:hideMark/>
-          </w:tcPr>
-          <w:p>
-            <w:pPr>
-              <w:spacing w:after="0" w:line="240" w:lineRule="auto"/>
-              <w:rPr>
-                <w:rFonts w:ascii="Times New Roman" w:eastAsia="Times New Roman" w:hAnsi="Times New Roman" w:cs="Times New Roman"/>
-                <w:sz w:val="1"/>
-                <w:szCs w:val="24"/>
-                <w:lang w:eastAsia="it-IT"/>
-              </w:rPr>
-            </w:pPr>
-          </w:p>
-        </w:tc>
-        <w:tc>
-          <w:tcPr>
-            <w:tcW w:w="0" w:type="auto"/>
-            <w:tcBorders>
-              <w:top w:val="single" w:sz="8" w:space="0" w:color="000000"/>
-              <w:left w:val="single" w:sz="8" w:space="0" w:color="000000"/>
-              <w:bottom w:val="single" w:sz="8" w:space="0" w:color="000000"/>
-              <w:right w:val="single" w:sz="8" w:space="0" w:color="000000"/>
-            </w:tcBorders>
-            <w:tcMar>
-              <w:top w:w="100" w:type="dxa"/>
-              <w:left w:w="100" w:type="dxa"/>
-              <w:bottom w:w="100" w:type="dxa"/>
-              <w:right w:w="100" w:type="dxa"/>
-            </w:tcMar>
-            <w:hideMark/>
-          </w:tcPr>
-          <w:p>
-            <w:pPr>
-              <w:spacing w:after="0" w:line="240" w:lineRule="auto"/>
-              <w:rPr>
-                <w:rFonts w:ascii="Times New Roman" w:eastAsia="Times New Roman" w:hAnsi="Times New Roman" w:cs="Times New Roman"/>
-                <w:sz w:val="1"/>
-                <w:szCs w:val="24"/>
-                <w:lang w:eastAsia="it-IT"/>
-              </w:rPr>
-            </w:pPr>
-          </w:p>
-        </w:tc>
-        <w:tc>
-          <w:tcPr>
-            <w:tcW w:w="0" w:type="auto"/>
-            <w:tcBorders>
-              <w:top w:val="single" w:sz="8" w:space="0" w:color="000000"/>
-              <w:left w:val="single" w:sz="8" w:space="0" w:color="000000"/>
-              <w:bottom w:val="single" w:sz="8" w:space="0" w:color="000000"/>
-              <w:right w:val="single" w:sz="8" w:space="0" w:color="000000"/>
-            </w:tcBorders>
-            <w:tcMar>
-              <w:top w:w="100" w:type="dxa"/>
-              <w:left w:w="100" w:type="dxa"/>
-              <w:bottom w:w="100" w:type="dxa"/>
-              <w:right w:w="100" w:type="dxa"/>
-            </w:tcMar>
-            <w:hideMark/>
-          </w:tcPr>
-          <w:p>
-            <w:pPr>
-              <w:spacing w:after="0" w:line="240" w:lineRule="auto"/>
-              <w:rPr>
-                <w:rFonts w:ascii="Times New Roman" w:eastAsia="Times New Roman" w:hAnsi="Times New Roman" w:cs="Times New Roman"/>
-                <w:sz w:val="1"/>
-                <w:szCs w:val="24"/>
-                <w:lang w:eastAsia="it-IT"/>
-              </w:rPr>
-            </w:pPr>
-          </w:p>
-        </w:tc>
-        <w:tc>
-          <w:tcPr>
-            <w:tcW w:w="0" w:type="auto"/>
-            <w:tcBorders>
-              <w:top w:val="single" w:sz="8" w:space="0" w:color="000000"/>
-              <w:left w:val="single" w:sz="8" w:space="0" w:color="000000"/>
-              <w:bottom w:val="single" w:sz="8" w:space="0" w:color="000000"/>
-              <w:right w:val="single" w:sz="8" w:space="0" w:color="000000"/>
-            </w:tcBorders>
-            <w:tcMar>
-              <w:top w:w="100" w:type="dxa"/>
-              <w:left w:w="100" w:type="dxa"/>
-              <w:bottom w:w="100" w:type="dxa"/>
-              <w:right w:w="100" w:type="dxa"/>
-            </w:tcMar>
-            <w:hideMark/>
-          </w:tcPr>
-          <w:p>
-            <w:pPr>
-              <w:spacing w:after="0" w:line="240" w:lineRule="auto"/>
-              <w:rPr>
-                <w:rFonts w:ascii="Times New Roman" w:eastAsia="Times New Roman" w:hAnsi="Times New Roman" w:cs="Times New Roman"/>
-                <w:sz w:val="1"/>
-                <w:szCs w:val="24"/>
-                <w:lang w:eastAsia="it-IT"/>
-              </w:rPr>
-            </w:pPr>
+              <w:jc w:val="center"/>
+              <w:rPr>
+                <w:rFonts w:ascii="Times New Roman" w:eastAsia="Times New Roman" w:hAnsi="Times New Roman" w:cs="Times New Roman"/>
+                <w:lang w:eastAsia="it-IT"/>
+              </w:rPr>
+            </w:pPr>
+            <w:r>
+              <w:rPr>
+                <w:rFonts w:ascii="Times New Roman" w:eastAsia="Times New Roman" w:hAnsi="Times New Roman" w:cs="Times New Roman"/>
+                <w:lang w:eastAsia="it-IT"/>
+              </w:rPr>
+              <w:t>Sensore di vibrazione digitale</w:t>
+            </w:r>
+          </w:p>
+        </w:tc>
+        <w:tc>
+          <w:tcPr>
+            <w:tcW w:w="0" w:type="auto"/>
+            <w:tcBorders>
+              <w:top w:val="single" w:sz="8" w:space="0" w:color="000000"/>
+              <w:left w:val="single" w:sz="8" w:space="0" w:color="000000"/>
+              <w:bottom w:val="single" w:sz="8" w:space="0" w:color="000000"/>
+              <w:right w:val="single" w:sz="8" w:space="0" w:color="000000"/>
+            </w:tcBorders>
+            <w:tcMar>
+              <w:top w:w="100" w:type="dxa"/>
+              <w:left w:w="100" w:type="dxa"/>
+              <w:bottom w:w="100" w:type="dxa"/>
+              <w:right w:w="100" w:type="dxa"/>
+            </w:tcMar>
+            <w:hideMark/>
+          </w:tcPr>
+          <w:p>
+            <w:pPr>
+              <w:spacing w:after="0" w:line="240" w:lineRule="auto"/>
+              <w:jc w:val="center"/>
+              <w:rPr>
+                <w:rFonts w:ascii="Times New Roman" w:eastAsia="Times New Roman" w:hAnsi="Times New Roman" w:cs="Times New Roman"/>
+                <w:lang w:eastAsia="it-IT"/>
+              </w:rPr>
+            </w:pPr>
+            <w:r>
+              <w:rPr>
+                <w:rFonts w:ascii="Times New Roman" w:eastAsia="Times New Roman" w:hAnsi="Times New Roman" w:cs="Times New Roman"/>
+                <w:lang w:eastAsia="it-IT"/>
+              </w:rPr>
+              <w:t>DFRobot</w:t>
+            </w:r>
+          </w:p>
+        </w:tc>
+        <w:tc>
+          <w:tcPr>
+            <w:tcW w:w="0" w:type="auto"/>
+            <w:tcBorders>
+              <w:top w:val="single" w:sz="8" w:space="0" w:color="000000"/>
+              <w:left w:val="single" w:sz="8" w:space="0" w:color="000000"/>
+              <w:bottom w:val="single" w:sz="8" w:space="0" w:color="000000"/>
+              <w:right w:val="single" w:sz="8" w:space="0" w:color="000000"/>
+            </w:tcBorders>
+            <w:tcMar>
+              <w:top w:w="100" w:type="dxa"/>
+              <w:left w:w="100" w:type="dxa"/>
+              <w:bottom w:w="100" w:type="dxa"/>
+              <w:right w:w="100" w:type="dxa"/>
+            </w:tcMar>
+            <w:hideMark/>
+          </w:tcPr>
+          <w:p>
+            <w:pPr>
+              <w:spacing w:after="0" w:line="240" w:lineRule="auto"/>
+              <w:jc w:val="center"/>
+              <w:rPr>
+                <w:rFonts w:ascii="Times New Roman" w:eastAsia="Times New Roman" w:hAnsi="Times New Roman" w:cs="Times New Roman"/>
+                <w:lang w:eastAsia="it-IT"/>
+              </w:rPr>
+            </w:pPr>
+            <w:r>
+              <w:rPr>
+                <w:rFonts w:ascii="Times New Roman" w:eastAsia="Times New Roman" w:hAnsi="Times New Roman" w:cs="Times New Roman"/>
+                <w:lang w:eastAsia="it-IT"/>
+              </w:rPr>
+              <w:t>1</w:t>
+            </w:r>
+          </w:p>
+        </w:tc>
+        <w:tc>
+          <w:tcPr>
+            <w:tcW w:w="0" w:type="auto"/>
+            <w:tcBorders>
+              <w:top w:val="single" w:sz="8" w:space="0" w:color="000000"/>
+              <w:left w:val="single" w:sz="8" w:space="0" w:color="000000"/>
+              <w:bottom w:val="single" w:sz="8" w:space="0" w:color="000000"/>
+              <w:right w:val="single" w:sz="8" w:space="0" w:color="000000"/>
+            </w:tcBorders>
+            <w:tcMar>
+              <w:top w:w="100" w:type="dxa"/>
+              <w:left w:w="100" w:type="dxa"/>
+              <w:bottom w:w="100" w:type="dxa"/>
+              <w:right w:w="100" w:type="dxa"/>
+            </w:tcMar>
+            <w:hideMark/>
+          </w:tcPr>
+          <w:p>
+            <w:pPr>
+              <w:spacing w:after="0" w:line="240" w:lineRule="auto"/>
+              <w:jc w:val="center"/>
+              <w:rPr>
+                <w:rFonts w:ascii="Times New Roman" w:eastAsia="Times New Roman" w:hAnsi="Times New Roman" w:cs="Times New Roman"/>
+                <w:lang w:eastAsia="it-IT"/>
+              </w:rPr>
+            </w:pPr>
+            <w:r>
+              <w:rPr>
+                <w:rFonts w:ascii="Times New Roman" w:eastAsia="Times New Roman" w:hAnsi="Times New Roman" w:cs="Times New Roman"/>
+                <w:lang w:eastAsia="it-IT"/>
+              </w:rPr>
+              <w:t>3€</w:t>
+            </w:r>
+          </w:p>
+        </w:tc>
+        <w:tc>
+          <w:tcPr>
+            <w:tcW w:w="0" w:type="auto"/>
+            <w:tcBorders>
+              <w:top w:val="single" w:sz="8" w:space="0" w:color="000000"/>
+              <w:left w:val="single" w:sz="8" w:space="0" w:color="000000"/>
+              <w:bottom w:val="single" w:sz="8" w:space="0" w:color="000000"/>
+              <w:right w:val="single" w:sz="8" w:space="0" w:color="000000"/>
+            </w:tcBorders>
+            <w:tcMar>
+              <w:top w:w="100" w:type="dxa"/>
+              <w:left w:w="100" w:type="dxa"/>
+              <w:bottom w:w="100" w:type="dxa"/>
+              <w:right w:w="100" w:type="dxa"/>
+            </w:tcMar>
+            <w:hideMark/>
+          </w:tcPr>
+          <w:p>
+            <w:pPr>
+              <w:spacing w:after="0" w:line="240" w:lineRule="auto"/>
+              <w:jc w:val="center"/>
+              <w:rPr>
+                <w:rFonts w:ascii="Times New Roman" w:eastAsia="Times New Roman" w:hAnsi="Times New Roman" w:cs="Times New Roman"/>
+                <w:lang w:eastAsia="it-IT"/>
+              </w:rPr>
+            </w:pPr>
+            <w:hyperlink r:id="rId8" w:history="1">
+              <w:r>
+                <w:rPr>
+                  <w:rStyle w:val="Collegamentoipertestuale"/>
+                  <w:rFonts w:ascii="Times New Roman" w:eastAsia="Times New Roman" w:hAnsi="Times New Roman" w:cs="Times New Roman"/>
+                  <w:lang w:eastAsia="it-IT"/>
+                </w:rPr>
+                <w:t>lin</w:t>
+              </w:r>
+              <w:r>
+                <w:rPr>
+                  <w:rStyle w:val="Collegamentoipertestuale"/>
+                  <w:rFonts w:ascii="Times New Roman" w:eastAsia="Times New Roman" w:hAnsi="Times New Roman" w:cs="Times New Roman"/>
+                  <w:lang w:eastAsia="it-IT"/>
+                </w:rPr>
+                <w:t>k</w:t>
+              </w:r>
+            </w:hyperlink>
           </w:p>
         </w:tc>
       </w:tr>
       <w:tr>
-        <w:tc>
-          <w:tcPr>
-            <w:tcW w:w="0" w:type="auto"/>
-            <w:tcBorders>
-              <w:top w:val="single" w:sz="8" w:space="0" w:color="000000"/>
-              <w:left w:val="single" w:sz="8" w:space="0" w:color="000000"/>
-              <w:bottom w:val="single" w:sz="8" w:space="0" w:color="000000"/>
-              <w:right w:val="single" w:sz="8" w:space="0" w:color="000000"/>
-            </w:tcBorders>
-            <w:tcMar>
-              <w:top w:w="100" w:type="dxa"/>
-              <w:left w:w="100" w:type="dxa"/>
-              <w:bottom w:w="100" w:type="dxa"/>
-              <w:right w:w="100" w:type="dxa"/>
-            </w:tcMar>
-            <w:hideMark/>
-          </w:tcPr>
-          <w:p>
-            <w:pPr>
-              <w:spacing w:after="0" w:line="240" w:lineRule="auto"/>
-              <w:rPr>
-                <w:rFonts w:ascii="Times New Roman" w:eastAsia="Times New Roman" w:hAnsi="Times New Roman" w:cs="Times New Roman"/>
-                <w:sz w:val="1"/>
-                <w:szCs w:val="24"/>
-                <w:lang w:eastAsia="it-IT"/>
-              </w:rPr>
-            </w:pPr>
-          </w:p>
-        </w:tc>
-        <w:tc>
-          <w:tcPr>
-            <w:tcW w:w="0" w:type="auto"/>
-            <w:tcBorders>
-              <w:top w:val="single" w:sz="8" w:space="0" w:color="000000"/>
-              <w:left w:val="single" w:sz="8" w:space="0" w:color="000000"/>
-              <w:bottom w:val="single" w:sz="8" w:space="0" w:color="000000"/>
-              <w:right w:val="single" w:sz="8" w:space="0" w:color="000000"/>
-            </w:tcBorders>
-            <w:tcMar>
-              <w:top w:w="100" w:type="dxa"/>
-              <w:left w:w="100" w:type="dxa"/>
-              <w:bottom w:w="100" w:type="dxa"/>
-              <w:right w:w="100" w:type="dxa"/>
-            </w:tcMar>
-            <w:hideMark/>
-          </w:tcPr>
-          <w:p>
-            <w:pPr>
-              <w:spacing w:after="0" w:line="240" w:lineRule="auto"/>
-              <w:rPr>
-                <w:rFonts w:ascii="Times New Roman" w:eastAsia="Times New Roman" w:hAnsi="Times New Roman" w:cs="Times New Roman"/>
-                <w:sz w:val="1"/>
-                <w:szCs w:val="24"/>
-                <w:lang w:eastAsia="it-IT"/>
-              </w:rPr>
-            </w:pPr>
-          </w:p>
-        </w:tc>
-        <w:tc>
-          <w:tcPr>
-            <w:tcW w:w="0" w:type="auto"/>
-            <w:tcBorders>
-              <w:top w:val="single" w:sz="8" w:space="0" w:color="000000"/>
-              <w:left w:val="single" w:sz="8" w:space="0" w:color="000000"/>
-              <w:bottom w:val="single" w:sz="8" w:space="0" w:color="000000"/>
-              <w:right w:val="single" w:sz="8" w:space="0" w:color="000000"/>
-            </w:tcBorders>
-            <w:tcMar>
-              <w:top w:w="100" w:type="dxa"/>
-              <w:left w:w="100" w:type="dxa"/>
-              <w:bottom w:w="100" w:type="dxa"/>
-              <w:right w:w="100" w:type="dxa"/>
-            </w:tcMar>
-            <w:hideMark/>
-          </w:tcPr>
-          <w:p>
-            <w:pPr>
-              <w:spacing w:after="0" w:line="240" w:lineRule="auto"/>
-              <w:rPr>
-                <w:rFonts w:ascii="Times New Roman" w:eastAsia="Times New Roman" w:hAnsi="Times New Roman" w:cs="Times New Roman"/>
-                <w:sz w:val="1"/>
-                <w:szCs w:val="24"/>
-                <w:lang w:eastAsia="it-IT"/>
-              </w:rPr>
-            </w:pPr>
-          </w:p>
-        </w:tc>
-        <w:tc>
-          <w:tcPr>
-            <w:tcW w:w="0" w:type="auto"/>
-            <w:tcBorders>
-              <w:top w:val="single" w:sz="8" w:space="0" w:color="000000"/>
-              <w:left w:val="single" w:sz="8" w:space="0" w:color="000000"/>
-              <w:bottom w:val="single" w:sz="8" w:space="0" w:color="000000"/>
-              <w:right w:val="single" w:sz="8" w:space="0" w:color="000000"/>
-            </w:tcBorders>
-            <w:tcMar>
-              <w:top w:w="100" w:type="dxa"/>
-              <w:left w:w="100" w:type="dxa"/>
-              <w:bottom w:w="100" w:type="dxa"/>
-              <w:right w:w="100" w:type="dxa"/>
-            </w:tcMar>
-            <w:hideMark/>
-          </w:tcPr>
-          <w:p>
-            <w:pPr>
-              <w:spacing w:after="0" w:line="240" w:lineRule="auto"/>
-              <w:rPr>
-                <w:rFonts w:ascii="Times New Roman" w:eastAsia="Times New Roman" w:hAnsi="Times New Roman" w:cs="Times New Roman"/>
-                <w:sz w:val="1"/>
-                <w:szCs w:val="24"/>
-                <w:lang w:eastAsia="it-IT"/>
-              </w:rPr>
-            </w:pPr>
-          </w:p>
-        </w:tc>
-        <w:tc>
-          <w:tcPr>
-            <w:tcW w:w="0" w:type="auto"/>
-            <w:tcBorders>
-              <w:top w:val="single" w:sz="8" w:space="0" w:color="000000"/>
-              <w:left w:val="single" w:sz="8" w:space="0" w:color="000000"/>
-              <w:bottom w:val="single" w:sz="8" w:space="0" w:color="000000"/>
-              <w:right w:val="single" w:sz="8" w:space="0" w:color="000000"/>
-            </w:tcBorders>
-            <w:tcMar>
-              <w:top w:w="100" w:type="dxa"/>
-              <w:left w:w="100" w:type="dxa"/>
-              <w:bottom w:w="100" w:type="dxa"/>
-              <w:right w:w="100" w:type="dxa"/>
-            </w:tcMar>
-            <w:hideMark/>
-          </w:tcPr>
-          <w:p>
-            <w:pPr>
-              <w:spacing w:after="0" w:line="240" w:lineRule="auto"/>
-              <w:rPr>
-                <w:rFonts w:ascii="Times New Roman" w:eastAsia="Times New Roman" w:hAnsi="Times New Roman" w:cs="Times New Roman"/>
-                <w:sz w:val="1"/>
-                <w:szCs w:val="24"/>
-                <w:lang w:eastAsia="it-IT"/>
-              </w:rPr>
-            </w:pPr>
+        <w:trPr>
+          <w:trHeight w:val="86"/>
+        </w:trPr>
+        <w:tc>
+          <w:tcPr>
+            <w:tcW w:w="0" w:type="auto"/>
+            <w:tcBorders>
+              <w:top w:val="single" w:sz="8" w:space="0" w:color="000000"/>
+              <w:left w:val="single" w:sz="8" w:space="0" w:color="000000"/>
+              <w:bottom w:val="single" w:sz="8" w:space="0" w:color="000000"/>
+              <w:right w:val="single" w:sz="8" w:space="0" w:color="000000"/>
+            </w:tcBorders>
+            <w:tcMar>
+              <w:top w:w="100" w:type="dxa"/>
+              <w:left w:w="100" w:type="dxa"/>
+              <w:bottom w:w="100" w:type="dxa"/>
+              <w:right w:w="100" w:type="dxa"/>
+            </w:tcMar>
+            <w:hideMark/>
+          </w:tcPr>
+          <w:p>
+            <w:pPr>
+              <w:spacing w:after="0" w:line="240" w:lineRule="auto"/>
+              <w:jc w:val="center"/>
+              <w:rPr>
+                <w:rFonts w:ascii="Times New Roman" w:eastAsia="Times New Roman" w:hAnsi="Times New Roman" w:cs="Times New Roman"/>
+                <w:lang w:eastAsia="it-IT"/>
+              </w:rPr>
+            </w:pPr>
+            <w:r>
+              <w:rPr>
+                <w:rFonts w:ascii="Times New Roman" w:eastAsia="Times New Roman" w:hAnsi="Times New Roman" w:cs="Times New Roman"/>
+                <w:lang w:eastAsia="it-IT"/>
+              </w:rPr>
+              <w:t>Interruttore a 8 posizioni</w:t>
+            </w:r>
+          </w:p>
+        </w:tc>
+        <w:tc>
+          <w:tcPr>
+            <w:tcW w:w="0" w:type="auto"/>
+            <w:tcBorders>
+              <w:top w:val="single" w:sz="8" w:space="0" w:color="000000"/>
+              <w:left w:val="single" w:sz="8" w:space="0" w:color="000000"/>
+              <w:bottom w:val="single" w:sz="8" w:space="0" w:color="000000"/>
+              <w:right w:val="single" w:sz="8" w:space="0" w:color="000000"/>
+            </w:tcBorders>
+            <w:tcMar>
+              <w:top w:w="100" w:type="dxa"/>
+              <w:left w:w="100" w:type="dxa"/>
+              <w:bottom w:w="100" w:type="dxa"/>
+              <w:right w:w="100" w:type="dxa"/>
+            </w:tcMar>
+            <w:hideMark/>
+          </w:tcPr>
+          <w:p>
+            <w:pPr>
+              <w:spacing w:after="0" w:line="240" w:lineRule="auto"/>
+              <w:jc w:val="center"/>
+              <w:rPr>
+                <w:rFonts w:ascii="Times New Roman" w:eastAsia="Times New Roman" w:hAnsi="Times New Roman" w:cs="Times New Roman"/>
+                <w:lang w:eastAsia="it-IT"/>
+              </w:rPr>
+            </w:pPr>
+            <w:r>
+              <w:rPr>
+                <w:rFonts w:ascii="Times New Roman" w:eastAsia="Times New Roman" w:hAnsi="Times New Roman" w:cs="Times New Roman"/>
+                <w:lang w:eastAsia="it-IT"/>
+              </w:rPr>
+              <w:t>/</w:t>
+            </w:r>
+          </w:p>
+        </w:tc>
+        <w:tc>
+          <w:tcPr>
+            <w:tcW w:w="0" w:type="auto"/>
+            <w:tcBorders>
+              <w:top w:val="single" w:sz="8" w:space="0" w:color="000000"/>
+              <w:left w:val="single" w:sz="8" w:space="0" w:color="000000"/>
+              <w:bottom w:val="single" w:sz="8" w:space="0" w:color="000000"/>
+              <w:right w:val="single" w:sz="8" w:space="0" w:color="000000"/>
+            </w:tcBorders>
+            <w:tcMar>
+              <w:top w:w="100" w:type="dxa"/>
+              <w:left w:w="100" w:type="dxa"/>
+              <w:bottom w:w="100" w:type="dxa"/>
+              <w:right w:w="100" w:type="dxa"/>
+            </w:tcMar>
+            <w:hideMark/>
+          </w:tcPr>
+          <w:p>
+            <w:pPr>
+              <w:spacing w:after="0" w:line="240" w:lineRule="auto"/>
+              <w:jc w:val="center"/>
+              <w:rPr>
+                <w:rFonts w:ascii="Times New Roman" w:eastAsia="Times New Roman" w:hAnsi="Times New Roman" w:cs="Times New Roman"/>
+                <w:lang w:eastAsia="it-IT"/>
+              </w:rPr>
+            </w:pPr>
+            <w:r>
+              <w:rPr>
+                <w:rFonts w:ascii="Times New Roman" w:eastAsia="Times New Roman" w:hAnsi="Times New Roman" w:cs="Times New Roman"/>
+                <w:lang w:eastAsia="it-IT"/>
+              </w:rPr>
+              <w:t>1</w:t>
+            </w:r>
+          </w:p>
+        </w:tc>
+        <w:tc>
+          <w:tcPr>
+            <w:tcW w:w="0" w:type="auto"/>
+            <w:tcBorders>
+              <w:top w:val="single" w:sz="8" w:space="0" w:color="000000"/>
+              <w:left w:val="single" w:sz="8" w:space="0" w:color="000000"/>
+              <w:bottom w:val="single" w:sz="8" w:space="0" w:color="000000"/>
+              <w:right w:val="single" w:sz="8" w:space="0" w:color="000000"/>
+            </w:tcBorders>
+            <w:tcMar>
+              <w:top w:w="100" w:type="dxa"/>
+              <w:left w:w="100" w:type="dxa"/>
+              <w:bottom w:w="100" w:type="dxa"/>
+              <w:right w:w="100" w:type="dxa"/>
+            </w:tcMar>
+            <w:hideMark/>
+          </w:tcPr>
+          <w:p>
+            <w:pPr>
+              <w:spacing w:after="0" w:line="240" w:lineRule="auto"/>
+              <w:jc w:val="center"/>
+              <w:rPr>
+                <w:rFonts w:ascii="Times New Roman" w:eastAsia="Times New Roman" w:hAnsi="Times New Roman" w:cs="Times New Roman"/>
+                <w:lang w:eastAsia="it-IT"/>
+              </w:rPr>
+            </w:pPr>
+            <w:r>
+              <w:rPr>
+                <w:rFonts w:ascii="Times New Roman" w:eastAsia="Times New Roman" w:hAnsi="Times New Roman" w:cs="Times New Roman"/>
+                <w:lang w:eastAsia="it-IT"/>
+              </w:rPr>
+              <w:t>2€</w:t>
+            </w:r>
+          </w:p>
+        </w:tc>
+        <w:tc>
+          <w:tcPr>
+            <w:tcW w:w="0" w:type="auto"/>
+            <w:tcBorders>
+              <w:top w:val="single" w:sz="8" w:space="0" w:color="000000"/>
+              <w:left w:val="single" w:sz="8" w:space="0" w:color="000000"/>
+              <w:bottom w:val="single" w:sz="8" w:space="0" w:color="000000"/>
+              <w:right w:val="single" w:sz="8" w:space="0" w:color="000000"/>
+            </w:tcBorders>
+            <w:tcMar>
+              <w:top w:w="100" w:type="dxa"/>
+              <w:left w:w="100" w:type="dxa"/>
+              <w:bottom w:w="100" w:type="dxa"/>
+              <w:right w:w="100" w:type="dxa"/>
+            </w:tcMar>
+            <w:hideMark/>
+          </w:tcPr>
+          <w:p>
+            <w:pPr>
+              <w:spacing w:after="0" w:line="240" w:lineRule="auto"/>
+              <w:jc w:val="center"/>
+              <w:rPr>
+                <w:rFonts w:ascii="Times New Roman" w:eastAsia="Times New Roman" w:hAnsi="Times New Roman" w:cs="Times New Roman"/>
+                <w:lang w:eastAsia="it-IT"/>
+              </w:rPr>
+            </w:pPr>
+            <w:hyperlink r:id="rId9" w:history="1">
+              <w:r>
+                <w:rPr>
+                  <w:rStyle w:val="Collegamentoipertestuale"/>
+                  <w:rFonts w:ascii="Times New Roman" w:eastAsia="Times New Roman" w:hAnsi="Times New Roman" w:cs="Times New Roman"/>
+                  <w:lang w:eastAsia="it-IT"/>
+                </w:rPr>
+                <w:t>l</w:t>
+              </w:r>
+              <w:r>
+                <w:rPr>
+                  <w:rStyle w:val="Collegamentoipertestuale"/>
+                  <w:rFonts w:ascii="Times New Roman" w:eastAsia="Times New Roman" w:hAnsi="Times New Roman" w:cs="Times New Roman"/>
+                  <w:lang w:eastAsia="it-IT"/>
+                </w:rPr>
+                <w:t>i</w:t>
+              </w:r>
+              <w:r>
+                <w:rPr>
+                  <w:rStyle w:val="Collegamentoipertestuale"/>
+                  <w:rFonts w:ascii="Times New Roman" w:eastAsia="Times New Roman" w:hAnsi="Times New Roman" w:cs="Times New Roman"/>
+                  <w:lang w:eastAsia="it-IT"/>
+                </w:rPr>
+                <w:t>nk</w:t>
+              </w:r>
+            </w:hyperlink>
+          </w:p>
+        </w:tc>
+      </w:tr>
+      <w:tr>
+        <w:trPr>
+          <w:trHeight w:val="86"/>
+        </w:trPr>
+        <w:tc>
+          <w:tcPr>
+            <w:tcW w:w="0" w:type="auto"/>
+            <w:tcBorders>
+              <w:top w:val="single" w:sz="8" w:space="0" w:color="000000"/>
+              <w:left w:val="single" w:sz="8" w:space="0" w:color="000000"/>
+              <w:bottom w:val="single" w:sz="8" w:space="0" w:color="000000"/>
+              <w:right w:val="single" w:sz="8" w:space="0" w:color="000000"/>
+            </w:tcBorders>
+            <w:tcMar>
+              <w:top w:w="100" w:type="dxa"/>
+              <w:left w:w="100" w:type="dxa"/>
+              <w:bottom w:w="100" w:type="dxa"/>
+              <w:right w:w="100" w:type="dxa"/>
+            </w:tcMar>
+          </w:tcPr>
+          <w:p>
+            <w:pPr>
+              <w:spacing w:after="0" w:line="240" w:lineRule="auto"/>
+              <w:jc w:val="center"/>
+              <w:rPr>
+                <w:rFonts w:ascii="Times New Roman" w:eastAsia="Times New Roman" w:hAnsi="Times New Roman" w:cs="Times New Roman"/>
+                <w:lang w:eastAsia="it-IT"/>
+              </w:rPr>
+            </w:pPr>
+            <w:r>
+              <w:rPr>
+                <w:rFonts w:ascii="Times New Roman" w:eastAsia="Times New Roman" w:hAnsi="Times New Roman" w:cs="Times New Roman"/>
+                <w:lang w:eastAsia="it-IT"/>
+              </w:rPr>
+              <w:t>Resistenze (220 Ω)</w:t>
+            </w:r>
+          </w:p>
+        </w:tc>
+        <w:tc>
+          <w:tcPr>
+            <w:tcW w:w="0" w:type="auto"/>
+            <w:tcBorders>
+              <w:top w:val="single" w:sz="8" w:space="0" w:color="000000"/>
+              <w:left w:val="single" w:sz="8" w:space="0" w:color="000000"/>
+              <w:bottom w:val="single" w:sz="8" w:space="0" w:color="000000"/>
+              <w:right w:val="single" w:sz="8" w:space="0" w:color="000000"/>
+            </w:tcBorders>
+            <w:tcMar>
+              <w:top w:w="100" w:type="dxa"/>
+              <w:left w:w="100" w:type="dxa"/>
+              <w:bottom w:w="100" w:type="dxa"/>
+              <w:right w:w="100" w:type="dxa"/>
+            </w:tcMar>
+          </w:tcPr>
+          <w:p>
+            <w:pPr>
+              <w:spacing w:after="0" w:line="240" w:lineRule="auto"/>
+              <w:jc w:val="center"/>
+              <w:rPr>
+                <w:rFonts w:ascii="Times New Roman" w:eastAsia="Times New Roman" w:hAnsi="Times New Roman" w:cs="Times New Roman"/>
+                <w:lang w:eastAsia="it-IT"/>
+              </w:rPr>
+            </w:pPr>
+            <w:r>
+              <w:rPr>
+                <w:rFonts w:ascii="Times New Roman" w:eastAsia="Times New Roman" w:hAnsi="Times New Roman" w:cs="Times New Roman"/>
+                <w:lang w:eastAsia="it-IT"/>
+              </w:rPr>
+              <w:t>/</w:t>
+            </w:r>
+          </w:p>
+        </w:tc>
+        <w:tc>
+          <w:tcPr>
+            <w:tcW w:w="0" w:type="auto"/>
+            <w:tcBorders>
+              <w:top w:val="single" w:sz="8" w:space="0" w:color="000000"/>
+              <w:left w:val="single" w:sz="8" w:space="0" w:color="000000"/>
+              <w:bottom w:val="single" w:sz="8" w:space="0" w:color="000000"/>
+              <w:right w:val="single" w:sz="8" w:space="0" w:color="000000"/>
+            </w:tcBorders>
+            <w:tcMar>
+              <w:top w:w="100" w:type="dxa"/>
+              <w:left w:w="100" w:type="dxa"/>
+              <w:bottom w:w="100" w:type="dxa"/>
+              <w:right w:w="100" w:type="dxa"/>
+            </w:tcMar>
+          </w:tcPr>
+          <w:p>
+            <w:pPr>
+              <w:spacing w:after="0" w:line="240" w:lineRule="auto"/>
+              <w:jc w:val="center"/>
+              <w:rPr>
+                <w:rFonts w:ascii="Times New Roman" w:eastAsia="Times New Roman" w:hAnsi="Times New Roman" w:cs="Times New Roman"/>
+                <w:lang w:eastAsia="it-IT"/>
+              </w:rPr>
+            </w:pPr>
+            <w:r>
+              <w:rPr>
+                <w:rFonts w:ascii="Times New Roman" w:eastAsia="Times New Roman" w:hAnsi="Times New Roman" w:cs="Times New Roman"/>
+                <w:lang w:eastAsia="it-IT"/>
+              </w:rPr>
+              <w:t>3</w:t>
+            </w:r>
+          </w:p>
+        </w:tc>
+        <w:tc>
+          <w:tcPr>
+            <w:tcW w:w="0" w:type="auto"/>
+            <w:tcBorders>
+              <w:top w:val="single" w:sz="8" w:space="0" w:color="000000"/>
+              <w:left w:val="single" w:sz="8" w:space="0" w:color="000000"/>
+              <w:bottom w:val="single" w:sz="8" w:space="0" w:color="000000"/>
+              <w:right w:val="single" w:sz="8" w:space="0" w:color="000000"/>
+            </w:tcBorders>
+            <w:tcMar>
+              <w:top w:w="100" w:type="dxa"/>
+              <w:left w:w="100" w:type="dxa"/>
+              <w:bottom w:w="100" w:type="dxa"/>
+              <w:right w:w="100" w:type="dxa"/>
+            </w:tcMar>
+          </w:tcPr>
+          <w:p>
+            <w:pPr>
+              <w:spacing w:after="0" w:line="240" w:lineRule="auto"/>
+              <w:jc w:val="center"/>
+              <w:rPr>
+                <w:rFonts w:ascii="Times New Roman" w:eastAsia="Times New Roman" w:hAnsi="Times New Roman" w:cs="Times New Roman"/>
+                <w:lang w:eastAsia="it-IT"/>
+              </w:rPr>
+            </w:pPr>
+            <w:r>
+              <w:rPr>
+                <w:rFonts w:ascii="Times New Roman" w:eastAsia="Times New Roman" w:hAnsi="Times New Roman" w:cs="Times New Roman"/>
+                <w:lang w:eastAsia="it-IT"/>
+              </w:rPr>
+              <w:t>3€</w:t>
+            </w:r>
+          </w:p>
+        </w:tc>
+        <w:tc>
+          <w:tcPr>
+            <w:tcW w:w="0" w:type="auto"/>
+            <w:tcBorders>
+              <w:top w:val="single" w:sz="8" w:space="0" w:color="000000"/>
+              <w:left w:val="single" w:sz="8" w:space="0" w:color="000000"/>
+              <w:bottom w:val="single" w:sz="8" w:space="0" w:color="000000"/>
+              <w:right w:val="single" w:sz="8" w:space="0" w:color="000000"/>
+            </w:tcBorders>
+            <w:tcMar>
+              <w:top w:w="100" w:type="dxa"/>
+              <w:left w:w="100" w:type="dxa"/>
+              <w:bottom w:w="100" w:type="dxa"/>
+              <w:right w:w="100" w:type="dxa"/>
+            </w:tcMar>
+          </w:tcPr>
+          <w:p>
+            <w:pPr>
+              <w:spacing w:after="0" w:line="240" w:lineRule="auto"/>
+              <w:jc w:val="center"/>
+              <w:rPr>
+                <w:rFonts w:ascii="Times New Roman" w:eastAsia="Times New Roman" w:hAnsi="Times New Roman" w:cs="Times New Roman"/>
+                <w:lang w:eastAsia="it-IT"/>
+              </w:rPr>
+            </w:pPr>
+            <w:hyperlink r:id="rId10" w:history="1">
+              <w:r>
+                <w:rPr>
+                  <w:rStyle w:val="Collegamentoipertestuale"/>
+                  <w:rFonts w:ascii="Times New Roman" w:eastAsia="Times New Roman" w:hAnsi="Times New Roman" w:cs="Times New Roman"/>
+                  <w:lang w:eastAsia="it-IT"/>
+                </w:rPr>
+                <w:t>link</w:t>
+              </w:r>
+            </w:hyperlink>
+          </w:p>
+        </w:tc>
+      </w:tr>
+      <w:tr>
+        <w:trPr>
+          <w:trHeight w:val="86"/>
+        </w:trPr>
+        <w:tc>
+          <w:tcPr>
+            <w:tcW w:w="0" w:type="auto"/>
+            <w:tcBorders>
+              <w:top w:val="single" w:sz="8" w:space="0" w:color="000000"/>
+              <w:left w:val="single" w:sz="8" w:space="0" w:color="000000"/>
+              <w:bottom w:val="single" w:sz="8" w:space="0" w:color="000000"/>
+              <w:right w:val="single" w:sz="8" w:space="0" w:color="000000"/>
+            </w:tcBorders>
+            <w:tcMar>
+              <w:top w:w="100" w:type="dxa"/>
+              <w:left w:w="100" w:type="dxa"/>
+              <w:bottom w:w="100" w:type="dxa"/>
+              <w:right w:w="100" w:type="dxa"/>
+            </w:tcMar>
+          </w:tcPr>
+          <w:p>
+            <w:pPr>
+              <w:spacing w:after="0" w:line="240" w:lineRule="auto"/>
+              <w:jc w:val="center"/>
+              <w:rPr>
+                <w:rFonts w:ascii="Times New Roman" w:eastAsia="Times New Roman" w:hAnsi="Times New Roman" w:cs="Times New Roman"/>
+                <w:lang w:eastAsia="it-IT"/>
+              </w:rPr>
+            </w:pPr>
+            <w:r>
+              <w:rPr>
+                <w:rFonts w:ascii="Times New Roman" w:eastAsia="Times New Roman" w:hAnsi="Times New Roman" w:cs="Times New Roman"/>
+                <w:lang w:eastAsia="it-IT"/>
+              </w:rPr>
+              <w:t>Cavi conduttori di rame</w:t>
+            </w:r>
+          </w:p>
+        </w:tc>
+        <w:tc>
+          <w:tcPr>
+            <w:tcW w:w="0" w:type="auto"/>
+            <w:tcBorders>
+              <w:top w:val="single" w:sz="8" w:space="0" w:color="000000"/>
+              <w:left w:val="single" w:sz="8" w:space="0" w:color="000000"/>
+              <w:bottom w:val="single" w:sz="8" w:space="0" w:color="000000"/>
+              <w:right w:val="single" w:sz="8" w:space="0" w:color="000000"/>
+            </w:tcBorders>
+            <w:tcMar>
+              <w:top w:w="100" w:type="dxa"/>
+              <w:left w:w="100" w:type="dxa"/>
+              <w:bottom w:w="100" w:type="dxa"/>
+              <w:right w:w="100" w:type="dxa"/>
+            </w:tcMar>
+          </w:tcPr>
+          <w:p>
+            <w:pPr>
+              <w:spacing w:after="0" w:line="240" w:lineRule="auto"/>
+              <w:jc w:val="center"/>
+              <w:rPr>
+                <w:rFonts w:ascii="Times New Roman" w:eastAsia="Times New Roman" w:hAnsi="Times New Roman" w:cs="Times New Roman"/>
+                <w:lang w:eastAsia="it-IT"/>
+              </w:rPr>
+            </w:pPr>
+            <w:r>
+              <w:rPr>
+                <w:rFonts w:ascii="Times New Roman" w:eastAsia="Times New Roman" w:hAnsi="Times New Roman" w:cs="Times New Roman"/>
+                <w:lang w:eastAsia="it-IT"/>
+              </w:rPr>
+              <w:t>/</w:t>
+            </w:r>
+          </w:p>
+        </w:tc>
+        <w:tc>
+          <w:tcPr>
+            <w:tcW w:w="0" w:type="auto"/>
+            <w:tcBorders>
+              <w:top w:val="single" w:sz="8" w:space="0" w:color="000000"/>
+              <w:left w:val="single" w:sz="8" w:space="0" w:color="000000"/>
+              <w:bottom w:val="single" w:sz="8" w:space="0" w:color="000000"/>
+              <w:right w:val="single" w:sz="8" w:space="0" w:color="000000"/>
+            </w:tcBorders>
+            <w:tcMar>
+              <w:top w:w="100" w:type="dxa"/>
+              <w:left w:w="100" w:type="dxa"/>
+              <w:bottom w:w="100" w:type="dxa"/>
+              <w:right w:w="100" w:type="dxa"/>
+            </w:tcMar>
+          </w:tcPr>
+          <w:p>
+            <w:pPr>
+              <w:spacing w:after="0" w:line="240" w:lineRule="auto"/>
+              <w:jc w:val="center"/>
+              <w:rPr>
+                <w:rFonts w:ascii="Times New Roman" w:eastAsia="Times New Roman" w:hAnsi="Times New Roman" w:cs="Times New Roman"/>
+                <w:lang w:eastAsia="it-IT"/>
+              </w:rPr>
+            </w:pPr>
+            <w:r>
+              <w:rPr>
+                <w:rFonts w:ascii="Times New Roman" w:eastAsia="Times New Roman" w:hAnsi="Times New Roman" w:cs="Times New Roman"/>
+                <w:lang w:eastAsia="it-IT"/>
+              </w:rPr>
+              <w:t>16</w:t>
+            </w:r>
+          </w:p>
+        </w:tc>
+        <w:tc>
+          <w:tcPr>
+            <w:tcW w:w="0" w:type="auto"/>
+            <w:tcBorders>
+              <w:top w:val="single" w:sz="8" w:space="0" w:color="000000"/>
+              <w:left w:val="single" w:sz="8" w:space="0" w:color="000000"/>
+              <w:bottom w:val="single" w:sz="8" w:space="0" w:color="000000"/>
+              <w:right w:val="single" w:sz="8" w:space="0" w:color="000000"/>
+            </w:tcBorders>
+            <w:tcMar>
+              <w:top w:w="100" w:type="dxa"/>
+              <w:left w:w="100" w:type="dxa"/>
+              <w:bottom w:w="100" w:type="dxa"/>
+              <w:right w:w="100" w:type="dxa"/>
+            </w:tcMar>
+          </w:tcPr>
+          <w:p>
+            <w:pPr>
+              <w:spacing w:after="0" w:line="240" w:lineRule="auto"/>
+              <w:jc w:val="center"/>
+              <w:rPr>
+                <w:rFonts w:ascii="Times New Roman" w:eastAsia="Times New Roman" w:hAnsi="Times New Roman" w:cs="Times New Roman"/>
+                <w:lang w:eastAsia="it-IT"/>
+              </w:rPr>
+            </w:pPr>
+            <w:r>
+              <w:rPr>
+                <w:rFonts w:ascii="Times New Roman" w:eastAsia="Times New Roman" w:hAnsi="Times New Roman" w:cs="Times New Roman"/>
+                <w:lang w:eastAsia="it-IT"/>
+              </w:rPr>
+              <w:t>6€</w:t>
+            </w:r>
+          </w:p>
+        </w:tc>
+        <w:tc>
+          <w:tcPr>
+            <w:tcW w:w="0" w:type="auto"/>
+            <w:tcBorders>
+              <w:top w:val="single" w:sz="8" w:space="0" w:color="000000"/>
+              <w:left w:val="single" w:sz="8" w:space="0" w:color="000000"/>
+              <w:bottom w:val="single" w:sz="8" w:space="0" w:color="000000"/>
+              <w:right w:val="single" w:sz="8" w:space="0" w:color="000000"/>
+            </w:tcBorders>
+            <w:tcMar>
+              <w:top w:w="100" w:type="dxa"/>
+              <w:left w:w="100" w:type="dxa"/>
+              <w:bottom w:w="100" w:type="dxa"/>
+              <w:right w:w="100" w:type="dxa"/>
+            </w:tcMar>
+          </w:tcPr>
+          <w:p>
+            <w:pPr>
+              <w:spacing w:after="0" w:line="240" w:lineRule="auto"/>
+              <w:jc w:val="center"/>
+              <w:rPr>
+                <w:rFonts w:ascii="Times New Roman" w:eastAsia="Times New Roman" w:hAnsi="Times New Roman" w:cs="Times New Roman"/>
+                <w:lang w:eastAsia="it-IT"/>
+              </w:rPr>
+            </w:pPr>
+            <w:hyperlink r:id="rId11" w:history="1">
+              <w:r>
+                <w:rPr>
+                  <w:rStyle w:val="Collegamentoipertestuale"/>
+                  <w:rFonts w:ascii="Times New Roman" w:eastAsia="Times New Roman" w:hAnsi="Times New Roman" w:cs="Times New Roman"/>
+                  <w:lang w:eastAsia="it-IT"/>
+                </w:rPr>
+                <w:t>link</w:t>
+              </w:r>
+            </w:hyperlink>
           </w:p>
         </w:tc>
       </w:tr>
@@ -1727,10 +2292,9 @@
     <w:p>
       <w:pPr>
         <w:spacing w:after="240" w:line="240" w:lineRule="auto"/>
+        <w:jc w:val="center"/>
         <w:rPr>
           <w:rFonts w:ascii="Times New Roman" w:eastAsia="Times New Roman" w:hAnsi="Times New Roman" w:cs="Times New Roman"/>
-          <w:sz w:val="24"/>
-          <w:szCs w:val="24"/>
           <w:lang w:eastAsia="it-IT"/>
         </w:rPr>
       </w:pPr>
@@ -1760,6 +2324,7 @@
           <w:szCs w:val="36"/>
           <w:lang w:eastAsia="it-IT"/>
         </w:rPr>
+        <w:lastRenderedPageBreak/>
         <w:t>Studio di fattibilità tecnica</w:t>
       </w:r>
     </w:p>
@@ -1773,6 +2338,26 @@
           <w:lang w:eastAsia="it-IT"/>
         </w:rPr>
       </w:pPr>
+    </w:p>
+    <w:p>
+      <w:pPr>
+        <w:spacing w:after="240" w:line="240" w:lineRule="auto"/>
+        <w:rPr>
+          <w:rFonts w:ascii="Times New Roman" w:eastAsia="Times New Roman" w:hAnsi="Times New Roman" w:cs="Times New Roman"/>
+          <w:sz w:val="24"/>
+          <w:szCs w:val="24"/>
+          <w:lang w:eastAsia="it-IT"/>
+        </w:rPr>
+      </w:pPr>
+      <w:r>
+        <w:rPr>
+          <w:rFonts w:ascii="Times New Roman" w:eastAsia="Times New Roman" w:hAnsi="Times New Roman" w:cs="Times New Roman"/>
+          <w:sz w:val="24"/>
+          <w:szCs w:val="24"/>
+          <w:lang w:eastAsia="it-IT"/>
+        </w:rPr>
+        <w:t>Per far funzionare il circuito, abbiamo utilizzato delle resistenze di pull-down, collegate ad un interruttore, così ogni sensore collegato ad un pin di Arduino, alla massa e all’alimentazione, possiamo attivare e disattivare il funzionamento di questi.</w:t>
+      </w:r>
       <w:r>
         <w:rPr>
           <w:rFonts w:ascii="Times New Roman" w:eastAsia="Times New Roman" w:hAnsi="Times New Roman" w:cs="Times New Roman"/>
@@ -1860,7 +2445,6 @@
           <w:szCs w:val="36"/>
           <w:lang w:eastAsia="it-IT"/>
         </w:rPr>
-        <w:lastRenderedPageBreak/>
         <w:t>Diario di progetto</w:t>
       </w:r>
     </w:p>
@@ -2186,42 +2770,8 @@
                 <w:szCs w:val="24"/>
                 <w:lang w:eastAsia="it-IT"/>
               </w:rPr>
-              <w:t xml:space="preserve">collegamenti </w:t>
-            </w:r>
-            <w:proofErr w:type="spellStart"/>
-            <w:r>
-              <w:rPr>
-                <w:rFonts w:ascii="Arial" w:eastAsia="Times New Roman" w:hAnsi="Arial" w:cs="Arial"/>
-                <w:color w:val="666666"/>
-                <w:sz w:val="24"/>
-                <w:szCs w:val="24"/>
-                <w:lang w:eastAsia="it-IT"/>
-              </w:rPr>
-              <w:t>github</w:t>
-            </w:r>
-            <w:proofErr w:type="spellEnd"/>
-            <w:r>
-              <w:rPr>
-                <w:rFonts w:ascii="Arial" w:eastAsia="Times New Roman" w:hAnsi="Arial" w:cs="Arial"/>
-                <w:color w:val="666666"/>
-                <w:sz w:val="24"/>
-                <w:szCs w:val="24"/>
-                <w:lang w:eastAsia="it-IT"/>
-              </w:rPr>
-              <w:t xml:space="preserve"> e </w:t>
-            </w:r>
-            <w:proofErr w:type="spellStart"/>
-            <w:r>
-              <w:rPr>
-                <w:rFonts w:ascii="Arial" w:eastAsia="Times New Roman" w:hAnsi="Arial" w:cs="Arial"/>
-                <w:color w:val="666666"/>
-                <w:sz w:val="24"/>
-                <w:szCs w:val="24"/>
-                <w:lang w:eastAsia="it-IT"/>
-              </w:rPr>
-              <w:t>sourcetree</w:t>
-            </w:r>
-            <w:proofErr w:type="spellEnd"/>
+              <w:t>collegamenti github e sourcetree</w:t>
+            </w:r>
           </w:p>
         </w:tc>
         <w:tc>
@@ -2408,19 +2958,8 @@
                 <w:szCs w:val="24"/>
                 <w:lang w:eastAsia="it-IT"/>
               </w:rPr>
-              <w:t xml:space="preserve">Sistemazione </w:t>
-            </w:r>
-            <w:proofErr w:type="spellStart"/>
-            <w:r>
-              <w:rPr>
-                <w:rFonts w:ascii="Times New Roman" w:eastAsia="Times New Roman" w:hAnsi="Times New Roman" w:cs="Times New Roman"/>
-                <w:sz w:val="24"/>
-                <w:szCs w:val="24"/>
-                <w:lang w:eastAsia="it-IT"/>
-              </w:rPr>
-              <w:t>breadbord</w:t>
-            </w:r>
-            <w:proofErr w:type="spellEnd"/>
+              <w:t>Sistemazione breadbord</w:t>
+            </w:r>
           </w:p>
         </w:tc>
         <w:tc>
@@ -2586,25 +3125,14 @@
                 <w:lang w:eastAsia="it-IT"/>
               </w:rPr>
             </w:pPr>
-            <w:proofErr w:type="spellStart"/>
-            <w:r>
-              <w:rPr>
-                <w:rFonts w:ascii="Times New Roman" w:eastAsia="Times New Roman" w:hAnsi="Times New Roman" w:cs="Times New Roman"/>
-                <w:sz w:val="24"/>
-                <w:szCs w:val="24"/>
-                <w:lang w:eastAsia="it-IT"/>
-              </w:rPr>
-              <w:t>Breadbord</w:t>
-            </w:r>
-            <w:proofErr w:type="spellEnd"/>
-            <w:r>
-              <w:rPr>
-                <w:rFonts w:ascii="Times New Roman" w:eastAsia="Times New Roman" w:hAnsi="Times New Roman" w:cs="Times New Roman"/>
-                <w:sz w:val="24"/>
-                <w:szCs w:val="24"/>
-                <w:lang w:eastAsia="it-IT"/>
-              </w:rPr>
-              <w:t xml:space="preserve"> completata e aggiustamento codice</w:t>
+            <w:r>
+              <w:rPr>
+                <w:rFonts w:ascii="Times New Roman" w:eastAsia="Times New Roman" w:hAnsi="Times New Roman" w:cs="Times New Roman"/>
+                <w:sz w:val="24"/>
+                <w:szCs w:val="24"/>
+                <w:lang w:eastAsia="it-IT"/>
+              </w:rPr>
+              <w:t>Breadbord completata e aggiustamento codice</w:t>
             </w:r>
           </w:p>
         </w:tc>
@@ -2743,64 +3271,91 @@
                 <w:lang w:eastAsia="it-IT"/>
               </w:rPr>
             </w:pPr>
-          </w:p>
-        </w:tc>
-        <w:tc>
-          <w:tcPr>
-            <w:tcW w:w="0" w:type="auto"/>
-            <w:tcBorders>
-              <w:top w:val="single" w:sz="8" w:space="0" w:color="000000"/>
-              <w:left w:val="single" w:sz="8" w:space="0" w:color="000000"/>
-              <w:bottom w:val="single" w:sz="8" w:space="0" w:color="000000"/>
-              <w:right w:val="single" w:sz="8" w:space="0" w:color="000000"/>
-            </w:tcBorders>
-            <w:tcMar>
-              <w:top w:w="100" w:type="dxa"/>
-              <w:left w:w="100" w:type="dxa"/>
-              <w:bottom w:w="100" w:type="dxa"/>
-              <w:right w:w="100" w:type="dxa"/>
-            </w:tcMar>
-            <w:hideMark/>
-          </w:tcPr>
-          <w:p>
-            <w:pPr>
-              <w:spacing w:after="0" w:line="240" w:lineRule="auto"/>
-              <w:rPr>
-                <w:rFonts w:ascii="Times New Roman" w:eastAsia="Times New Roman" w:hAnsi="Times New Roman" w:cs="Times New Roman"/>
-                <w:sz w:val="24"/>
-                <w:szCs w:val="24"/>
-                <w:lang w:eastAsia="it-IT"/>
-              </w:rPr>
-            </w:pPr>
-          </w:p>
-        </w:tc>
-        <w:tc>
-          <w:tcPr>
-            <w:tcW w:w="0" w:type="auto"/>
-            <w:tcBorders>
-              <w:top w:val="single" w:sz="8" w:space="0" w:color="000000"/>
-              <w:left w:val="single" w:sz="8" w:space="0" w:color="000000"/>
-              <w:bottom w:val="single" w:sz="8" w:space="0" w:color="000000"/>
-              <w:right w:val="single" w:sz="8" w:space="0" w:color="000000"/>
-            </w:tcBorders>
-            <w:tcMar>
-              <w:top w:w="100" w:type="dxa"/>
-              <w:left w:w="100" w:type="dxa"/>
-              <w:bottom w:w="100" w:type="dxa"/>
-              <w:right w:w="100" w:type="dxa"/>
-            </w:tcMar>
-            <w:hideMark/>
-          </w:tcPr>
-          <w:p>
-            <w:pPr>
-              <w:spacing w:after="0" w:line="240" w:lineRule="auto"/>
-              <w:rPr>
-                <w:rFonts w:ascii="Times New Roman" w:eastAsia="Times New Roman" w:hAnsi="Times New Roman" w:cs="Times New Roman"/>
-                <w:sz w:val="24"/>
-                <w:szCs w:val="24"/>
-                <w:lang w:eastAsia="it-IT"/>
-              </w:rPr>
-            </w:pPr>
+            <w:r>
+              <w:rPr>
+                <w:rFonts w:ascii="Times New Roman" w:eastAsia="Times New Roman" w:hAnsi="Times New Roman" w:cs="Times New Roman"/>
+                <w:sz w:val="24"/>
+                <w:szCs w:val="24"/>
+                <w:lang w:eastAsia="it-IT"/>
+              </w:rPr>
+              <w:t>05/02/2026</w:t>
+            </w:r>
+          </w:p>
+        </w:tc>
+        <w:tc>
+          <w:tcPr>
+            <w:tcW w:w="0" w:type="auto"/>
+            <w:tcBorders>
+              <w:top w:val="single" w:sz="8" w:space="0" w:color="000000"/>
+              <w:left w:val="single" w:sz="8" w:space="0" w:color="000000"/>
+              <w:bottom w:val="single" w:sz="8" w:space="0" w:color="000000"/>
+              <w:right w:val="single" w:sz="8" w:space="0" w:color="000000"/>
+            </w:tcBorders>
+            <w:tcMar>
+              <w:top w:w="100" w:type="dxa"/>
+              <w:left w:w="100" w:type="dxa"/>
+              <w:bottom w:w="100" w:type="dxa"/>
+              <w:right w:w="100" w:type="dxa"/>
+            </w:tcMar>
+            <w:hideMark/>
+          </w:tcPr>
+          <w:p>
+            <w:pPr>
+              <w:spacing w:after="0" w:line="240" w:lineRule="auto"/>
+              <w:rPr>
+                <w:rFonts w:ascii="Times New Roman" w:eastAsia="Times New Roman" w:hAnsi="Times New Roman" w:cs="Times New Roman"/>
+                <w:sz w:val="24"/>
+                <w:szCs w:val="24"/>
+                <w:lang w:eastAsia="it-IT"/>
+              </w:rPr>
+            </w:pPr>
+            <w:r>
+              <w:rPr>
+                <w:rFonts w:ascii="Times New Roman" w:eastAsia="Times New Roman" w:hAnsi="Times New Roman" w:cs="Times New Roman"/>
+                <w:sz w:val="24"/>
+                <w:szCs w:val="24"/>
+                <w:lang w:eastAsia="it-IT"/>
+              </w:rPr>
+              <w:t>Relazione continuata</w:t>
+            </w:r>
+          </w:p>
+        </w:tc>
+        <w:tc>
+          <w:tcPr>
+            <w:tcW w:w="0" w:type="auto"/>
+            <w:tcBorders>
+              <w:top w:val="single" w:sz="8" w:space="0" w:color="000000"/>
+              <w:left w:val="single" w:sz="8" w:space="0" w:color="000000"/>
+              <w:bottom w:val="single" w:sz="8" w:space="0" w:color="000000"/>
+              <w:right w:val="single" w:sz="8" w:space="0" w:color="000000"/>
+            </w:tcBorders>
+            <w:tcMar>
+              <w:top w:w="100" w:type="dxa"/>
+              <w:left w:w="100" w:type="dxa"/>
+              <w:bottom w:w="100" w:type="dxa"/>
+              <w:right w:w="100" w:type="dxa"/>
+            </w:tcMar>
+            <w:hideMark/>
+          </w:tcPr>
+          <w:p>
+            <w:pPr>
+              <w:spacing w:after="0" w:line="240" w:lineRule="auto"/>
+              <w:rPr>
+                <w:rFonts w:ascii="Times New Roman" w:eastAsia="Times New Roman" w:hAnsi="Times New Roman" w:cs="Times New Roman"/>
+                <w:sz w:val="24"/>
+                <w:szCs w:val="24"/>
+                <w:lang w:eastAsia="it-IT"/>
+              </w:rPr>
+            </w:pPr>
+            <w:r>
+              <w:rPr>
+                <w:rFonts w:ascii="Times New Roman" w:eastAsia="Times New Roman" w:hAnsi="Times New Roman" w:cs="Times New Roman"/>
+                <w:sz w:val="24"/>
+                <w:szCs w:val="24"/>
+                <w:lang w:eastAsia="it-IT"/>
+              </w:rPr>
+              <w:t>1 h</w:t>
+            </w:r>
           </w:p>
         </w:tc>
         <w:tc>
@@ -4197,9 +4752,10 @@
           <w:rFonts w:ascii="Times New Roman" w:eastAsia="Times New Roman" w:hAnsi="Times New Roman" w:cs="Times New Roman"/>
           <w:b/>
           <w:bCs/>
+          <w:color w:val="000000"/>
           <w:kern w:val="36"/>
-          <w:sz w:val="48"/>
-          <w:szCs w:val="48"/>
+          <w:sz w:val="36"/>
+          <w:szCs w:val="36"/>
           <w:lang w:eastAsia="it-IT"/>
         </w:rPr>
       </w:pPr>
@@ -4216,6 +4772,19 @@
         </w:rPr>
         <w:t>Gli aspetti tecnologici</w:t>
       </w:r>
+      <w:r>
+        <w:rPr>
+          <w:rFonts w:ascii="Times New Roman" w:eastAsia="Times New Roman" w:hAnsi="Times New Roman" w:cs="Times New Roman"/>
+          <w:b/>
+          <w:bCs/>
+          <w:color w:val="000000"/>
+          <w:kern w:val="36"/>
+          <w:sz w:val="36"/>
+          <w:szCs w:val="36"/>
+          <w:lang w:eastAsia="it-IT"/>
+        </w:rPr>
+        <w:t>:</w:t>
+      </w:r>
     </w:p>
     <w:p>
       <w:pPr>
@@ -4227,6 +4796,15 @@
           <w:lang w:eastAsia="it-IT"/>
         </w:rPr>
       </w:pPr>
+      <w:r>
+        <w:rPr>
+          <w:rFonts w:ascii="Times New Roman" w:eastAsia="Times New Roman" w:hAnsi="Times New Roman" w:cs="Times New Roman"/>
+          <w:sz w:val="24"/>
+          <w:szCs w:val="24"/>
+          <w:lang w:eastAsia="it-IT"/>
+        </w:rPr>
+        <w:t>Per mettere in atto le idee di progetto, abbiamo usato un Arduino MKR 1010 Wi-Fi, e prendendo i codici dei vari sensori usati, li abbiamo uniti in uno unico utilizzato l’ambiente di programmazione Arduino IDE.</w:t>
+      </w:r>
     </w:p>
     <w:p>
       <w:pPr>
@@ -4287,10 +4865,22 @@
           <w:szCs w:val="36"/>
           <w:lang w:eastAsia="it-IT"/>
         </w:rPr>
-        <w:t>Link</w:t>
+        <w:t>Lin</w:t>
+      </w:r>
+      <w:r>
+        <w:rPr>
+          <w:rFonts w:ascii="Times New Roman" w:eastAsia="Times New Roman" w:hAnsi="Times New Roman" w:cs="Times New Roman"/>
+          <w:b/>
+          <w:bCs/>
+          <w:color w:val="000000"/>
+          <w:kern w:val="36"/>
+          <w:sz w:val="36"/>
+          <w:szCs w:val="36"/>
+          <w:lang w:eastAsia="it-IT"/>
+        </w:rPr>
+        <w:t>k</w:t>
       </w:r>
     </w:p>
-    <w:p/>
     <w:sectPr>
       <w:pgSz w:w="11906" w:h="16838"/>
       <w:pgMar w:top="1417" w:right="1134" w:bottom="1134" w:left="1134" w:header="708" w:footer="708" w:gutter="0"/>
@@ -4541,6 +5131,29 @@
       <w:sz w:val="24"/>
       <w:szCs w:val="24"/>
       <w:lang w:eastAsia="it-IT"/>
+    </w:rPr>
+  </w:style>
+  <w:style w:type="character" w:styleId="Collegamentoipertestuale">
+    <w:name w:val="Hyperlink"/>
+    <w:basedOn w:val="Carpredefinitoparagrafo"/>
+    <w:uiPriority w:val="99"/>
+    <w:unhideWhenUsed/>
+    <w:rsid w:val="00EA6E72"/>
+    <w:rPr>
+      <w:color w:val="0000FF" w:themeColor="hyperlink"/>
+      <w:u w:val="single"/>
+    </w:rPr>
+  </w:style>
+  <w:style w:type="character" w:styleId="Collegamentovisitato">
+    <w:name w:val="FollowedHyperlink"/>
+    <w:basedOn w:val="Carpredefinitoparagrafo"/>
+    <w:uiPriority w:val="99"/>
+    <w:semiHidden/>
+    <w:unhideWhenUsed/>
+    <w:rsid w:val="00BE7B29"/>
+    <w:rPr>
+      <w:color w:val="800080" w:themeColor="followedHyperlink"/>
+      <w:u w:val="single"/>
     </w:rPr>
   </w:style>
 </w:styles>

</xml_diff>